<commit_message>
Update Install Guide with more details on networking
</commit_message>
<xml_diff>
--- a/Documents/Release Documentation/Self Service Desktops Installation.docx
+++ b/Documents/Release Documentation/Self Service Desktops Installation.docx
@@ -895,6 +895,10 @@
         <w:pStyle w:val="CitrixBodyText"/>
       </w:pPr>
       <w:r>
+        <w:rPr>
+          <w:noProof/>
+          <w:lang w:val="en-GB" w:eastAsia="en-GB"/>
+        </w:rPr>
         <w:drawing>
           <wp:inline distT="0" distB="0" distL="0" distR="0" wp14:anchorId="7582320D" wp14:editId="1EC713A3">
             <wp:extent cx="5943600" cy="353861"/>
@@ -981,23 +985,65 @@
         <w:t>enabled virtual router in the way which prevents XenDesktop communicating with the virtual desktops</w:t>
       </w:r>
       <w:r>
-        <w:t xml:space="preserve">. As a result this integration requires availability of a shared network (VLAN) where the virtual desktops are connected to. </w:t>
-      </w:r>
-      <w:r>
-        <w:t xml:space="preserve">The default network in </w:t>
-      </w:r>
-      <w:r>
-        <w:t xml:space="preserve">Basic zone should work as well, </w:t>
-      </w:r>
-      <w:r>
-        <w:t>however</w:t>
-      </w:r>
-      <w:r>
-        <w:t xml:space="preserve"> has not been tested for this integration work.</w:t>
+        <w:t xml:space="preserve">. As a result this </w:t>
+      </w:r>
+      <w:r>
+        <w:t>solution</w:t>
+      </w:r>
+      <w:r>
+        <w:t xml:space="preserve"> requires </w:t>
+      </w:r>
+      <w:r>
+        <w:t>either</w:t>
+      </w:r>
+    </w:p>
+    <w:p>
+      <w:pPr>
+        <w:pStyle w:val="CitrixBodyText"/>
+        <w:numPr>
+          <w:ilvl w:val="0"/>
+          <w:numId w:val="38"/>
+        </w:numPr>
+      </w:pPr>
+      <w:r>
+        <w:t>A</w:t>
+      </w:r>
+      <w:r>
+        <w:t xml:space="preserve"> shared network (VLAN) </w:t>
+      </w:r>
+      <w:r>
+        <w:t xml:space="preserve">in Advanced Zone </w:t>
+      </w:r>
+    </w:p>
+    <w:p>
+      <w:pPr>
+        <w:pStyle w:val="CitrixBodyText"/>
+        <w:numPr>
+          <w:ilvl w:val="0"/>
+          <w:numId w:val="38"/>
+        </w:numPr>
+      </w:pPr>
+      <w:r>
+        <w:t xml:space="preserve">The </w:t>
+      </w:r>
+      <w:r>
+        <w:t xml:space="preserve">default network in </w:t>
+      </w:r>
+      <w:r>
+        <w:t>Basic Z</w:t>
+      </w:r>
+      <w:r>
+        <w:t>one.</w:t>
       </w:r>
       <w:r>
         <w:t xml:space="preserve"> </w:t>
       </w:r>
+    </w:p>
+    <w:p>
+      <w:pPr>
+        <w:pStyle w:val="CitrixBodyText"/>
+        <w:ind w:left="780"/>
+      </w:pPr>
     </w:p>
     <w:p>
       <w:pPr>
@@ -1016,10 +1062,24 @@
         <w:rPr>
           <w:u w:val="single"/>
         </w:rPr>
-        <w:t>shared network in the advanced zone has to be routable to the network where XenDesktop resides</w:t>
-      </w:r>
-      <w:r>
-        <w:t xml:space="preserve">. In addition the “real” client (PC, laptop) accessing the virtual desktop needs to have direct access </w:t>
+        <w:t xml:space="preserve">shared network in the advanced zone has to be routable to the network where XenDesktop </w:t>
+      </w:r>
+      <w:r>
+        <w:rPr>
+          <w:u w:val="single"/>
+        </w:rPr>
+        <w:t>and Active Directory reside</w:t>
+      </w:r>
+      <w:r>
+        <w:t xml:space="preserve">. </w:t>
+      </w:r>
+    </w:p>
+    <w:p>
+      <w:pPr>
+        <w:pStyle w:val="CitrixBodyText"/>
+      </w:pPr>
+      <w:r>
+        <w:t xml:space="preserve">In addition the “real” client (PC, laptop) accessing the virtual desktop needs to have direct access </w:t>
       </w:r>
       <w:r>
         <w:t>to</w:t>
@@ -1038,46 +1098,128 @@
         <w:pStyle w:val="CitrixHeading2"/>
       </w:pPr>
       <w:r>
-        <w:t>Create new network offering</w:t>
+        <w:t xml:space="preserve">Create </w:t>
+      </w:r>
+      <w:r>
+        <w:t>Advanced Zone Shared Network</w:t>
       </w:r>
     </w:p>
     <w:p>
       <w:pPr>
         <w:pStyle w:val="CitrixBodyText"/>
       </w:pPr>
+      <w:r>
+        <w:t xml:space="preserve">This section gives </w:t>
+      </w:r>
+      <w:r>
+        <w:t xml:space="preserve">some step by step </w:t>
+      </w:r>
+      <w:r>
+        <w:t>instructions for creating a suitable shared network in an Advanced Zone.</w:t>
+      </w:r>
+      <w:r>
+        <w:t xml:space="preserve"> There are many different possible network topographies that can be used so this should be regarded as a sample only to guide you – it is not intended to be prescriptive.</w:t>
+      </w:r>
     </w:p>
     <w:p>
       <w:pPr>
         <w:pStyle w:val="CitrixBodyText"/>
       </w:pPr>
-      <w:r>
-        <w:t xml:space="preserve">This section affects deployments where a virtual router is in place for the network the VM is connected to (e.g. </w:t>
-      </w:r>
-      <w:proofErr w:type="gramStart"/>
-      <w:r>
-        <w:t>shared</w:t>
-      </w:r>
-      <w:proofErr w:type="gramEnd"/>
-      <w:r>
-        <w:t xml:space="preserve"> networks in advanced zone). In the default configuration the CloudPlatform </w:t>
-      </w:r>
-      <w:r>
-        <w:t xml:space="preserve">network offering for shared </w:t>
-      </w:r>
-      <w:r>
-        <w:t>networks include DNS service for the router. As the DNS service does not forward tags required for AD authentication, AD integration won’t work using default network offerings. Hence a new network offering has to be created which does not include DNS service. All other services that are part of the default netw</w:t>
-      </w:r>
-      <w:r>
-        <w:t xml:space="preserve">ork offerings don’t matter. This is </w:t>
-      </w:r>
-      <w:r>
-        <w:t>an example for a network offering for shared networks:</w:t>
-      </w:r>
     </w:p>
     <w:p>
       <w:pPr>
         <w:pStyle w:val="CitrixBodyText"/>
       </w:pPr>
+      <w:r>
+        <w:t>We will assume that CloudPlatform will just be used to host the self-service desktops. The XenDesktop Controller; Active Directory and optionally the PVS Server reside outside the cloud (either as physical or virtual servers). Also the client access devices deployed for the end users are outside the cloud. This is illustrated below</w:t>
+      </w:r>
+    </w:p>
+    <w:p>
+      <w:pPr>
+        <w:pStyle w:val="CitrixBodyText"/>
+      </w:pPr>
+    </w:p>
+    <w:p>
+      <w:pPr>
+        <w:pStyle w:val="CitrixBodyText"/>
+      </w:pPr>
+    </w:p>
+    <w:p>
+      <w:pPr>
+        <w:pStyle w:val="CitrixBodyText"/>
+      </w:pPr>
+    </w:p>
+    <w:p>
+      <w:pPr>
+        <w:pStyle w:val="CitrixBodyText"/>
+      </w:pPr>
+    </w:p>
+    <w:p>
+      <w:pPr>
+        <w:pStyle w:val="CitrixBodyText"/>
+      </w:pPr>
+    </w:p>
+    <w:bookmarkStart w:id="2" w:name="_GoBack"/>
+    <w:p>
+      <w:pPr>
+        <w:pStyle w:val="CitrixBodyText"/>
+      </w:pPr>
+      <w:r>
+        <w:object w:dxaOrig="13596" w:dyaOrig="8921">
+          <v:shapetype id="_x0000_t75" coordsize="21600,21600" o:spt="75" o:preferrelative="t" path="m@4@5l@4@11@9@11@9@5xe" filled="f" stroked="f">
+            <v:stroke joinstyle="miter"/>
+            <v:formulas>
+              <v:f eqn="if lineDrawn pixelLineWidth 0"/>
+              <v:f eqn="sum @0 1 0"/>
+              <v:f eqn="sum 0 0 @1"/>
+              <v:f eqn="prod @2 1 2"/>
+              <v:f eqn="prod @3 21600 pixelWidth"/>
+              <v:f eqn="prod @3 21600 pixelHeight"/>
+              <v:f eqn="sum @0 0 1"/>
+              <v:f eqn="prod @6 1 2"/>
+              <v:f eqn="prod @7 21600 pixelWidth"/>
+              <v:f eqn="sum @8 21600 0"/>
+              <v:f eqn="prod @7 21600 pixelHeight"/>
+              <v:f eqn="sum @10 21600 0"/>
+            </v:formulas>
+            <v:path o:extrusionok="f" gradientshapeok="t" o:connecttype="rect"/>
+            <o:lock v:ext="edit" aspectratio="t"/>
+          </v:shapetype>
+          <v:shape id="_x0000_i1025" type="#_x0000_t75" style="width:495.2pt;height:324.8pt" o:ole="">
+            <v:imagedata r:id="rId16" o:title=""/>
+          </v:shape>
+          <o:OLEObject Type="Embed" ProgID="Visio.Drawing.11" ShapeID="_x0000_i1025" DrawAspect="Content" ObjectID="_1435753527" r:id="rId17"/>
+        </w:object>
+      </w:r>
+      <w:bookmarkEnd w:id="2"/>
+    </w:p>
+    <w:p>
+      <w:pPr>
+        <w:pStyle w:val="CitrixBodyText"/>
+      </w:pPr>
+    </w:p>
+    <w:p>
+      <w:pPr>
+        <w:pStyle w:val="CitrixBodyText"/>
+      </w:pPr>
+      <w:r>
+        <w:t xml:space="preserve">In the default configuration the CloudPlatform network offering for shared networks include DNS service for the router. As the DNS service does not forward tags required for AD authentication, AD integration won’t work using </w:t>
+      </w:r>
+      <w:r>
+        <w:t>this network offering</w:t>
+      </w:r>
+      <w:r>
+        <w:t xml:space="preserve">. Hence a new network offering has to be created which does not include DNS service. </w:t>
+      </w:r>
+      <w:r>
+        <w:t>Use the CloudPlatform console to create a</w:t>
+      </w:r>
+      <w:r>
+        <w:t xml:space="preserve"> netwo</w:t>
+      </w:r>
+      <w:r>
+        <w:t>rk offering for shared networks which does not include the DNS Service, as illustrated below:</w:t>
+      </w:r>
     </w:p>
     <w:p>
       <w:pPr>
@@ -1091,10 +1233,10 @@
         </w:rPr>
         <w:lastRenderedPageBreak/>
         <w:drawing>
-          <wp:inline distT="0" distB="0" distL="0" distR="0" wp14:anchorId="567F5336" wp14:editId="6DA8336E">
-            <wp:extent cx="1981200" cy="3319021"/>
-            <wp:effectExtent l="0" t="0" r="0" b="0"/>
-            <wp:docPr id="5" name="Grafik 5"/>
+          <wp:inline distT="0" distB="0" distL="0" distR="0">
+            <wp:extent cx="2372927" cy="3757629"/>
+            <wp:effectExtent l="0" t="0" r="8890" b="0"/>
+            <wp:docPr id="7" name="Picture 7"/>
             <wp:cNvGraphicFramePr>
               <a:graphicFrameLocks xmlns:a="http://schemas.openxmlformats.org/drawingml/2006/main" noChangeAspect="1"/>
             </wp:cNvGraphicFramePr>
@@ -1102,11 +1244,17 @@
               <a:graphicData uri="http://schemas.openxmlformats.org/drawingml/2006/picture">
                 <pic:pic xmlns:pic="http://schemas.openxmlformats.org/drawingml/2006/picture">
                   <pic:nvPicPr>
-                    <pic:cNvPr id="0" name=""/>
+                    <pic:cNvPr id="0" name="NeworkOffering.PNG"/>
                     <pic:cNvPicPr/>
                   </pic:nvPicPr>
                   <pic:blipFill>
-                    <a:blip r:embed="rId16"/>
+                    <a:blip r:embed="rId18">
+                      <a:extLst>
+                        <a:ext uri="{28A0092B-C50C-407E-A947-70E740481C1C}">
+                          <a14:useLocalDpi xmlns:a14="http://schemas.microsoft.com/office/drawing/2010/main" val="0"/>
+                        </a:ext>
+                      </a:extLst>
+                    </a:blip>
                     <a:stretch>
                       <a:fillRect/>
                     </a:stretch>
@@ -1114,7 +1262,7 @@
                   <pic:spPr>
                     <a:xfrm>
                       <a:off x="0" y="0"/>
-                      <a:ext cx="1981200" cy="3319021"/>
+                      <a:ext cx="2372511" cy="3756971"/>
                     </a:xfrm>
                     <a:prstGeom prst="rect">
                       <a:avLst/>
@@ -1136,7 +1284,237 @@
     <w:p>
       <w:pPr>
         <w:pStyle w:val="CitrixBodyText"/>
+      </w:pPr>
+      <w:r>
+        <w:t xml:space="preserve">Once you have created this network offering, then (as a CloudPlatform administrator) navigate to the CloudPlatform console for adding a guest network </w:t>
+      </w:r>
+      <w:r>
+        <w:t>as shown here:</w:t>
+      </w:r>
+    </w:p>
+    <w:p>
+      <w:pPr>
+        <w:pStyle w:val="CitrixBodyText"/>
+      </w:pPr>
+    </w:p>
+    <w:p>
+      <w:pPr>
+        <w:pStyle w:val="CitrixBodyText"/>
+        <w:jc w:val="center"/>
+      </w:pPr>
+      <w:r>
+        <w:rPr>
+          <w:noProof/>
+          <w:lang w:val="en-GB" w:eastAsia="en-GB"/>
+        </w:rPr>
+        <w:drawing>
+          <wp:inline distT="0" distB="0" distL="0" distR="0">
+            <wp:extent cx="4576037" cy="3834876"/>
+            <wp:effectExtent l="0" t="0" r="0" b="0"/>
+            <wp:docPr id="6" name="Picture 6"/>
+            <wp:cNvGraphicFramePr>
+              <a:graphicFrameLocks xmlns:a="http://schemas.openxmlformats.org/drawingml/2006/main" noChangeAspect="1"/>
+            </wp:cNvGraphicFramePr>
+            <a:graphic xmlns:a="http://schemas.openxmlformats.org/drawingml/2006/main">
+              <a:graphicData uri="http://schemas.openxmlformats.org/drawingml/2006/picture">
+                <pic:pic xmlns:pic="http://schemas.openxmlformats.org/drawingml/2006/picture">
+                  <pic:nvPicPr>
+                    <pic:cNvPr id="0" name="Guest.png"/>
+                    <pic:cNvPicPr/>
+                  </pic:nvPicPr>
+                  <pic:blipFill>
+                    <a:blip r:embed="rId19">
+                      <a:extLst>
+                        <a:ext uri="{28A0092B-C50C-407E-A947-70E740481C1C}">
+                          <a14:useLocalDpi xmlns:a14="http://schemas.microsoft.com/office/drawing/2010/main" val="0"/>
+                        </a:ext>
+                      </a:extLst>
+                    </a:blip>
+                    <a:stretch>
+                      <a:fillRect/>
+                    </a:stretch>
+                  </pic:blipFill>
+                  <pic:spPr>
+                    <a:xfrm>
+                      <a:off x="0" y="0"/>
+                      <a:ext cx="4576037" cy="3834876"/>
+                    </a:xfrm>
+                    <a:prstGeom prst="rect">
+                      <a:avLst/>
+                    </a:prstGeom>
+                  </pic:spPr>
+                </pic:pic>
+              </a:graphicData>
+            </a:graphic>
+          </wp:inline>
+        </w:drawing>
+      </w:r>
+    </w:p>
+    <w:p>
+      <w:pPr>
+        <w:pStyle w:val="CitrixBodyText"/>
+      </w:pPr>
+    </w:p>
+    <w:p>
+      <w:pPr>
+        <w:pStyle w:val="CitrixBodyText"/>
+      </w:pPr>
+      <w:r>
+        <w:t xml:space="preserve">Click on the </w:t>
+      </w:r>
+      <w:r>
+        <w:rPr>
+          <w:b/>
+        </w:rPr>
+        <w:t>Guest</w:t>
+      </w:r>
+      <w:r>
+        <w:t xml:space="preserve"> / Configure button and the select the Network tab</w:t>
+      </w:r>
+      <w:r>
+        <w:t xml:space="preserve"> and then click on the </w:t>
+      </w:r>
+      <w:r>
+        <w:rPr>
+          <w:b/>
+        </w:rPr>
+        <w:t>Add Guest Network</w:t>
+      </w:r>
+      <w:r>
+        <w:t xml:space="preserve"> button to add a new network using the newly created network offering as shown below.</w:t>
+      </w:r>
+    </w:p>
+    <w:p>
+      <w:pPr>
+        <w:pStyle w:val="CitrixBodyText"/>
+      </w:pPr>
+    </w:p>
+    <w:p>
+      <w:pPr>
+        <w:pStyle w:val="CitrixBodyText"/>
+        <w:jc w:val="center"/>
+      </w:pPr>
+      <w:r>
+        <w:rPr>
+          <w:noProof/>
+          <w:lang w:val="en-GB" w:eastAsia="en-GB"/>
+        </w:rPr>
+        <w:drawing>
+          <wp:inline distT="0" distB="0" distL="0" distR="0">
+            <wp:extent cx="2973145" cy="3520440"/>
+            <wp:effectExtent l="0" t="0" r="0" b="3810"/>
+            <wp:docPr id="8" name="Picture 8"/>
+            <wp:cNvGraphicFramePr>
+              <a:graphicFrameLocks xmlns:a="http://schemas.openxmlformats.org/drawingml/2006/main" noChangeAspect="1"/>
+            </wp:cNvGraphicFramePr>
+            <a:graphic xmlns:a="http://schemas.openxmlformats.org/drawingml/2006/main">
+              <a:graphicData uri="http://schemas.openxmlformats.org/drawingml/2006/picture">
+                <pic:pic xmlns:pic="http://schemas.openxmlformats.org/drawingml/2006/picture">
+                  <pic:nvPicPr>
+                    <pic:cNvPr id="0" name="New Network.PNG"/>
+                    <pic:cNvPicPr/>
+                  </pic:nvPicPr>
+                  <pic:blipFill>
+                    <a:blip r:embed="rId20">
+                      <a:extLst>
+                        <a:ext uri="{28A0092B-C50C-407E-A947-70E740481C1C}">
+                          <a14:useLocalDpi xmlns:a14="http://schemas.microsoft.com/office/drawing/2010/main" val="0"/>
+                        </a:ext>
+                      </a:extLst>
+                    </a:blip>
+                    <a:stretch>
+                      <a:fillRect/>
+                    </a:stretch>
+                  </pic:blipFill>
+                  <pic:spPr>
+                    <a:xfrm>
+                      <a:off x="0" y="0"/>
+                      <a:ext cx="2973560" cy="3520932"/>
+                    </a:xfrm>
+                    <a:prstGeom prst="rect">
+                      <a:avLst/>
+                    </a:prstGeom>
+                  </pic:spPr>
+                </pic:pic>
+              </a:graphicData>
+            </a:graphic>
+          </wp:inline>
+        </w:drawing>
+      </w:r>
+    </w:p>
+    <w:p>
+      <w:pPr>
+        <w:pStyle w:val="CitrixBodyText"/>
         <w:ind w:left="720"/>
+      </w:pPr>
+    </w:p>
+    <w:p>
+      <w:pPr>
+        <w:pStyle w:val="CitrixBodyText"/>
+      </w:pPr>
+      <w:r>
+        <w:t>For a shared network you will need to designate a VLAN ID as shown, plus choose a range of IP addresses</w:t>
+      </w:r>
+      <w:r>
+        <w:rPr>
+          <w:rStyle w:val="FootnoteReference"/>
+        </w:rPr>
+        <w:footnoteReference w:id="1"/>
+      </w:r>
+      <w:r>
+        <w:t xml:space="preserve"> for use in the shared network. CloudPlatform will configure your XenServer with a network for the specified VLAN</w:t>
+      </w:r>
+      <w:r>
+        <w:t xml:space="preserve">. </w:t>
+      </w:r>
+      <w:r>
+        <w:t>You</w:t>
+      </w:r>
+      <w:r>
+        <w:t xml:space="preserve"> must </w:t>
+      </w:r>
+      <w:r>
+        <w:t>also</w:t>
+      </w:r>
+      <w:r>
+        <w:t xml:space="preserve"> </w:t>
+      </w:r>
+      <w:r>
+        <w:t>configure</w:t>
+      </w:r>
+      <w:r>
+        <w:t xml:space="preserve"> your network </w:t>
+      </w:r>
+      <w:r>
+        <w:t xml:space="preserve">so that </w:t>
+      </w:r>
+      <w:r>
+        <w:t>the</w:t>
+      </w:r>
+      <w:r>
+        <w:t xml:space="preserve"> non-CloudPlatform resources </w:t>
+      </w:r>
+      <w:r>
+        <w:t xml:space="preserve">you are deploying </w:t>
+      </w:r>
+      <w:r>
+        <w:t>(e.g. XenDesktop Controller, Active Directory</w:t>
+      </w:r>
+      <w:r>
+        <w:t xml:space="preserve"> and </w:t>
+      </w:r>
+      <w:r>
+        <w:t xml:space="preserve">client machines) can route to this VLAN. </w:t>
+      </w:r>
+    </w:p>
+    <w:p>
+      <w:pPr>
+        <w:pStyle w:val="CitrixBodyText"/>
+      </w:pPr>
+    </w:p>
+    <w:p>
+      <w:pPr>
+        <w:pStyle w:val="CitrixBodyText"/>
       </w:pPr>
     </w:p>
     <w:p>
@@ -1211,7 +1589,11 @@
         <w:t>creating</w:t>
       </w:r>
       <w:r>
-        <w:t xml:space="preserve"> the user with an IT defined complex password which is not known by the user himself. This is because CloudPlatform requires a password for each user created but is able to authenticate through active directory when the corresponding user is available in AD. There is always the option to login as well using the IT defined CloudPlatform password for the user.</w:t>
+        <w:t xml:space="preserve"> the user with an IT defined complex password which is not known by the user himself. This is because CloudPlatform requires a password for each user created but is able to authenticate through </w:t>
+      </w:r>
+      <w:r>
+        <w:lastRenderedPageBreak/>
+        <w:t>active directory when the corresponding user is available in AD. There is always the option to login as well using the IT defined CloudPlatform password for the user.</w:t>
       </w:r>
       <w:r>
         <w:t xml:space="preserve"> For a production</w:t>
@@ -1304,7 +1686,6 @@
           <w:noProof/>
           <w:lang w:val="en-GB" w:eastAsia="en-GB"/>
         </w:rPr>
-        <w:lastRenderedPageBreak/>
         <w:drawing>
           <wp:inline distT="0" distB="0" distL="0" distR="0" wp14:anchorId="3CC4477A" wp14:editId="50F6EDFC">
             <wp:extent cx="2962275" cy="1085850"/>
@@ -1321,7 +1702,7 @@
                     <pic:cNvPicPr/>
                   </pic:nvPicPr>
                   <pic:blipFill>
-                    <a:blip r:embed="rId17"/>
+                    <a:blip r:embed="rId21"/>
                     <a:stretch>
                       <a:fillRect/>
                     </a:stretch>
@@ -1636,8 +2017,6 @@
       <w:r>
         <w:t>CloudPlatfomr_auto_join_vm_to_domain.docx</w:t>
       </w:r>
-      <w:bookmarkStart w:id="2" w:name="_GoBack"/>
-      <w:bookmarkEnd w:id="2"/>
     </w:p>
     <w:p>
       <w:pPr>
@@ -1645,8 +2024,8 @@
       </w:pPr>
     </w:p>
     <w:sectPr>
-      <w:headerReference w:type="default" r:id="rId18"/>
-      <w:footerReference w:type="default" r:id="rId19"/>
+      <w:headerReference w:type="default" r:id="rId22"/>
+      <w:footerReference w:type="default" r:id="rId23"/>
       <w:pgSz w:w="12240" w:h="15840"/>
       <w:pgMar w:top="1440" w:right="1440" w:bottom="1080" w:left="1440" w:header="720" w:footer="720" w:gutter="0"/>
       <w:cols w:space="720"/>
@@ -1712,7 +2091,7 @@
         <w:noProof/>
         <w:color w:val="4D4F53"/>
       </w:rPr>
-      <w:t>6</w:t>
+      <w:t>4</w:t>
     </w:r>
     <w:r>
       <w:rPr>
@@ -1744,6 +2123,34 @@
       </w:pPr>
       <w:r>
         <w:continuationSeparator/>
+      </w:r>
+    </w:p>
+  </w:footnote>
+  <w:footnote w:id="1">
+    <w:p>
+      <w:pPr>
+        <w:pStyle w:val="FootnoteText"/>
+        <w:rPr>
+          <w:lang w:val="en-GB"/>
+        </w:rPr>
+      </w:pPr>
+      <w:r>
+        <w:rPr>
+          <w:rStyle w:val="FootnoteReference"/>
+        </w:rPr>
+        <w:footnoteRef/>
+      </w:r>
+      <w:r>
+        <w:t xml:space="preserve"> </w:t>
+      </w:r>
+      <w:r>
+        <w:t xml:space="preserve">Clearly the address range you choose for the shared network must </w:t>
+      </w:r>
+      <w:r>
+        <w:t xml:space="preserve">be compatible with your existing </w:t>
+      </w:r>
+      <w:r>
+        <w:t>network.</w:t>
       </w:r>
     </w:p>
   </w:footnote>
@@ -3579,6 +3986,119 @@
     </w:lvl>
   </w:abstractNum>
   <w:abstractNum w:abstractNumId="16">
+    <w:nsid w:val="244825BD"/>
+    <w:multiLevelType w:val="hybridMultilevel"/>
+    <w:tmpl w:val="051EA4F2"/>
+    <w:lvl w:ilvl="0" w:tplc="08090001">
+      <w:start w:val="1"/>
+      <w:numFmt w:val="bullet"/>
+      <w:lvlText w:val=""/>
+      <w:lvlJc w:val="left"/>
+      <w:pPr>
+        <w:ind w:left="780" w:hanging="360"/>
+      </w:pPr>
+      <w:rPr>
+        <w:rFonts w:ascii="Symbol" w:hAnsi="Symbol" w:hint="default"/>
+      </w:rPr>
+    </w:lvl>
+    <w:lvl w:ilvl="1" w:tplc="08090003" w:tentative="1">
+      <w:start w:val="1"/>
+      <w:numFmt w:val="bullet"/>
+      <w:lvlText w:val="o"/>
+      <w:lvlJc w:val="left"/>
+      <w:pPr>
+        <w:ind w:left="1500" w:hanging="360"/>
+      </w:pPr>
+      <w:rPr>
+        <w:rFonts w:ascii="Courier New" w:hAnsi="Courier New" w:cs="Courier New" w:hint="default"/>
+      </w:rPr>
+    </w:lvl>
+    <w:lvl w:ilvl="2" w:tplc="08090005" w:tentative="1">
+      <w:start w:val="1"/>
+      <w:numFmt w:val="bullet"/>
+      <w:lvlText w:val=""/>
+      <w:lvlJc w:val="left"/>
+      <w:pPr>
+        <w:ind w:left="2220" w:hanging="360"/>
+      </w:pPr>
+      <w:rPr>
+        <w:rFonts w:ascii="Wingdings" w:hAnsi="Wingdings" w:hint="default"/>
+      </w:rPr>
+    </w:lvl>
+    <w:lvl w:ilvl="3" w:tplc="08090001" w:tentative="1">
+      <w:start w:val="1"/>
+      <w:numFmt w:val="bullet"/>
+      <w:lvlText w:val=""/>
+      <w:lvlJc w:val="left"/>
+      <w:pPr>
+        <w:ind w:left="2940" w:hanging="360"/>
+      </w:pPr>
+      <w:rPr>
+        <w:rFonts w:ascii="Symbol" w:hAnsi="Symbol" w:hint="default"/>
+      </w:rPr>
+    </w:lvl>
+    <w:lvl w:ilvl="4" w:tplc="08090003" w:tentative="1">
+      <w:start w:val="1"/>
+      <w:numFmt w:val="bullet"/>
+      <w:lvlText w:val="o"/>
+      <w:lvlJc w:val="left"/>
+      <w:pPr>
+        <w:ind w:left="3660" w:hanging="360"/>
+      </w:pPr>
+      <w:rPr>
+        <w:rFonts w:ascii="Courier New" w:hAnsi="Courier New" w:cs="Courier New" w:hint="default"/>
+      </w:rPr>
+    </w:lvl>
+    <w:lvl w:ilvl="5" w:tplc="08090005" w:tentative="1">
+      <w:start w:val="1"/>
+      <w:numFmt w:val="bullet"/>
+      <w:lvlText w:val=""/>
+      <w:lvlJc w:val="left"/>
+      <w:pPr>
+        <w:ind w:left="4380" w:hanging="360"/>
+      </w:pPr>
+      <w:rPr>
+        <w:rFonts w:ascii="Wingdings" w:hAnsi="Wingdings" w:hint="default"/>
+      </w:rPr>
+    </w:lvl>
+    <w:lvl w:ilvl="6" w:tplc="08090001" w:tentative="1">
+      <w:start w:val="1"/>
+      <w:numFmt w:val="bullet"/>
+      <w:lvlText w:val=""/>
+      <w:lvlJc w:val="left"/>
+      <w:pPr>
+        <w:ind w:left="5100" w:hanging="360"/>
+      </w:pPr>
+      <w:rPr>
+        <w:rFonts w:ascii="Symbol" w:hAnsi="Symbol" w:hint="default"/>
+      </w:rPr>
+    </w:lvl>
+    <w:lvl w:ilvl="7" w:tplc="08090003" w:tentative="1">
+      <w:start w:val="1"/>
+      <w:numFmt w:val="bullet"/>
+      <w:lvlText w:val="o"/>
+      <w:lvlJc w:val="left"/>
+      <w:pPr>
+        <w:ind w:left="5820" w:hanging="360"/>
+      </w:pPr>
+      <w:rPr>
+        <w:rFonts w:ascii="Courier New" w:hAnsi="Courier New" w:cs="Courier New" w:hint="default"/>
+      </w:rPr>
+    </w:lvl>
+    <w:lvl w:ilvl="8" w:tplc="08090005" w:tentative="1">
+      <w:start w:val="1"/>
+      <w:numFmt w:val="bullet"/>
+      <w:lvlText w:val=""/>
+      <w:lvlJc w:val="left"/>
+      <w:pPr>
+        <w:ind w:left="6540" w:hanging="360"/>
+      </w:pPr>
+      <w:rPr>
+        <w:rFonts w:ascii="Wingdings" w:hAnsi="Wingdings" w:hint="default"/>
+      </w:rPr>
+    </w:lvl>
+  </w:abstractNum>
+  <w:abstractNum w:abstractNumId="17">
     <w:nsid w:val="25E50846"/>
     <w:multiLevelType w:val="hybridMultilevel"/>
     <w:tmpl w:val="2CA4F114"/>
@@ -3691,7 +4211,7 @@
       </w:rPr>
     </w:lvl>
   </w:abstractNum>
-  <w:abstractNum w:abstractNumId="17">
+  <w:abstractNum w:abstractNumId="18">
     <w:nsid w:val="286E30F8"/>
     <w:multiLevelType w:val="hybridMultilevel"/>
     <w:tmpl w:val="A80EBCAA"/>
@@ -3804,7 +4324,7 @@
       </w:rPr>
     </w:lvl>
   </w:abstractNum>
-  <w:abstractNum w:abstractNumId="18">
+  <w:abstractNum w:abstractNumId="19">
     <w:nsid w:val="298340E3"/>
     <w:multiLevelType w:val="hybridMultilevel"/>
     <w:tmpl w:val="7E725D56"/>
@@ -3893,7 +4413,7 @@
       </w:pPr>
     </w:lvl>
   </w:abstractNum>
-  <w:abstractNum w:abstractNumId="19">
+  <w:abstractNum w:abstractNumId="20">
     <w:nsid w:val="30CD5330"/>
     <w:multiLevelType w:val="hybridMultilevel"/>
     <w:tmpl w:val="4D506B08"/>
@@ -4033,7 +4553,7 @@
       </w:rPr>
     </w:lvl>
   </w:abstractNum>
-  <w:abstractNum w:abstractNumId="20">
+  <w:abstractNum w:abstractNumId="21">
     <w:nsid w:val="32714953"/>
     <w:multiLevelType w:val="hybridMultilevel"/>
     <w:tmpl w:val="92146D40"/>
@@ -4122,7 +4642,7 @@
       </w:pPr>
     </w:lvl>
   </w:abstractNum>
-  <w:abstractNum w:abstractNumId="21">
+  <w:abstractNum w:abstractNumId="22">
     <w:nsid w:val="380F4A54"/>
     <w:multiLevelType w:val="hybridMultilevel"/>
     <w:tmpl w:val="95D4632C"/>
@@ -4235,7 +4755,7 @@
       </w:rPr>
     </w:lvl>
   </w:abstractNum>
-  <w:abstractNum w:abstractNumId="22">
+  <w:abstractNum w:abstractNumId="23">
     <w:nsid w:val="397B719F"/>
     <w:multiLevelType w:val="multilevel"/>
     <w:tmpl w:val="662C25BC"/>
@@ -4348,7 +4868,7 @@
       </w:rPr>
     </w:lvl>
   </w:abstractNum>
-  <w:abstractNum w:abstractNumId="23">
+  <w:abstractNum w:abstractNumId="24">
     <w:nsid w:val="401B7C36"/>
     <w:multiLevelType w:val="hybridMultilevel"/>
     <w:tmpl w:val="EEACC10C"/>
@@ -4461,7 +4981,7 @@
       </w:rPr>
     </w:lvl>
   </w:abstractNum>
-  <w:abstractNum w:abstractNumId="24">
+  <w:abstractNum w:abstractNumId="25">
     <w:nsid w:val="40856C6A"/>
     <w:multiLevelType w:val="hybridMultilevel"/>
     <w:tmpl w:val="B5C4C81C"/>
@@ -4574,7 +5094,7 @@
       </w:rPr>
     </w:lvl>
   </w:abstractNum>
-  <w:abstractNum w:abstractNumId="25">
+  <w:abstractNum w:abstractNumId="26">
     <w:nsid w:val="42811C76"/>
     <w:multiLevelType w:val="multilevel"/>
     <w:tmpl w:val="0409001D"/>
@@ -4687,7 +5207,7 @@
       </w:rPr>
     </w:lvl>
   </w:abstractNum>
-  <w:abstractNum w:abstractNumId="26">
+  <w:abstractNum w:abstractNumId="27">
     <w:nsid w:val="4A2E787C"/>
     <w:multiLevelType w:val="hybridMultilevel"/>
     <w:tmpl w:val="F0AEDF78"/>
@@ -4799,7 +5319,7 @@
       </w:rPr>
     </w:lvl>
   </w:abstractNum>
-  <w:abstractNum w:abstractNumId="27">
+  <w:abstractNum w:abstractNumId="28">
     <w:nsid w:val="584D591C"/>
     <w:multiLevelType w:val="hybridMultilevel"/>
     <w:tmpl w:val="B4300BEA"/>
@@ -4912,7 +5432,7 @@
       </w:rPr>
     </w:lvl>
   </w:abstractNum>
-  <w:abstractNum w:abstractNumId="28">
+  <w:abstractNum w:abstractNumId="29">
     <w:nsid w:val="5FC540DB"/>
     <w:multiLevelType w:val="hybridMultilevel"/>
     <w:tmpl w:val="CAB29C7E"/>
@@ -5025,7 +5545,7 @@
       </w:rPr>
     </w:lvl>
   </w:abstractNum>
-  <w:abstractNum w:abstractNumId="29">
+  <w:abstractNum w:abstractNumId="30">
     <w:nsid w:val="610C671F"/>
     <w:multiLevelType w:val="hybridMultilevel"/>
     <w:tmpl w:val="1584EFA8"/>
@@ -5138,7 +5658,7 @@
       </w:rPr>
     </w:lvl>
   </w:abstractNum>
-  <w:abstractNum w:abstractNumId="30">
+  <w:abstractNum w:abstractNumId="31">
     <w:nsid w:val="63AE56B6"/>
     <w:multiLevelType w:val="multilevel"/>
     <w:tmpl w:val="0409001D"/>
@@ -5251,7 +5771,7 @@
       </w:rPr>
     </w:lvl>
   </w:abstractNum>
-  <w:abstractNum w:abstractNumId="31">
+  <w:abstractNum w:abstractNumId="32">
     <w:nsid w:val="66354FEA"/>
     <w:multiLevelType w:val="hybridMultilevel"/>
     <w:tmpl w:val="BD8C2E9A"/>
@@ -5340,7 +5860,7 @@
       </w:pPr>
     </w:lvl>
   </w:abstractNum>
-  <w:abstractNum w:abstractNumId="32">
+  <w:abstractNum w:abstractNumId="33">
     <w:nsid w:val="66C56049"/>
     <w:multiLevelType w:val="hybridMultilevel"/>
     <w:tmpl w:val="57E6A212"/>
@@ -5453,7 +5973,7 @@
       </w:rPr>
     </w:lvl>
   </w:abstractNum>
-  <w:abstractNum w:abstractNumId="33">
+  <w:abstractNum w:abstractNumId="34">
     <w:nsid w:val="6AD8356B"/>
     <w:multiLevelType w:val="hybridMultilevel"/>
     <w:tmpl w:val="2436A50C"/>
@@ -5593,7 +6113,7 @@
       </w:rPr>
     </w:lvl>
   </w:abstractNum>
-  <w:abstractNum w:abstractNumId="34">
+  <w:abstractNum w:abstractNumId="35">
     <w:nsid w:val="6B6B342F"/>
     <w:multiLevelType w:val="hybridMultilevel"/>
     <w:tmpl w:val="43BCEABE"/>
@@ -5706,7 +6226,7 @@
       </w:rPr>
     </w:lvl>
   </w:abstractNum>
-  <w:abstractNum w:abstractNumId="35">
+  <w:abstractNum w:abstractNumId="36">
     <w:nsid w:val="703730A2"/>
     <w:multiLevelType w:val="multilevel"/>
     <w:tmpl w:val="0409001D"/>
@@ -5819,7 +6339,7 @@
       </w:rPr>
     </w:lvl>
   </w:abstractNum>
-  <w:abstractNum w:abstractNumId="36">
+  <w:abstractNum w:abstractNumId="37">
     <w:nsid w:val="73B35FF4"/>
     <w:multiLevelType w:val="hybridMultilevel"/>
     <w:tmpl w:val="CCD8EF2E"/>
@@ -5936,76 +6456,76 @@
     <w:abstractNumId w:val="6"/>
   </w:num>
   <w:num w:numId="2">
-    <w:abstractNumId w:val="25"/>
+    <w:abstractNumId w:val="26"/>
   </w:num>
   <w:num w:numId="3">
-    <w:abstractNumId w:val="30"/>
+    <w:abstractNumId w:val="31"/>
   </w:num>
   <w:num w:numId="4">
-    <w:abstractNumId w:val="35"/>
+    <w:abstractNumId w:val="36"/>
   </w:num>
   <w:num w:numId="5">
     <w:abstractNumId w:val="13"/>
   </w:num>
   <w:num w:numId="6">
-    <w:abstractNumId w:val="22"/>
+    <w:abstractNumId w:val="23"/>
   </w:num>
   <w:num w:numId="7">
-    <w:abstractNumId w:val="28"/>
+    <w:abstractNumId w:val="29"/>
   </w:num>
   <w:num w:numId="8">
-    <w:abstractNumId w:val="29"/>
+    <w:abstractNumId w:val="30"/>
   </w:num>
   <w:num w:numId="9">
     <w:abstractNumId w:val="4"/>
   </w:num>
   <w:num w:numId="10">
-    <w:abstractNumId w:val="32"/>
+    <w:abstractNumId w:val="33"/>
   </w:num>
   <w:num w:numId="11">
-    <w:abstractNumId w:val="21"/>
+    <w:abstractNumId w:val="22"/>
   </w:num>
   <w:num w:numId="12">
     <w:abstractNumId w:val="11"/>
   </w:num>
   <w:num w:numId="13">
-    <w:abstractNumId w:val="36"/>
+    <w:abstractNumId w:val="37"/>
   </w:num>
   <w:num w:numId="14">
     <w:abstractNumId w:val="12"/>
   </w:num>
   <w:num w:numId="15">
-    <w:abstractNumId w:val="27"/>
+    <w:abstractNumId w:val="28"/>
   </w:num>
   <w:num w:numId="16">
-    <w:abstractNumId w:val="16"/>
+    <w:abstractNumId w:val="17"/>
   </w:num>
   <w:num w:numId="17">
     <w:abstractNumId w:val="15"/>
   </w:num>
   <w:num w:numId="18">
-    <w:abstractNumId w:val="17"/>
+    <w:abstractNumId w:val="18"/>
   </w:num>
   <w:num w:numId="19">
-    <w:abstractNumId w:val="24"/>
+    <w:abstractNumId w:val="25"/>
   </w:num>
   <w:num w:numId="20">
     <w:abstractNumId w:val="5"/>
   </w:num>
   <w:num w:numId="21">
-    <w:abstractNumId w:val="34"/>
+    <w:abstractNumId w:val="35"/>
   </w:num>
   <w:num w:numId="22">
-    <w:abstractNumId w:val="26"/>
+    <w:abstractNumId w:val="27"/>
   </w:num>
   <w:num w:numId="23">
     <w:abstractNumId w:val="14"/>
   </w:num>
   <w:num w:numId="24">
-    <w:abstractNumId w:val="19"/>
+    <w:abstractNumId w:val="20"/>
   </w:num>
   <w:num w:numId="25">
-    <w:abstractNumId w:val="33"/>
+    <w:abstractNumId w:val="34"/>
   </w:num>
   <w:num w:numId="26">
     <w:abstractNumId w:val="1"/>
@@ -6014,7 +6534,7 @@
     <w:abstractNumId w:val="10"/>
   </w:num>
   <w:num w:numId="28">
-    <w:abstractNumId w:val="18"/>
+    <w:abstractNumId w:val="19"/>
   </w:num>
   <w:num w:numId="29">
     <w:abstractNumId w:val="2"/>
@@ -6032,16 +6552,19 @@
     <w:abstractNumId w:val="3"/>
   </w:num>
   <w:num w:numId="34">
-    <w:abstractNumId w:val="20"/>
+    <w:abstractNumId w:val="21"/>
   </w:num>
   <w:num w:numId="35">
-    <w:abstractNumId w:val="31"/>
+    <w:abstractNumId w:val="32"/>
   </w:num>
   <w:num w:numId="36">
-    <w:abstractNumId w:val="23"/>
+    <w:abstractNumId w:val="24"/>
   </w:num>
   <w:num w:numId="37">
     <w:abstractNumId w:val="7"/>
+  </w:num>
+  <w:num w:numId="38">
+    <w:abstractNumId w:val="16"/>
   </w:num>
 </w:numbering>
 </file>
@@ -9346,21 +9869,6 @@
 </file>
 
 <file path=customXml/item1.xml><?xml version="1.0" encoding="utf-8"?>
-<?mso-contentType ?>
-<FormTemplates xmlns="http://schemas.microsoft.com/sharepoint/v3/contenttype/forms">
-  <Display>DocumentLibraryForm</Display>
-  <Edit>DocumentLibraryForm</Edit>
-  <New>DocumentLibraryForm</New>
-</FormTemplates>
-</file>
-
-<file path=customXml/item2.xml><?xml version="1.0" encoding="utf-8"?>
-<p:properties xmlns:p="http://schemas.microsoft.com/office/2006/metadata/properties" xmlns:xsi="http://www.w3.org/2001/XMLSchema-instance">
-  <documentManagement/>
-</p:properties>
-</file>
-
-<file path=customXml/item3.xml><?xml version="1.0" encoding="utf-8"?>
 <ct:contentTypeSchema xmlns:ct="http://schemas.microsoft.com/office/2006/metadata/contentType" xmlns:ma="http://schemas.microsoft.com/office/2006/metadata/properties/metaAttributes" ct:_="" ma:_="" ma:contentTypeName="Document" ma:contentTypeID="0x010100D8AABB61263BB145AD323479D96B5AB9" ma:contentTypeVersion="0" ma:contentTypeDescription="Create a new document." ma:contentTypeScope="" ma:versionID="4f6c3937d35d5da1157559d219de2201">
   <xsd:schema xmlns:xsd="http://www.w3.org/2001/XMLSchema" xmlns:p="http://schemas.microsoft.com/office/2006/metadata/properties" targetNamespace="http://schemas.microsoft.com/office/2006/metadata/properties" ma:root="true" ma:fieldsID="4aeb20c0e3442673af7ee10786458764">
     <xsd:element name="properties">
@@ -9409,27 +9917,26 @@
 </ct:contentTypeSchema>
 </file>
 
+<file path=customXml/item2.xml><?xml version="1.0" encoding="utf-8"?>
+<p:properties xmlns:p="http://schemas.microsoft.com/office/2006/metadata/properties" xmlns:xsi="http://www.w3.org/2001/XMLSchema-instance">
+  <documentManagement/>
+</p:properties>
+</file>
+
+<file path=customXml/item3.xml><?xml version="1.0" encoding="utf-8"?>
+<?mso-contentType ?>
+<FormTemplates xmlns="http://schemas.microsoft.com/sharepoint/v3/contenttype/forms">
+  <Display>DocumentLibraryForm</Display>
+  <Edit>DocumentLibraryForm</Edit>
+  <New>DocumentLibraryForm</New>
+</FormTemplates>
+</file>
+
 <file path=customXml/item4.xml><?xml version="1.0" encoding="utf-8"?>
 <b:Sources xmlns:b="http://schemas.openxmlformats.org/officeDocument/2006/bibliography" xmlns="http://schemas.openxmlformats.org/officeDocument/2006/bibliography" SelectedStyle="\APA.XSL" StyleName="APA"/>
 </file>
 
 <file path=customXml/itemProps1.xml><?xml version="1.0" encoding="utf-8"?>
-<ds:datastoreItem xmlns:ds="http://schemas.openxmlformats.org/officeDocument/2006/customXml" ds:itemID="{C2A3E378-56B0-4CC5-BB83-6207A48EAEFF}">
-  <ds:schemaRefs>
-    <ds:schemaRef ds:uri="http://schemas.microsoft.com/sharepoint/v3/contenttype/forms"/>
-  </ds:schemaRefs>
-</ds:datastoreItem>
-</file>
-
-<file path=customXml/itemProps2.xml><?xml version="1.0" encoding="utf-8"?>
-<ds:datastoreItem xmlns:ds="http://schemas.openxmlformats.org/officeDocument/2006/customXml" ds:itemID="{538E3A36-1ECC-4FB3-982B-BA58CFE3E2D9}">
-  <ds:schemaRefs>
-    <ds:schemaRef ds:uri="http://schemas.microsoft.com/office/2006/metadata/properties"/>
-  </ds:schemaRefs>
-</ds:datastoreItem>
-</file>
-
-<file path=customXml/itemProps3.xml><?xml version="1.0" encoding="utf-8"?>
 <ds:datastoreItem xmlns:ds="http://schemas.openxmlformats.org/officeDocument/2006/customXml" ds:itemID="{A72B7214-4D2E-4FFA-A8BC-E2F528EE0489}">
   <ds:schemaRefs>
     <ds:schemaRef ds:uri="http://schemas.microsoft.com/office/2006/metadata/contentType"/>
@@ -9444,8 +9951,24 @@
 </ds:datastoreItem>
 </file>
 
+<file path=customXml/itemProps2.xml><?xml version="1.0" encoding="utf-8"?>
+<ds:datastoreItem xmlns:ds="http://schemas.openxmlformats.org/officeDocument/2006/customXml" ds:itemID="{538E3A36-1ECC-4FB3-982B-BA58CFE3E2D9}">
+  <ds:schemaRefs>
+    <ds:schemaRef ds:uri="http://schemas.microsoft.com/office/2006/metadata/properties"/>
+  </ds:schemaRefs>
+</ds:datastoreItem>
+</file>
+
+<file path=customXml/itemProps3.xml><?xml version="1.0" encoding="utf-8"?>
+<ds:datastoreItem xmlns:ds="http://schemas.openxmlformats.org/officeDocument/2006/customXml" ds:itemID="{C2A3E378-56B0-4CC5-BB83-6207A48EAEFF}">
+  <ds:schemaRefs>
+    <ds:schemaRef ds:uri="http://schemas.microsoft.com/sharepoint/v3/contenttype/forms"/>
+  </ds:schemaRefs>
+</ds:datastoreItem>
+</file>
+
 <file path=customXml/itemProps4.xml><?xml version="1.0" encoding="utf-8"?>
-<ds:datastoreItem xmlns:ds="http://schemas.openxmlformats.org/officeDocument/2006/customXml" ds:itemID="{1C44AF6D-80A2-4CA3-9688-392472C4E6F2}">
+<ds:datastoreItem xmlns:ds="http://schemas.openxmlformats.org/officeDocument/2006/customXml" ds:itemID="{B9B3AA43-8C8E-4512-9C6D-7E9BF4262A75}">
   <ds:schemaRefs>
     <ds:schemaRef ds:uri="http://schemas.openxmlformats.org/officeDocument/2006/bibliography"/>
   </ds:schemaRefs>

</xml_diff>

<commit_message>
Update install documents with missing PVS step and troubleshooting guide
</commit_message>
<xml_diff>
--- a/Documents/Release Documentation/Self Service Desktops Installation.docx
+++ b/Documents/Release Documentation/Self Service Desktops Installation.docx
@@ -1,6 +1,6 @@
 
 <file path=word/document.xml><?xml version="1.0" encoding="utf-8"?>
-<w:document xmlns:wpc="http://schemas.microsoft.com/office/word/2010/wordprocessingCanvas" xmlns:mc="http://schemas.openxmlformats.org/markup-compatibility/2006" xmlns:o="urn:schemas-microsoft-com:office:office" xmlns:r="http://schemas.openxmlformats.org/officeDocument/2006/relationships" xmlns:m="http://schemas.openxmlformats.org/officeDocument/2006/math" xmlns:v="urn:schemas-microsoft-com:vml" xmlns:wp14="http://schemas.microsoft.com/office/word/2010/wordprocessingDrawing" xmlns:wp="http://schemas.openxmlformats.org/drawingml/2006/wordprocessingDrawing" xmlns:w10="urn:schemas-microsoft-com:office:word" xmlns:w="http://schemas.openxmlformats.org/wordprocessingml/2006/main" xmlns:w14="http://schemas.microsoft.com/office/word/2010/wordml" xmlns:wpg="http://schemas.microsoft.com/office/word/2010/wordprocessingGroup" xmlns:wpi="http://schemas.microsoft.com/office/word/2010/wordprocessingInk" xmlns:wne="http://schemas.microsoft.com/office/word/2006/wordml" xmlns:wps="http://schemas.microsoft.com/office/word/2010/wordprocessingShape" mc:Ignorable="w14 wp14">
+<w:document xmlns:ve="http://schemas.openxmlformats.org/markup-compatibility/2006" xmlns:o="urn:schemas-microsoft-com:office:office" xmlns:r="http://schemas.openxmlformats.org/officeDocument/2006/relationships" xmlns:m="http://schemas.openxmlformats.org/officeDocument/2006/math" xmlns:v="urn:schemas-microsoft-com:vml" xmlns:wp="http://schemas.openxmlformats.org/drawingml/2006/wordprocessingDrawing" xmlns:w10="urn:schemas-microsoft-com:office:word" xmlns:w="http://schemas.openxmlformats.org/wordprocessingml/2006/main" xmlns:wne="http://schemas.microsoft.com/office/word/2006/wordml">
   <w:body>
     <w:p>
       <w:pPr>
@@ -95,10 +95,10 @@
                     </pic:cNvPicPr>
                   </pic:nvPicPr>
                   <pic:blipFill>
-                    <a:blip r:embed="rId12">
+                    <a:blip r:embed="rId11">
                       <a:extLst>
                         <a:ext uri="{28A0092B-C50C-407E-A947-70E740481C1C}">
-                          <a14:useLocalDpi xmlns:a14="http://schemas.microsoft.com/office/drawing/2010/main" val="0"/>
+                          <a14:useLocalDpi xmlns:a14="http://schemas.microsoft.com/office/drawing/2010/main" xmlns:wps="http://schemas.microsoft.com/office/word/2010/wordprocessingShape" xmlns:wpi="http://schemas.microsoft.com/office/word/2010/wordprocessingInk" xmlns:wpg="http://schemas.microsoft.com/office/word/2010/wordprocessingGroup" xmlns:w14="http://schemas.microsoft.com/office/word/2010/wordml" xmlns:w="http://schemas.openxmlformats.org/wordprocessingml/2006/main" xmlns:w10="urn:schemas-microsoft-com:office:word" xmlns:wp14="http://schemas.microsoft.com/office/word/2010/wordprocessingDrawing" xmlns:v="urn:schemas-microsoft-com:vml" xmlns:o="urn:schemas-microsoft-com:office:office" xmlns:mc="http://schemas.openxmlformats.org/markup-compatibility/2006" xmlns:wpc="http://schemas.microsoft.com/office/word/2010/wordprocessingCanvas" xmlns="" val="0"/>
                         </a:ext>
                       </a:extLst>
                     </a:blip>
@@ -120,12 +120,6 @@
                 </pic:pic>
               </a:graphicData>
             </a:graphic>
-            <wp14:sizeRelH relativeFrom="page">
-              <wp14:pctWidth>0</wp14:pctWidth>
-            </wp14:sizeRelH>
-            <wp14:sizeRelV relativeFrom="page">
-              <wp14:pctHeight>0</wp14:pctHeight>
-            </wp14:sizeRelV>
           </wp:anchor>
         </w:drawing>
       </w:r>
@@ -434,10 +428,10 @@
                     </pic:cNvPicPr>
                   </pic:nvPicPr>
                   <pic:blipFill>
-                    <a:blip r:embed="rId13">
+                    <a:blip r:embed="rId12">
                       <a:extLst>
                         <a:ext uri="{28A0092B-C50C-407E-A947-70E740481C1C}">
-                          <a14:useLocalDpi xmlns:a14="http://schemas.microsoft.com/office/drawing/2010/main" val="0"/>
+                          <a14:useLocalDpi xmlns:a14="http://schemas.microsoft.com/office/drawing/2010/main" xmlns:wps="http://schemas.microsoft.com/office/word/2010/wordprocessingShape" xmlns:wpi="http://schemas.microsoft.com/office/word/2010/wordprocessingInk" xmlns:wpg="http://schemas.microsoft.com/office/word/2010/wordprocessingGroup" xmlns:w14="http://schemas.microsoft.com/office/word/2010/wordml" xmlns:w="http://schemas.openxmlformats.org/wordprocessingml/2006/main" xmlns:w10="urn:schemas-microsoft-com:office:word" xmlns:wp14="http://schemas.microsoft.com/office/word/2010/wordprocessingDrawing" xmlns:v="urn:schemas-microsoft-com:vml" xmlns:o="urn:schemas-microsoft-com:office:office" xmlns:mc="http://schemas.openxmlformats.org/markup-compatibility/2006" xmlns:wpc="http://schemas.microsoft.com/office/word/2010/wordprocessingCanvas" xmlns="" val="0"/>
                         </a:ext>
                       </a:extLst>
                     </a:blip>
@@ -459,12 +453,6 @@
                 </pic:pic>
               </a:graphicData>
             </a:graphic>
-            <wp14:sizeRelH relativeFrom="page">
-              <wp14:pctWidth>0</wp14:pctWidth>
-            </wp14:sizeRelH>
-            <wp14:sizeRelV relativeFrom="page">
-              <wp14:pctHeight>0</wp14:pctHeight>
-            </wp14:sizeRelV>
           </wp:anchor>
         </w:drawing>
       </w:r>
@@ -724,10 +712,10 @@
                     <pic:cNvPicPr/>
                   </pic:nvPicPr>
                   <pic:blipFill>
-                    <a:blip r:embed="rId14">
+                    <a:blip r:embed="rId13">
                       <a:extLst>
                         <a:ext uri="{28A0092B-C50C-407E-A947-70E740481C1C}">
-                          <a14:useLocalDpi xmlns:a14="http://schemas.microsoft.com/office/drawing/2010/main" val="0"/>
+                          <a14:useLocalDpi xmlns:a14="http://schemas.microsoft.com/office/drawing/2010/main" xmlns:wps="http://schemas.microsoft.com/office/word/2010/wordprocessingShape" xmlns:wpi="http://schemas.microsoft.com/office/word/2010/wordprocessingInk" xmlns:wpg="http://schemas.microsoft.com/office/word/2010/wordprocessingGroup" xmlns:w14="http://schemas.microsoft.com/office/word/2010/wordml" xmlns:w="http://schemas.openxmlformats.org/wordprocessingml/2006/main" xmlns:w10="urn:schemas-microsoft-com:office:word" xmlns:wp14="http://schemas.microsoft.com/office/word/2010/wordprocessingDrawing" xmlns:v="urn:schemas-microsoft-com:vml" xmlns:o="urn:schemas-microsoft-com:office:office" xmlns:mc="http://schemas.openxmlformats.org/markup-compatibility/2006" xmlns:wpc="http://schemas.microsoft.com/office/word/2010/wordprocessingCanvas" xmlns="" val="0"/>
                         </a:ext>
                       </a:extLst>
                     </a:blip>
@@ -900,7 +888,7 @@
           <w:lang w:val="en-GB" w:eastAsia="en-GB"/>
         </w:rPr>
         <w:drawing>
-          <wp:inline distT="0" distB="0" distL="0" distR="0" wp14:anchorId="7582320D" wp14:editId="1EC713A3">
+          <wp:inline distT="0" distB="0" distL="0" distR="0">
             <wp:extent cx="5943600" cy="353861"/>
             <wp:effectExtent l="0" t="0" r="0" b="8255"/>
             <wp:docPr id="4" name="Grafik 4"/>
@@ -915,7 +903,7 @@
                     <pic:cNvPicPr/>
                   </pic:nvPicPr>
                   <pic:blipFill>
-                    <a:blip r:embed="rId15"/>
+                    <a:blip r:embed="rId14"/>
                     <a:stretch>
                       <a:fillRect/>
                     </a:stretch>
@@ -1185,10 +1173,10 @@
             <v:path o:extrusionok="f" gradientshapeok="t" o:connecttype="rect"/>
             <o:lock v:ext="edit" aspectratio="t"/>
           </v:shapetype>
-          <v:shape id="_x0000_i1025" type="#_x0000_t75" style="width:495.2pt;height:324.8pt" o:ole="">
-            <v:imagedata r:id="rId16" o:title=""/>
+          <v:shape id="_x0000_i1025" type="#_x0000_t75" style="width:495pt;height:325pt" o:ole="">
+            <v:imagedata r:id="rId15" o:title=""/>
           </v:shape>
-          <o:OLEObject Type="Embed" ProgID="Visio.Drawing.11" ShapeID="_x0000_i1025" DrawAspect="Content" ObjectID="_1435753527" r:id="rId17"/>
+          <o:OLEObject Type="Embed" ProgID="Visio.Drawing.11" ShapeID="_x0000_i1025" DrawAspect="Content" ObjectID="_1439126830" r:id="rId16"/>
         </w:object>
       </w:r>
       <w:bookmarkEnd w:id="2"/>
@@ -1248,10 +1236,10 @@
                     <pic:cNvPicPr/>
                   </pic:nvPicPr>
                   <pic:blipFill>
-                    <a:blip r:embed="rId18">
+                    <a:blip r:embed="rId17">
                       <a:extLst>
                         <a:ext uri="{28A0092B-C50C-407E-A947-70E740481C1C}">
-                          <a14:useLocalDpi xmlns:a14="http://schemas.microsoft.com/office/drawing/2010/main" val="0"/>
+                          <a14:useLocalDpi xmlns:a14="http://schemas.microsoft.com/office/drawing/2010/main" xmlns:wps="http://schemas.microsoft.com/office/word/2010/wordprocessingShape" xmlns:wpi="http://schemas.microsoft.com/office/word/2010/wordprocessingInk" xmlns:wpg="http://schemas.microsoft.com/office/word/2010/wordprocessingGroup" xmlns:w14="http://schemas.microsoft.com/office/word/2010/wordml" xmlns:w="http://schemas.openxmlformats.org/wordprocessingml/2006/main" xmlns:w10="urn:schemas-microsoft-com:office:word" xmlns:wp14="http://schemas.microsoft.com/office/word/2010/wordprocessingDrawing" xmlns:v="urn:schemas-microsoft-com:vml" xmlns:o="urn:schemas-microsoft-com:office:office" xmlns:mc="http://schemas.openxmlformats.org/markup-compatibility/2006" xmlns:wpc="http://schemas.microsoft.com/office/word/2010/wordprocessingCanvas" xmlns="" val="0"/>
                         </a:ext>
                       </a:extLst>
                     </a:blip>
@@ -1323,10 +1311,10 @@
                     <pic:cNvPicPr/>
                   </pic:nvPicPr>
                   <pic:blipFill>
-                    <a:blip r:embed="rId19">
+                    <a:blip r:embed="rId18">
                       <a:extLst>
                         <a:ext uri="{28A0092B-C50C-407E-A947-70E740481C1C}">
-                          <a14:useLocalDpi xmlns:a14="http://schemas.microsoft.com/office/drawing/2010/main" val="0"/>
+                          <a14:useLocalDpi xmlns:a14="http://schemas.microsoft.com/office/drawing/2010/main" xmlns:wps="http://schemas.microsoft.com/office/word/2010/wordprocessingShape" xmlns:wpi="http://schemas.microsoft.com/office/word/2010/wordprocessingInk" xmlns:wpg="http://schemas.microsoft.com/office/word/2010/wordprocessingGroup" xmlns:w14="http://schemas.microsoft.com/office/word/2010/wordml" xmlns:w="http://schemas.openxmlformats.org/wordprocessingml/2006/main" xmlns:w10="urn:schemas-microsoft-com:office:word" xmlns:wp14="http://schemas.microsoft.com/office/word/2010/wordprocessingDrawing" xmlns:v="urn:schemas-microsoft-com:vml" xmlns:o="urn:schemas-microsoft-com:office:office" xmlns:mc="http://schemas.openxmlformats.org/markup-compatibility/2006" xmlns:wpc="http://schemas.microsoft.com/office/word/2010/wordprocessingCanvas" xmlns="" val="0"/>
                         </a:ext>
                       </a:extLst>
                     </a:blip>
@@ -1415,10 +1403,10 @@
                     <pic:cNvPicPr/>
                   </pic:nvPicPr>
                   <pic:blipFill>
-                    <a:blip r:embed="rId20">
+                    <a:blip r:embed="rId19">
                       <a:extLst>
                         <a:ext uri="{28A0092B-C50C-407E-A947-70E740481C1C}">
-                          <a14:useLocalDpi xmlns:a14="http://schemas.microsoft.com/office/drawing/2010/main" val="0"/>
+                          <a14:useLocalDpi xmlns:a14="http://schemas.microsoft.com/office/drawing/2010/main" xmlns:wps="http://schemas.microsoft.com/office/word/2010/wordprocessingShape" xmlns:wpi="http://schemas.microsoft.com/office/word/2010/wordprocessingInk" xmlns:wpg="http://schemas.microsoft.com/office/word/2010/wordprocessingGroup" xmlns:w14="http://schemas.microsoft.com/office/word/2010/wordml" xmlns:w="http://schemas.openxmlformats.org/wordprocessingml/2006/main" xmlns:w10="urn:schemas-microsoft-com:office:word" xmlns:wp14="http://schemas.microsoft.com/office/word/2010/wordprocessingDrawing" xmlns:v="urn:schemas-microsoft-com:vml" xmlns:o="urn:schemas-microsoft-com:office:office" xmlns:mc="http://schemas.openxmlformats.org/markup-compatibility/2006" xmlns:wpc="http://schemas.microsoft.com/office/word/2010/wordprocessingCanvas" xmlns="" val="0"/>
                         </a:ext>
                       </a:extLst>
                     </a:blip>
@@ -1687,7 +1675,7 @@
           <w:lang w:val="en-GB" w:eastAsia="en-GB"/>
         </w:rPr>
         <w:drawing>
-          <wp:inline distT="0" distB="0" distL="0" distR="0" wp14:anchorId="3CC4477A" wp14:editId="50F6EDFC">
+          <wp:inline distT="0" distB="0" distL="0" distR="0">
             <wp:extent cx="2962275" cy="1085850"/>
             <wp:effectExtent l="0" t="0" r="9525" b="0"/>
             <wp:docPr id="59" name="Grafik 59"/>
@@ -1702,7 +1690,7 @@
                     <pic:cNvPicPr/>
                   </pic:nvPicPr>
                   <pic:blipFill>
-                    <a:blip r:embed="rId21"/>
+                    <a:blip r:embed="rId20"/>
                     <a:stretch>
                       <a:fillRect/>
                     </a:stretch>
@@ -1831,11 +1819,6 @@
       <w:pPr>
         <w:pStyle w:val="CitrixBodyText"/>
       </w:pPr>
-    </w:p>
-    <w:p>
-      <w:pPr>
-        <w:pStyle w:val="CitrixBodyText"/>
-      </w:pPr>
       <w:r>
         <w:t xml:space="preserve">Install the Agent first. This will typically install into a folder named </w:t>
       </w:r>
@@ -1885,38 +1868,30 @@
       <w:r>
         <w:t xml:space="preserve"> – from a command prompt type </w:t>
       </w:r>
-      <w:proofErr w:type="spellStart"/>
       <w:r>
         <w:rPr>
           <w:color w:val="4F81BD" w:themeColor="accent1"/>
         </w:rPr>
-        <w:t>services.msc</w:t>
-      </w:r>
-      <w:proofErr w:type="spellEnd"/>
-      <w:r>
-        <w:rPr>
-          <w:color w:val="4F81BD" w:themeColor="accent1"/>
-        </w:rPr>
+        <w:t xml:space="preserve">services.msc </w:t>
+      </w:r>
+      <w:r>
+        <w:t>to get the Windows Services administration console to do this.</w:t>
+      </w:r>
+    </w:p>
+    <w:p>
+      <w:pPr>
+        <w:pStyle w:val="CitrixBodyText"/>
+      </w:pPr>
+      <w:r>
+        <w:t>Once the Agent is installed</w:t>
+      </w:r>
+      <w:r>
+        <w:t>, you</w:t>
+      </w:r>
+      <w:r>
         <w:t xml:space="preserve"> </w:t>
       </w:r>
       <w:r>
-        <w:t>to get the Windows Services administration console to do this.</w:t>
-      </w:r>
-    </w:p>
-    <w:p>
-      <w:pPr>
-        <w:pStyle w:val="CitrixBodyText"/>
-      </w:pPr>
-      <w:r>
-        <w:t>Once the Agent is installed</w:t>
-      </w:r>
-      <w:r>
-        <w:t>, you</w:t>
-      </w:r>
-      <w:r>
-        <w:t xml:space="preserve"> </w:t>
-      </w:r>
-      <w:r>
         <w:t>should</w:t>
       </w:r>
       <w:r>
@@ -1942,6 +1917,7 @@
         <w:pStyle w:val="CitrixBodyText"/>
       </w:pPr>
       <w:r>
+        <w:lastRenderedPageBreak/>
         <w:t xml:space="preserve">The web app will install to </w:t>
       </w:r>
       <w:hyperlink w:history="1">
@@ -1966,8 +1942,154 @@
         <w:pStyle w:val="CitrixBodyText"/>
       </w:pPr>
       <w:r>
-        <w:t>After that, you are ready to go. The Agent should look after itself (check C:\CtxLogs for any error messages if you encounter problems)</w:t>
-      </w:r>
+        <w:t xml:space="preserve">After that, you are ready to go. The Agent should look after itself (check </w:t>
+      </w:r>
+      <w:r>
+        <w:rPr>
+          <w:b/>
+        </w:rPr>
+        <w:t>C:\CtxLogs</w:t>
+      </w:r>
+      <w:r>
+        <w:t xml:space="preserve"> for any error messages if you encounter problems)</w:t>
+      </w:r>
+    </w:p>
+    <w:p>
+      <w:pPr>
+        <w:pStyle w:val="CitrixBodyText"/>
+      </w:pPr>
+    </w:p>
+    <w:p>
+      <w:pPr>
+        <w:pStyle w:val="CitrixHeading1"/>
+      </w:pPr>
+      <w:r>
+        <w:t>Troubleshooting</w:t>
+      </w:r>
+    </w:p>
+    <w:p>
+      <w:pPr>
+        <w:pStyle w:val="CitrixBodyText"/>
+      </w:pPr>
+    </w:p>
+    <w:tbl>
+      <w:tblPr>
+        <w:tblStyle w:val="LightShading"/>
+        <w:tblW w:w="0" w:type="auto"/>
+        <w:tblLook w:val="04A0"/>
+      </w:tblPr>
+      <w:tblGrid>
+        <w:gridCol w:w="4219"/>
+        <w:gridCol w:w="5357"/>
+      </w:tblGrid>
+      <w:tr>
+        <w:trPr>
+          <w:cnfStyle w:val="100000000000"/>
+        </w:trPr>
+        <w:tc>
+          <w:tcPr>
+            <w:cnfStyle w:val="001000000000"/>
+            <w:tcW w:w="4219" w:type="dxa"/>
+          </w:tcPr>
+          <w:p>
+            <w:pPr>
+              <w:pStyle w:val="CitrixBodyText"/>
+            </w:pPr>
+            <w:r>
+              <w:t>Problem</w:t>
+            </w:r>
+          </w:p>
+        </w:tc>
+        <w:tc>
+          <w:tcPr>
+            <w:tcW w:w="5357" w:type="dxa"/>
+          </w:tcPr>
+          <w:p>
+            <w:pPr>
+              <w:pStyle w:val="CitrixBodyText"/>
+              <w:cnfStyle w:val="100000000000"/>
+            </w:pPr>
+            <w:r>
+              <w:t>Action</w:t>
+            </w:r>
+          </w:p>
+        </w:tc>
+      </w:tr>
+      <w:tr>
+        <w:trPr>
+          <w:cnfStyle w:val="000000100000"/>
+        </w:trPr>
+        <w:tc>
+          <w:tcPr>
+            <w:cnfStyle w:val="001000000000"/>
+            <w:tcW w:w="4219" w:type="dxa"/>
+          </w:tcPr>
+          <w:p>
+            <w:pPr>
+              <w:pStyle w:val="CitrixBodyText"/>
+            </w:pPr>
+            <w:r>
+              <w:t>Self Service Desktop Agent fails to start</w:t>
+            </w:r>
+          </w:p>
+        </w:tc>
+        <w:tc>
+          <w:tcPr>
+            <w:tcW w:w="5357" w:type="dxa"/>
+          </w:tcPr>
+          <w:p>
+            <w:pPr>
+              <w:pStyle w:val="CitrixBodyText"/>
+              <w:cnfStyle w:val="000000100000"/>
+            </w:pPr>
+            <w:r>
+              <w:t>The Agent will perform a sanity check of the configuration file when it starts up. If it detects any problems with the configuration; it will log an error in C:\CtxLogs\self-service-desktops-</w:t>
+            </w:r>
+            <w:proofErr w:type="gramStart"/>
+            <w:r>
+              <w:t>agent.log  and</w:t>
+            </w:r>
+            <w:proofErr w:type="gramEnd"/>
+            <w:r>
+              <w:t xml:space="preserve"> exit. Check the log file and correct any configuration errors.</w:t>
+            </w:r>
+          </w:p>
+        </w:tc>
+      </w:tr>
+      <w:tr>
+        <w:tc>
+          <w:tcPr>
+            <w:cnfStyle w:val="001000000000"/>
+            <w:tcW w:w="4219" w:type="dxa"/>
+          </w:tcPr>
+          <w:p>
+            <w:pPr>
+              <w:pStyle w:val="CitrixBodyText"/>
+            </w:pPr>
+          </w:p>
+        </w:tc>
+        <w:tc>
+          <w:tcPr>
+            <w:tcW w:w="5357" w:type="dxa"/>
+          </w:tcPr>
+          <w:p>
+            <w:pPr>
+              <w:pStyle w:val="CitrixBodyText"/>
+              <w:cnfStyle w:val="000000000000"/>
+            </w:pPr>
+          </w:p>
+        </w:tc>
+      </w:tr>
+    </w:tbl>
+    <w:p>
+      <w:pPr>
+        <w:pStyle w:val="CitrixBodyText"/>
+      </w:pPr>
+    </w:p>
+    <w:p>
+      <w:pPr>
+        <w:pStyle w:val="CitrixBodyText"/>
+      </w:pPr>
     </w:p>
     <w:p>
       <w:pPr>
@@ -2024,8 +2146,8 @@
       </w:pPr>
     </w:p>
     <w:sectPr>
-      <w:headerReference w:type="default" r:id="rId22"/>
-      <w:footerReference w:type="default" r:id="rId23"/>
+      <w:headerReference w:type="default" r:id="rId21"/>
+      <w:footerReference w:type="default" r:id="rId22"/>
       <w:pgSz w:w="12240" w:h="15840"/>
       <w:pgMar w:top="1440" w:right="1440" w:bottom="1080" w:left="1440" w:header="720" w:footer="720" w:gutter="0"/>
       <w:cols w:space="720"/>
@@ -2037,7 +2159,7 @@
 </file>
 
 <file path=word/endnotes.xml><?xml version="1.0" encoding="utf-8"?>
-<w:endnotes xmlns:wpc="http://schemas.microsoft.com/office/word/2010/wordprocessingCanvas" xmlns:mc="http://schemas.openxmlformats.org/markup-compatibility/2006" xmlns:o="urn:schemas-microsoft-com:office:office" xmlns:r="http://schemas.openxmlformats.org/officeDocument/2006/relationships" xmlns:m="http://schemas.openxmlformats.org/officeDocument/2006/math" xmlns:v="urn:schemas-microsoft-com:vml" xmlns:wp14="http://schemas.microsoft.com/office/word/2010/wordprocessingDrawing" xmlns:wp="http://schemas.openxmlformats.org/drawingml/2006/wordprocessingDrawing" xmlns:w10="urn:schemas-microsoft-com:office:word" xmlns:w="http://schemas.openxmlformats.org/wordprocessingml/2006/main" xmlns:w14="http://schemas.microsoft.com/office/word/2010/wordml" xmlns:wpg="http://schemas.microsoft.com/office/word/2010/wordprocessingGroup" xmlns:wpi="http://schemas.microsoft.com/office/word/2010/wordprocessingInk" xmlns:wne="http://schemas.microsoft.com/office/word/2006/wordml" xmlns:wps="http://schemas.microsoft.com/office/word/2010/wordprocessingShape" mc:Ignorable="w14 wp14">
+<w:endnotes xmlns:ve="http://schemas.openxmlformats.org/markup-compatibility/2006" xmlns:o="urn:schemas-microsoft-com:office:office" xmlns:r="http://schemas.openxmlformats.org/officeDocument/2006/relationships" xmlns:m="http://schemas.openxmlformats.org/officeDocument/2006/math" xmlns:v="urn:schemas-microsoft-com:vml" xmlns:wp="http://schemas.openxmlformats.org/drawingml/2006/wordprocessingDrawing" xmlns:w10="urn:schemas-microsoft-com:office:word" xmlns:w="http://schemas.openxmlformats.org/wordprocessingml/2006/main" xmlns:wne="http://schemas.microsoft.com/office/word/2006/wordml">
   <w:endnote w:type="separator" w:id="-1">
     <w:p>
       <w:pPr>
@@ -2062,7 +2184,7 @@
 </file>
 
 <file path=word/footer1.xml><?xml version="1.0" encoding="utf-8"?>
-<w:ftr xmlns:wpc="http://schemas.microsoft.com/office/word/2010/wordprocessingCanvas" xmlns:mc="http://schemas.openxmlformats.org/markup-compatibility/2006" xmlns:o="urn:schemas-microsoft-com:office:office" xmlns:r="http://schemas.openxmlformats.org/officeDocument/2006/relationships" xmlns:m="http://schemas.openxmlformats.org/officeDocument/2006/math" xmlns:v="urn:schemas-microsoft-com:vml" xmlns:wp14="http://schemas.microsoft.com/office/word/2010/wordprocessingDrawing" xmlns:wp="http://schemas.openxmlformats.org/drawingml/2006/wordprocessingDrawing" xmlns:w10="urn:schemas-microsoft-com:office:word" xmlns:w="http://schemas.openxmlformats.org/wordprocessingml/2006/main" xmlns:w14="http://schemas.microsoft.com/office/word/2010/wordml" xmlns:wpg="http://schemas.microsoft.com/office/word/2010/wordprocessingGroup" xmlns:wpi="http://schemas.microsoft.com/office/word/2010/wordprocessingInk" xmlns:wne="http://schemas.microsoft.com/office/word/2006/wordml" xmlns:wps="http://schemas.microsoft.com/office/word/2010/wordprocessingShape" mc:Ignorable="w14 wp14">
+<w:ftr xmlns:ve="http://schemas.openxmlformats.org/markup-compatibility/2006" xmlns:o="urn:schemas-microsoft-com:office:office" xmlns:r="http://schemas.openxmlformats.org/officeDocument/2006/relationships" xmlns:m="http://schemas.openxmlformats.org/officeDocument/2006/math" xmlns:v="urn:schemas-microsoft-com:vml" xmlns:wp="http://schemas.openxmlformats.org/drawingml/2006/wordprocessingDrawing" xmlns:w10="urn:schemas-microsoft-com:office:word" xmlns:w="http://schemas.openxmlformats.org/wordprocessingml/2006/main" xmlns:wne="http://schemas.microsoft.com/office/word/2006/wordml">
   <w:p>
     <w:pPr>
       <w:pStyle w:val="Footer"/>
@@ -2091,7 +2213,7 @@
         <w:noProof/>
         <w:color w:val="4D4F53"/>
       </w:rPr>
-      <w:t>4</w:t>
+      <w:t>9</w:t>
     </w:r>
     <w:r>
       <w:rPr>
@@ -2105,7 +2227,7 @@
 </file>
 
 <file path=word/footnotes.xml><?xml version="1.0" encoding="utf-8"?>
-<w:footnotes xmlns:wpc="http://schemas.microsoft.com/office/word/2010/wordprocessingCanvas" xmlns:mc="http://schemas.openxmlformats.org/markup-compatibility/2006" xmlns:o="urn:schemas-microsoft-com:office:office" xmlns:r="http://schemas.openxmlformats.org/officeDocument/2006/relationships" xmlns:m="http://schemas.openxmlformats.org/officeDocument/2006/math" xmlns:v="urn:schemas-microsoft-com:vml" xmlns:wp14="http://schemas.microsoft.com/office/word/2010/wordprocessingDrawing" xmlns:wp="http://schemas.openxmlformats.org/drawingml/2006/wordprocessingDrawing" xmlns:w10="urn:schemas-microsoft-com:office:word" xmlns:w="http://schemas.openxmlformats.org/wordprocessingml/2006/main" xmlns:w14="http://schemas.microsoft.com/office/word/2010/wordml" xmlns:wpg="http://schemas.microsoft.com/office/word/2010/wordprocessingGroup" xmlns:wpi="http://schemas.microsoft.com/office/word/2010/wordprocessingInk" xmlns:wne="http://schemas.microsoft.com/office/word/2006/wordml" xmlns:wps="http://schemas.microsoft.com/office/word/2010/wordprocessingShape" mc:Ignorable="w14 wp14">
+<w:footnotes xmlns:ve="http://schemas.openxmlformats.org/markup-compatibility/2006" xmlns:o="urn:schemas-microsoft-com:office:office" xmlns:r="http://schemas.openxmlformats.org/officeDocument/2006/relationships" xmlns:m="http://schemas.openxmlformats.org/officeDocument/2006/math" xmlns:v="urn:schemas-microsoft-com:vml" xmlns:wp="http://schemas.openxmlformats.org/drawingml/2006/wordprocessingDrawing" xmlns:w10="urn:schemas-microsoft-com:office:word" xmlns:w="http://schemas.openxmlformats.org/wordprocessingml/2006/main" xmlns:wne="http://schemas.microsoft.com/office/word/2006/wordml">
   <w:footnote w:type="separator" w:id="-1">
     <w:p>
       <w:pPr>
@@ -2141,16 +2263,7 @@
         <w:footnoteRef/>
       </w:r>
       <w:r>
-        <w:t xml:space="preserve"> </w:t>
-      </w:r>
-      <w:r>
-        <w:t xml:space="preserve">Clearly the address range you choose for the shared network must </w:t>
-      </w:r>
-      <w:r>
-        <w:t xml:space="preserve">be compatible with your existing </w:t>
-      </w:r>
-      <w:r>
-        <w:t>network.</w:t>
+        <w:t xml:space="preserve"> Clearly the address range you choose for the shared network must be compatible with your existing network.</w:t>
       </w:r>
     </w:p>
   </w:footnote>
@@ -2158,7 +2271,7 @@
 </file>
 
 <file path=word/header1.xml><?xml version="1.0" encoding="utf-8"?>
-<w:hdr xmlns:wpc="http://schemas.microsoft.com/office/word/2010/wordprocessingCanvas" xmlns:mc="http://schemas.openxmlformats.org/markup-compatibility/2006" xmlns:o="urn:schemas-microsoft-com:office:office" xmlns:r="http://schemas.openxmlformats.org/officeDocument/2006/relationships" xmlns:m="http://schemas.openxmlformats.org/officeDocument/2006/math" xmlns:v="urn:schemas-microsoft-com:vml" xmlns:wp14="http://schemas.microsoft.com/office/word/2010/wordprocessingDrawing" xmlns:wp="http://schemas.openxmlformats.org/drawingml/2006/wordprocessingDrawing" xmlns:w10="urn:schemas-microsoft-com:office:word" xmlns:w="http://schemas.openxmlformats.org/wordprocessingml/2006/main" xmlns:w14="http://schemas.microsoft.com/office/word/2010/wordml" xmlns:wpg="http://schemas.microsoft.com/office/word/2010/wordprocessingGroup" xmlns:wpi="http://schemas.microsoft.com/office/word/2010/wordprocessingInk" xmlns:wne="http://schemas.microsoft.com/office/word/2006/wordml" xmlns:wps="http://schemas.microsoft.com/office/word/2010/wordprocessingShape" mc:Ignorable="w14 wp14">
+<w:hdr xmlns:ve="http://schemas.openxmlformats.org/markup-compatibility/2006" xmlns:o="urn:schemas-microsoft-com:office:office" xmlns:r="http://schemas.openxmlformats.org/officeDocument/2006/relationships" xmlns:m="http://schemas.openxmlformats.org/officeDocument/2006/math" xmlns:v="urn:schemas-microsoft-com:vml" xmlns:wp="http://schemas.openxmlformats.org/drawingml/2006/wordprocessingDrawing" xmlns:w10="urn:schemas-microsoft-com:office:word" xmlns:w="http://schemas.openxmlformats.org/wordprocessingml/2006/main" xmlns:wne="http://schemas.microsoft.com/office/word/2006/wordml">
   <w:p>
     <w:pPr>
       <w:pStyle w:val="Header"/>
@@ -2189,7 +2302,7 @@
                   <a:blip r:embed="rId1">
                     <a:extLst>
                       <a:ext uri="{28A0092B-C50C-407E-A947-70E740481C1C}">
-                        <a14:useLocalDpi xmlns:a14="http://schemas.microsoft.com/office/drawing/2010/main" val="0"/>
+                        <a14:useLocalDpi xmlns:a14="http://schemas.microsoft.com/office/drawing/2010/main" xmlns:wps="http://schemas.microsoft.com/office/word/2010/wordprocessingShape" xmlns:wpi="http://schemas.microsoft.com/office/word/2010/wordprocessingInk" xmlns:wpg="http://schemas.microsoft.com/office/word/2010/wordprocessingGroup" xmlns:w14="http://schemas.microsoft.com/office/word/2010/wordml" xmlns:w="http://schemas.openxmlformats.org/wordprocessingml/2006/main" xmlns:w10="urn:schemas-microsoft-com:office:word" xmlns:wp14="http://schemas.microsoft.com/office/word/2010/wordprocessingDrawing" xmlns:v="urn:schemas-microsoft-com:vml" xmlns:o="urn:schemas-microsoft-com:office:office" xmlns:mc="http://schemas.openxmlformats.org/markup-compatibility/2006" xmlns:wpc="http://schemas.microsoft.com/office/word/2010/wordprocessingCanvas" xmlns="" val="0"/>
                       </a:ext>
                     </a:extLst>
                   </a:blip>
@@ -2222,7 +2335,7 @@
 </file>
 
 <file path=word/numbering.xml><?xml version="1.0" encoding="utf-8"?>
-<w:numbering xmlns:wpc="http://schemas.microsoft.com/office/word/2010/wordprocessingCanvas" xmlns:mc="http://schemas.openxmlformats.org/markup-compatibility/2006" xmlns:o="urn:schemas-microsoft-com:office:office" xmlns:r="http://schemas.openxmlformats.org/officeDocument/2006/relationships" xmlns:m="http://schemas.openxmlformats.org/officeDocument/2006/math" xmlns:v="urn:schemas-microsoft-com:vml" xmlns:wp14="http://schemas.microsoft.com/office/word/2010/wordprocessingDrawing" xmlns:wp="http://schemas.openxmlformats.org/drawingml/2006/wordprocessingDrawing" xmlns:w10="urn:schemas-microsoft-com:office:word" xmlns:w="http://schemas.openxmlformats.org/wordprocessingml/2006/main" xmlns:w14="http://schemas.microsoft.com/office/word/2010/wordml" xmlns:wpg="http://schemas.microsoft.com/office/word/2010/wordprocessingGroup" xmlns:wpi="http://schemas.microsoft.com/office/word/2010/wordprocessingInk" xmlns:wne="http://schemas.microsoft.com/office/word/2006/wordml" xmlns:wps="http://schemas.microsoft.com/office/word/2010/wordprocessingShape" mc:Ignorable="w14 wp14">
+<w:numbering xmlns:ve="http://schemas.openxmlformats.org/markup-compatibility/2006" xmlns:o="urn:schemas-microsoft-com:office:office" xmlns:r="http://schemas.openxmlformats.org/officeDocument/2006/relationships" xmlns:m="http://schemas.openxmlformats.org/officeDocument/2006/math" xmlns:v="urn:schemas-microsoft-com:vml" xmlns:wp="http://schemas.openxmlformats.org/drawingml/2006/wordprocessingDrawing" xmlns:w10="urn:schemas-microsoft-com:office:word" xmlns:w="http://schemas.openxmlformats.org/wordprocessingml/2006/main" xmlns:wne="http://schemas.microsoft.com/office/word/2006/wordml">
   <w:abstractNum w:abstractNumId="0">
     <w:nsid w:val="02A80C34"/>
     <w:multiLevelType w:val="hybridMultilevel"/>
@@ -6570,7 +6683,7 @@
 </file>
 
 <file path=word/styles.xml><?xml version="1.0" encoding="utf-8"?>
-<w:styles xmlns:mc="http://schemas.openxmlformats.org/markup-compatibility/2006" xmlns:r="http://schemas.openxmlformats.org/officeDocument/2006/relationships" xmlns:w="http://schemas.openxmlformats.org/wordprocessingml/2006/main" xmlns:w14="http://schemas.microsoft.com/office/word/2010/wordml" mc:Ignorable="w14">
+<w:styles xmlns:r="http://schemas.openxmlformats.org/officeDocument/2006/relationships" xmlns:w="http://schemas.openxmlformats.org/wordprocessingml/2006/main">
   <w:docDefaults>
     <w:rPrDefault>
       <w:rPr>
@@ -6935,6 +7048,7 @@
     <w:uiPriority w:val="99"/>
     <w:semiHidden/>
     <w:unhideWhenUsed/>
+    <w:qFormat/>
     <w:tblPr>
       <w:tblInd w:w="0" w:type="dxa"/>
       <w:tblCellMar>
@@ -9869,6 +9983,21 @@
 </file>
 
 <file path=customXml/item1.xml><?xml version="1.0" encoding="utf-8"?>
+<?mso-contentType ?>
+<FormTemplates xmlns="http://schemas.microsoft.com/sharepoint/v3/contenttype/forms">
+  <Display>DocumentLibraryForm</Display>
+  <Edit>DocumentLibraryForm</Edit>
+  <New>DocumentLibraryForm</New>
+</FormTemplates>
+</file>
+
+<file path=customXml/item2.xml><?xml version="1.0" encoding="utf-8"?>
+<p:properties xmlns:p="http://schemas.microsoft.com/office/2006/metadata/properties" xmlns:xsi="http://www.w3.org/2001/XMLSchema-instance">
+  <documentManagement/>
+</p:properties>
+</file>
+
+<file path=customXml/item3.xml><?xml version="1.0" encoding="utf-8"?>
 <ct:contentTypeSchema xmlns:ct="http://schemas.microsoft.com/office/2006/metadata/contentType" xmlns:ma="http://schemas.microsoft.com/office/2006/metadata/properties/metaAttributes" ct:_="" ma:_="" ma:contentTypeName="Document" ma:contentTypeID="0x010100D8AABB61263BB145AD323479D96B5AB9" ma:contentTypeVersion="0" ma:contentTypeDescription="Create a new document." ma:contentTypeScope="" ma:versionID="4f6c3937d35d5da1157559d219de2201">
   <xsd:schema xmlns:xsd="http://www.w3.org/2001/XMLSchema" xmlns:p="http://schemas.microsoft.com/office/2006/metadata/properties" targetNamespace="http://schemas.microsoft.com/office/2006/metadata/properties" ma:root="true" ma:fieldsID="4aeb20c0e3442673af7ee10786458764">
     <xsd:element name="properties">
@@ -9917,26 +10046,27 @@
 </ct:contentTypeSchema>
 </file>
 
-<file path=customXml/item2.xml><?xml version="1.0" encoding="utf-8"?>
-<p:properties xmlns:p="http://schemas.microsoft.com/office/2006/metadata/properties" xmlns:xsi="http://www.w3.org/2001/XMLSchema-instance">
-  <documentManagement/>
-</p:properties>
-</file>
-
-<file path=customXml/item3.xml><?xml version="1.0" encoding="utf-8"?>
-<?mso-contentType ?>
-<FormTemplates xmlns="http://schemas.microsoft.com/sharepoint/v3/contenttype/forms">
-  <Display>DocumentLibraryForm</Display>
-  <Edit>DocumentLibraryForm</Edit>
-  <New>DocumentLibraryForm</New>
-</FormTemplates>
-</file>
-
 <file path=customXml/item4.xml><?xml version="1.0" encoding="utf-8"?>
 <b:Sources xmlns:b="http://schemas.openxmlformats.org/officeDocument/2006/bibliography" xmlns="http://schemas.openxmlformats.org/officeDocument/2006/bibliography" SelectedStyle="\APA.XSL" StyleName="APA"/>
 </file>
 
 <file path=customXml/itemProps1.xml><?xml version="1.0" encoding="utf-8"?>
+<ds:datastoreItem xmlns:ds="http://schemas.openxmlformats.org/officeDocument/2006/customXml" ds:itemID="{C2A3E378-56B0-4CC5-BB83-6207A48EAEFF}">
+  <ds:schemaRefs>
+    <ds:schemaRef ds:uri="http://schemas.microsoft.com/sharepoint/v3/contenttype/forms"/>
+  </ds:schemaRefs>
+</ds:datastoreItem>
+</file>
+
+<file path=customXml/itemProps2.xml><?xml version="1.0" encoding="utf-8"?>
+<ds:datastoreItem xmlns:ds="http://schemas.openxmlformats.org/officeDocument/2006/customXml" ds:itemID="{538E3A36-1ECC-4FB3-982B-BA58CFE3E2D9}">
+  <ds:schemaRefs>
+    <ds:schemaRef ds:uri="http://schemas.microsoft.com/office/2006/metadata/properties"/>
+  </ds:schemaRefs>
+</ds:datastoreItem>
+</file>
+
+<file path=customXml/itemProps3.xml><?xml version="1.0" encoding="utf-8"?>
 <ds:datastoreItem xmlns:ds="http://schemas.openxmlformats.org/officeDocument/2006/customXml" ds:itemID="{A72B7214-4D2E-4FFA-A8BC-E2F528EE0489}">
   <ds:schemaRefs>
     <ds:schemaRef ds:uri="http://schemas.microsoft.com/office/2006/metadata/contentType"/>
@@ -9951,24 +10081,8 @@
 </ds:datastoreItem>
 </file>
 
-<file path=customXml/itemProps2.xml><?xml version="1.0" encoding="utf-8"?>
-<ds:datastoreItem xmlns:ds="http://schemas.openxmlformats.org/officeDocument/2006/customXml" ds:itemID="{538E3A36-1ECC-4FB3-982B-BA58CFE3E2D9}">
-  <ds:schemaRefs>
-    <ds:schemaRef ds:uri="http://schemas.microsoft.com/office/2006/metadata/properties"/>
-  </ds:schemaRefs>
-</ds:datastoreItem>
-</file>
-
-<file path=customXml/itemProps3.xml><?xml version="1.0" encoding="utf-8"?>
-<ds:datastoreItem xmlns:ds="http://schemas.openxmlformats.org/officeDocument/2006/customXml" ds:itemID="{C2A3E378-56B0-4CC5-BB83-6207A48EAEFF}">
-  <ds:schemaRefs>
-    <ds:schemaRef ds:uri="http://schemas.microsoft.com/sharepoint/v3/contenttype/forms"/>
-  </ds:schemaRefs>
-</ds:datastoreItem>
-</file>
-
 <file path=customXml/itemProps4.xml><?xml version="1.0" encoding="utf-8"?>
-<ds:datastoreItem xmlns:ds="http://schemas.openxmlformats.org/officeDocument/2006/customXml" ds:itemID="{B9B3AA43-8C8E-4512-9C6D-7E9BF4262A75}">
+<ds:datastoreItem xmlns:ds="http://schemas.openxmlformats.org/officeDocument/2006/customXml" ds:itemID="{E0F8AD63-932D-4BCF-806B-785E1A9D272B}">
   <ds:schemaRefs>
     <ds:schemaRef ds:uri="http://schemas.openxmlformats.org/officeDocument/2006/bibliography"/>
   </ds:schemaRefs>

</xml_diff>

<commit_message>
Misc documentation updates plus new admin guide
</commit_message>
<xml_diff>
--- a/Documents/Release Documentation/Self Service Desktops Installation.docx
+++ b/Documents/Release Documentation/Self Service Desktops Installation.docx
@@ -1,6 +1,6 @@
 
 <file path=word/document.xml><?xml version="1.0" encoding="utf-8"?>
-<w:document xmlns:ve="http://schemas.openxmlformats.org/markup-compatibility/2006" xmlns:o="urn:schemas-microsoft-com:office:office" xmlns:r="http://schemas.openxmlformats.org/officeDocument/2006/relationships" xmlns:m="http://schemas.openxmlformats.org/officeDocument/2006/math" xmlns:v="urn:schemas-microsoft-com:vml" xmlns:wp="http://schemas.openxmlformats.org/drawingml/2006/wordprocessingDrawing" xmlns:w10="urn:schemas-microsoft-com:office:word" xmlns:w="http://schemas.openxmlformats.org/wordprocessingml/2006/main" xmlns:wne="http://schemas.microsoft.com/office/word/2006/wordml">
+<w:document xmlns:wpc="http://schemas.microsoft.com/office/word/2010/wordprocessingCanvas" xmlns:mc="http://schemas.openxmlformats.org/markup-compatibility/2006" xmlns:o="urn:schemas-microsoft-com:office:office" xmlns:r="http://schemas.openxmlformats.org/officeDocument/2006/relationships" xmlns:m="http://schemas.openxmlformats.org/officeDocument/2006/math" xmlns:v="urn:schemas-microsoft-com:vml" xmlns:wp14="http://schemas.microsoft.com/office/word/2010/wordprocessingDrawing" xmlns:wp="http://schemas.openxmlformats.org/drawingml/2006/wordprocessingDrawing" xmlns:w10="urn:schemas-microsoft-com:office:word" xmlns:w="http://schemas.openxmlformats.org/wordprocessingml/2006/main" xmlns:w14="http://schemas.microsoft.com/office/word/2010/wordml" xmlns:wpg="http://schemas.microsoft.com/office/word/2010/wordprocessingGroup" xmlns:wpi="http://schemas.microsoft.com/office/word/2010/wordprocessingInk" xmlns:wne="http://schemas.microsoft.com/office/word/2006/wordml" xmlns:wps="http://schemas.microsoft.com/office/word/2010/wordprocessingShape" mc:Ignorable="w14 wp14">
   <w:body>
     <w:p>
       <w:pPr>
@@ -15,6 +15,8 @@
           <w:sz w:val="24"/>
         </w:rPr>
       </w:pPr>
+      <w:bookmarkStart w:id="0" w:name="_GoBack"/>
+      <w:bookmarkEnd w:id="0"/>
       <w:r>
         <w:rPr>
           <w:rStyle w:val="A1"/>
@@ -95,10 +97,10 @@
                     </pic:cNvPicPr>
                   </pic:nvPicPr>
                   <pic:blipFill>
-                    <a:blip r:embed="rId11">
+                    <a:blip r:embed="rId12">
                       <a:extLst>
                         <a:ext uri="{28A0092B-C50C-407E-A947-70E740481C1C}">
-                          <a14:useLocalDpi xmlns="" xmlns:wpc="http://schemas.microsoft.com/office/word/2010/wordprocessingCanvas" xmlns:mc="http://schemas.openxmlformats.org/markup-compatibility/2006" xmlns:o="urn:schemas-microsoft-com:office:office" xmlns:v="urn:schemas-microsoft-com:vml" xmlns:wp14="http://schemas.microsoft.com/office/word/2010/wordprocessingDrawing" xmlns:w10="urn:schemas-microsoft-com:office:word" xmlns:w="http://schemas.openxmlformats.org/wordprocessingml/2006/main" xmlns:w14="http://schemas.microsoft.com/office/word/2010/wordml" xmlns:wpg="http://schemas.microsoft.com/office/word/2010/wordprocessingGroup" xmlns:wpi="http://schemas.microsoft.com/office/word/2010/wordprocessingInk" xmlns:wps="http://schemas.microsoft.com/office/word/2010/wordprocessingShape" xmlns:a14="http://schemas.microsoft.com/office/drawing/2010/main" val="0"/>
+                          <a14:useLocalDpi xmlns:a14="http://schemas.microsoft.com/office/drawing/2010/main" val="0"/>
                         </a:ext>
                       </a:extLst>
                     </a:blip>
@@ -158,8 +160,8 @@
           <w:szCs w:val="48"/>
         </w:rPr>
       </w:pPr>
-      <w:bookmarkStart w:id="0" w:name="OLE_LINK3"/>
-      <w:bookmarkStart w:id="1" w:name="OLE_LINK4"/>
+      <w:bookmarkStart w:id="1" w:name="OLE_LINK3"/>
+      <w:bookmarkStart w:id="2" w:name="OLE_LINK4"/>
       <w:r>
         <w:rPr>
           <w:rFonts w:ascii="Arial Bold" w:hAnsi="Arial Bold"/>
@@ -177,8 +179,8 @@
         <w:t>esktops</w:t>
       </w:r>
     </w:p>
-    <w:bookmarkEnd w:id="0"/>
     <w:bookmarkEnd w:id="1"/>
+    <w:bookmarkEnd w:id="2"/>
     <w:p>
       <w:pPr>
         <w:pStyle w:val="CitrixBodyText"/>
@@ -428,10 +430,10 @@
                     </pic:cNvPicPr>
                   </pic:nvPicPr>
                   <pic:blipFill>
-                    <a:blip r:embed="rId12">
+                    <a:blip r:embed="rId13">
                       <a:extLst>
                         <a:ext uri="{28A0092B-C50C-407E-A947-70E740481C1C}">
-                          <a14:useLocalDpi xmlns="" xmlns:wpc="http://schemas.microsoft.com/office/word/2010/wordprocessingCanvas" xmlns:mc="http://schemas.openxmlformats.org/markup-compatibility/2006" xmlns:o="urn:schemas-microsoft-com:office:office" xmlns:v="urn:schemas-microsoft-com:vml" xmlns:wp14="http://schemas.microsoft.com/office/word/2010/wordprocessingDrawing" xmlns:w10="urn:schemas-microsoft-com:office:word" xmlns:w="http://schemas.openxmlformats.org/wordprocessingml/2006/main" xmlns:w14="http://schemas.microsoft.com/office/word/2010/wordml" xmlns:wpg="http://schemas.microsoft.com/office/word/2010/wordprocessingGroup" xmlns:wpi="http://schemas.microsoft.com/office/word/2010/wordprocessingInk" xmlns:wps="http://schemas.microsoft.com/office/word/2010/wordprocessingShape" xmlns:a14="http://schemas.microsoft.com/office/drawing/2010/main" val="0"/>
+                          <a14:useLocalDpi xmlns:a14="http://schemas.microsoft.com/office/drawing/2010/main" val="0"/>
                         </a:ext>
                       </a:extLst>
                     </a:blip>
@@ -504,21 +506,10 @@
         <w:t>This document describes how to install the Citrix Self Service Desktops solution.</w:t>
       </w:r>
       <w:r>
-        <w:t xml:space="preserve"> The solution builds on work by Christian Ferber, and references his original </w:t>
-      </w:r>
-      <w:r>
-        <w:t>documentation [</w:t>
-      </w:r>
-      <w:r>
-        <w:t>1</w:t>
-      </w:r>
-      <w:proofErr w:type="gramStart"/>
-      <w:r>
-        <w:t>][</w:t>
-      </w:r>
-      <w:proofErr w:type="gramEnd"/>
-      <w:r>
-        <w:t>2][3].</w:t>
+        <w:t xml:space="preserve"> The solution builds on work by Christian Ferber</w:t>
+      </w:r>
+      <w:r>
+        <w:t>.</w:t>
       </w:r>
     </w:p>
     <w:p>
@@ -644,24 +635,96 @@
         <w:pStyle w:val="CitrixBodyText"/>
       </w:pPr>
       <w:r>
-        <w:t xml:space="preserve">Once you have prepared your environment </w:t>
+        <w:t>Once the Self Service Desktops solution is installed there are two follow on documents to assist you in preparing the system to use</w:t>
+      </w:r>
+      <w:r>
+        <w:t>:</w:t>
       </w:r>
     </w:p>
     <w:p>
       <w:pPr>
         <w:pStyle w:val="CitrixBodyText"/>
-      </w:pPr>
+        <w:numPr>
+          <w:ilvl w:val="0"/>
+          <w:numId w:val="39"/>
+        </w:numPr>
+      </w:pPr>
+      <w:r>
+        <w:t xml:space="preserve">Sysprepped desktops – each new desktop will run the Microsoft Setup utility to prepare a brand new instance of the operating system [reference </w:t>
+      </w:r>
+      <w:r>
+        <w:fldChar w:fldCharType="begin"/>
+      </w:r>
+      <w:r>
+        <w:instrText xml:space="preserve"> REF _Ref367278361 \r \h </w:instrText>
+      </w:r>
+      <w:r>
+        <w:fldChar w:fldCharType="separate"/>
+      </w:r>
+      <w:r>
+        <w:t>1</w:t>
+      </w:r>
+      <w:r>
+        <w:fldChar w:fldCharType="end"/>
+      </w:r>
+      <w:r>
+        <w:t>]</w:t>
+      </w:r>
     </w:p>
     <w:p>
       <w:pPr>
         <w:pStyle w:val="CitrixBodyText"/>
-      </w:pPr>
+        <w:numPr>
+          <w:ilvl w:val="0"/>
+          <w:numId w:val="39"/>
+        </w:numPr>
+      </w:pPr>
+      <w:r>
+        <w:t xml:space="preserve">Streamed desktops – Citrix Provisioning Services is used to stream a desktop image for each newly provisioned desktop [reference </w:t>
+      </w:r>
+      <w:r>
+        <w:fldChar w:fldCharType="begin"/>
+      </w:r>
+      <w:r>
+        <w:instrText xml:space="preserve"> REF _Ref367278477 \r \h </w:instrText>
+      </w:r>
+      <w:r>
+        <w:fldChar w:fldCharType="separate"/>
+      </w:r>
+      <w:r>
+        <w:t>2</w:t>
+      </w:r>
+      <w:r>
+        <w:fldChar w:fldCharType="end"/>
+      </w:r>
+      <w:r>
+        <w:t>]</w:t>
+      </w:r>
+    </w:p>
+    <w:p>
+      <w:pPr>
+        <w:pStyle w:val="CitrixBodyText"/>
+      </w:pPr>
+    </w:p>
+    <w:p>
+      <w:pPr>
+        <w:rPr>
+          <w:rFonts w:ascii="Arial" w:hAnsi="Arial" w:cs="Arial"/>
+          <w:color w:val="4D4F53"/>
+          <w:sz w:val="36"/>
+          <w:szCs w:val="36"/>
+        </w:rPr>
+      </w:pPr>
+      <w:r>
+        <w:br w:type="page"/>
+      </w:r>
     </w:p>
     <w:p>
       <w:pPr>
         <w:pStyle w:val="CitrixHeading1"/>
       </w:pPr>
       <w:r>
+        <w:lastRenderedPageBreak/>
         <w:t xml:space="preserve">Architecture </w:t>
       </w:r>
     </w:p>
@@ -695,7 +758,6 @@
           <w:noProof/>
           <w:lang w:val="en-GB" w:eastAsia="en-GB"/>
         </w:rPr>
-        <w:lastRenderedPageBreak/>
         <w:drawing>
           <wp:inline distT="0" distB="0" distL="0" distR="0">
             <wp:extent cx="5943600" cy="3348990"/>
@@ -712,10 +774,10 @@
                     <pic:cNvPicPr/>
                   </pic:nvPicPr>
                   <pic:blipFill>
-                    <a:blip r:embed="rId13">
+                    <a:blip r:embed="rId14">
                       <a:extLst>
                         <a:ext uri="{28A0092B-C50C-407E-A947-70E740481C1C}">
-                          <a14:useLocalDpi xmlns="" xmlns:wpc="http://schemas.microsoft.com/office/word/2010/wordprocessingCanvas" xmlns:mc="http://schemas.openxmlformats.org/markup-compatibility/2006" xmlns:o="urn:schemas-microsoft-com:office:office" xmlns:v="urn:schemas-microsoft-com:vml" xmlns:wp14="http://schemas.microsoft.com/office/word/2010/wordprocessingDrawing" xmlns:w10="urn:schemas-microsoft-com:office:word" xmlns:w="http://schemas.openxmlformats.org/wordprocessingml/2006/main" xmlns:w14="http://schemas.microsoft.com/office/word/2010/wordml" xmlns:wpg="http://schemas.microsoft.com/office/word/2010/wordprocessingGroup" xmlns:wpi="http://schemas.microsoft.com/office/word/2010/wordprocessingInk" xmlns:wps="http://schemas.microsoft.com/office/word/2010/wordprocessingShape" xmlns:a14="http://schemas.microsoft.com/office/drawing/2010/main" val="0"/>
+                          <a14:useLocalDpi xmlns:a14="http://schemas.microsoft.com/office/drawing/2010/main" val="0"/>
                         </a:ext>
                       </a:extLst>
                     </a:blip>
@@ -795,13 +857,25 @@
         <w:pStyle w:val="CitrixBodyText"/>
       </w:pPr>
       <w:r>
-        <w:t xml:space="preserve">Obviously a XenDesktop installation is required for this functionality. As there’s no difference to a default XenDesktop installation this part is not covered in this article. Please refer to the official XenDesktop installation for more information on how to setup XenDesktop. The configuration has been tested with XenDesktop 5.6 but should work with other versions as well as long as they are using the same </w:t>
+        <w:t>Obviously a XenDesktop installation is required for this functionality. As there’s no difference to a default XenDesktop installation this part is not covered in this article. Please refer to the official XenDesktop installation for more information on how to setup XenDesktop. The configuration has been tested with XenDesktop 5.6 but should work with other versi</w:t>
+      </w:r>
+      <w:r>
+        <w:t xml:space="preserve">ons as well as long as they offer </w:t>
+      </w:r>
+      <w:r>
+        <w:t xml:space="preserve">the same </w:t>
       </w:r>
       <w:r>
         <w:t>PowerShell</w:t>
       </w:r>
       <w:r>
-        <w:t xml:space="preserve"> commands. </w:t>
+        <w:t xml:space="preserve"> </w:t>
+      </w:r>
+      <w:r>
+        <w:t>API</w:t>
+      </w:r>
+      <w:r>
+        <w:t xml:space="preserve">. </w:t>
       </w:r>
     </w:p>
     <w:p>
@@ -809,6 +883,7 @@
         <w:pStyle w:val="CitrixBodyText"/>
       </w:pPr>
       <w:r>
+        <w:lastRenderedPageBreak/>
         <w:t>CloudPlatform VMs will be integrated as “unmanaged desktop” into XenDesktop which means that XenDesktop more or less only acts as broker instance and does not care about the desktop deployment itself (CloudPlatform task).</w:t>
       </w:r>
     </w:p>
@@ -835,7 +910,6 @@
         <w:pStyle w:val="CitrixBodyText"/>
       </w:pPr>
       <w:r>
-        <w:lastRenderedPageBreak/>
         <w:t>For CloudPlatform widely a standard installation can be used. Though there are a couple of configuration options which need to be considered to enable integration with XenDesktop</w:t>
       </w:r>
     </w:p>
@@ -903,7 +977,7 @@
                     <pic:cNvPicPr/>
                   </pic:nvPicPr>
                   <pic:blipFill>
-                    <a:blip r:embed="rId14"/>
+                    <a:blip r:embed="rId15"/>
                     <a:stretch>
                       <a:fillRect/>
                     </a:stretch>
@@ -1119,7 +1193,11 @@
         <w:pStyle w:val="CitrixBodyText"/>
       </w:pPr>
       <w:r>
-        <w:t>We will assume that CloudPlatform will just be used to host the self-service desktops. The XenDesktop Controller; Active Directory and optionally the PVS Server reside outside the cloud (either as physical or virtual servers). Also the client access devices deployed for the end users are outside the cloud. This is illustrated below</w:t>
+        <w:t xml:space="preserve">We will assume that CloudPlatform will just be used to host the self-service desktops. The XenDesktop Controller; Active Directory and optionally the PVS Server reside outside the cloud </w:t>
+      </w:r>
+      <w:r>
+        <w:lastRenderedPageBreak/>
+        <w:t>(either as physical or virtual servers). Also the client access devices deployed for the end users are outside the cloud. This is illustrated below</w:t>
       </w:r>
     </w:p>
     <w:p>
@@ -1147,7 +1225,6 @@
         <w:pStyle w:val="CitrixBodyText"/>
       </w:pPr>
     </w:p>
-    <w:bookmarkStart w:id="2" w:name="_GoBack"/>
     <w:p>
       <w:pPr>
         <w:pStyle w:val="CitrixBodyText"/>
@@ -1173,13 +1250,12 @@
             <v:path o:extrusionok="f" gradientshapeok="t" o:connecttype="rect"/>
             <o:lock v:ext="edit" aspectratio="t"/>
           </v:shapetype>
-          <v:shape id="_x0000_i1025" type="#_x0000_t75" style="width:495pt;height:325pt" o:ole="">
-            <v:imagedata r:id="rId15" o:title=""/>
+          <v:shape id="_x0000_i1025" type="#_x0000_t75" style="width:495pt;height:325.5pt" o:ole="">
+            <v:imagedata r:id="rId16" o:title=""/>
           </v:shape>
-          <o:OLEObject Type="Embed" ProgID="Visio.Drawing.11" ShapeID="_x0000_i1025" DrawAspect="Content" ObjectID="_1439820872" r:id="rId16"/>
+          <o:OLEObject Type="Embed" ProgID="Visio.Drawing.11" ShapeID="_x0000_i1025" DrawAspect="Content" ObjectID="_1441191223" r:id="rId17"/>
         </w:object>
       </w:r>
-      <w:bookmarkEnd w:id="2"/>
     </w:p>
     <w:p>
       <w:pPr>
@@ -1236,10 +1312,10 @@
                     <pic:cNvPicPr/>
                   </pic:nvPicPr>
                   <pic:blipFill>
-                    <a:blip r:embed="rId17">
+                    <a:blip r:embed="rId18">
                       <a:extLst>
                         <a:ext uri="{28A0092B-C50C-407E-A947-70E740481C1C}">
-                          <a14:useLocalDpi xmlns="" xmlns:wpc="http://schemas.microsoft.com/office/word/2010/wordprocessingCanvas" xmlns:mc="http://schemas.openxmlformats.org/markup-compatibility/2006" xmlns:o="urn:schemas-microsoft-com:office:office" xmlns:v="urn:schemas-microsoft-com:vml" xmlns:wp14="http://schemas.microsoft.com/office/word/2010/wordprocessingDrawing" xmlns:w10="urn:schemas-microsoft-com:office:word" xmlns:w="http://schemas.openxmlformats.org/wordprocessingml/2006/main" xmlns:w14="http://schemas.microsoft.com/office/word/2010/wordml" xmlns:wpg="http://schemas.microsoft.com/office/word/2010/wordprocessingGroup" xmlns:wpi="http://schemas.microsoft.com/office/word/2010/wordprocessingInk" xmlns:wps="http://schemas.microsoft.com/office/word/2010/wordprocessingShape" xmlns:a14="http://schemas.microsoft.com/office/drawing/2010/main" val="0"/>
+                          <a14:useLocalDpi xmlns:a14="http://schemas.microsoft.com/office/drawing/2010/main" val="0"/>
                         </a:ext>
                       </a:extLst>
                     </a:blip>
@@ -1311,10 +1387,10 @@
                     <pic:cNvPicPr/>
                   </pic:nvPicPr>
                   <pic:blipFill>
-                    <a:blip r:embed="rId18">
+                    <a:blip r:embed="rId19">
                       <a:extLst>
                         <a:ext uri="{28A0092B-C50C-407E-A947-70E740481C1C}">
-                          <a14:useLocalDpi xmlns="" xmlns:wpc="http://schemas.microsoft.com/office/word/2010/wordprocessingCanvas" xmlns:mc="http://schemas.openxmlformats.org/markup-compatibility/2006" xmlns:o="urn:schemas-microsoft-com:office:office" xmlns:v="urn:schemas-microsoft-com:vml" xmlns:wp14="http://schemas.microsoft.com/office/word/2010/wordprocessingDrawing" xmlns:w10="urn:schemas-microsoft-com:office:word" xmlns:w="http://schemas.openxmlformats.org/wordprocessingml/2006/main" xmlns:w14="http://schemas.microsoft.com/office/word/2010/wordml" xmlns:wpg="http://schemas.microsoft.com/office/word/2010/wordprocessingGroup" xmlns:wpi="http://schemas.microsoft.com/office/word/2010/wordprocessingInk" xmlns:wps="http://schemas.microsoft.com/office/word/2010/wordprocessingShape" xmlns:a14="http://schemas.microsoft.com/office/drawing/2010/main" val="0"/>
+                          <a14:useLocalDpi xmlns:a14="http://schemas.microsoft.com/office/drawing/2010/main" val="0"/>
                         </a:ext>
                       </a:extLst>
                     </a:blip>
@@ -1403,10 +1479,10 @@
                     <pic:cNvPicPr/>
                   </pic:nvPicPr>
                   <pic:blipFill>
-                    <a:blip r:embed="rId19">
+                    <a:blip r:embed="rId20">
                       <a:extLst>
                         <a:ext uri="{28A0092B-C50C-407E-A947-70E740481C1C}">
-                          <a14:useLocalDpi xmlns="" xmlns:wpc="http://schemas.microsoft.com/office/word/2010/wordprocessingCanvas" xmlns:mc="http://schemas.openxmlformats.org/markup-compatibility/2006" xmlns:o="urn:schemas-microsoft-com:office:office" xmlns:v="urn:schemas-microsoft-com:vml" xmlns:wp14="http://schemas.microsoft.com/office/word/2010/wordprocessingDrawing" xmlns:w10="urn:schemas-microsoft-com:office:word" xmlns:w="http://schemas.openxmlformats.org/wordprocessingml/2006/main" xmlns:w14="http://schemas.microsoft.com/office/word/2010/wordml" xmlns:wpg="http://schemas.microsoft.com/office/word/2010/wordprocessingGroup" xmlns:wpi="http://schemas.microsoft.com/office/word/2010/wordprocessingInk" xmlns:wps="http://schemas.microsoft.com/office/word/2010/wordprocessingShape" xmlns:a14="http://schemas.microsoft.com/office/drawing/2010/main" val="0"/>
+                          <a14:useLocalDpi xmlns:a14="http://schemas.microsoft.com/office/drawing/2010/main" val="0"/>
                         </a:ext>
                       </a:extLst>
                     </a:blip>
@@ -1536,7 +1612,7 @@
         <w:t xml:space="preserve">) uses the very same credentials to access XenDesktop as well as CloudPlatform. This requires CloudPlatform to be integrated in the active directory domain. To do this step, please </w:t>
       </w:r>
       <w:r>
-        <w:t xml:space="preserve">follow the corresponding guide </w:t>
+        <w:t xml:space="preserve">follow the guide </w:t>
       </w:r>
       <w:r>
         <w:t>‘</w:t>
@@ -1557,7 +1633,25 @@
         <w:t>[</w:t>
       </w:r>
       <w:r>
-        <w:t>2]</w:t>
+        <w:t xml:space="preserve">reference </w:t>
+      </w:r>
+      <w:r>
+        <w:fldChar w:fldCharType="begin"/>
+      </w:r>
+      <w:r>
+        <w:instrText xml:space="preserve"> REF _Ref367278609 \r \h </w:instrText>
+      </w:r>
+      <w:r>
+        <w:fldChar w:fldCharType="separate"/>
+      </w:r>
+      <w:r>
+        <w:t>3</w:t>
+      </w:r>
+      <w:r>
+        <w:fldChar w:fldCharType="end"/>
+      </w:r>
+      <w:r>
+        <w:t>]</w:t>
       </w:r>
       <w:r>
         <w:t>’</w:t>
@@ -1690,7 +1784,7 @@
                     <pic:cNvPicPr/>
                   </pic:nvPicPr>
                   <pic:blipFill>
-                    <a:blip r:embed="rId20"/>
+                    <a:blip r:embed="rId21"/>
                     <a:stretch>
                       <a:fillRect/>
                     </a:stretch>
@@ -1846,18 +1940,73 @@
         <w:t xml:space="preserve"> </w:t>
       </w:r>
       <w:r>
-        <w:t xml:space="preserve">– you will need to edit this to </w:t>
-      </w:r>
-      <w:r>
-        <w:t>define you site’s configuration (see Appendix 1).</w:t>
+        <w:t xml:space="preserve">– you will need to </w:t>
+      </w:r>
+      <w:r>
+        <w:t>define you site’s configuration.</w:t>
+      </w:r>
+      <w:r>
+        <w:t xml:space="preserve"> </w:t>
       </w:r>
     </w:p>
     <w:p>
       <w:pPr>
         <w:pStyle w:val="CitrixBodyText"/>
       </w:pPr>
-      <w:r>
-        <w:t xml:space="preserve">Once you have edited the configuration file, you will need to restart the </w:t>
+    </w:p>
+    <w:p>
+      <w:pPr>
+        <w:pStyle w:val="CitrixBodyText"/>
+      </w:pPr>
+      <w:r>
+        <w:t xml:space="preserve">The recommended approach to managing your sites configuration is to use the Citrix Self Service Desktops Administration tool (see reference </w:t>
+      </w:r>
+      <w:r>
+        <w:fldChar w:fldCharType="begin"/>
+      </w:r>
+      <w:r>
+        <w:instrText xml:space="preserve"> REF _Ref367445558 \r \h </w:instrText>
+      </w:r>
+      <w:r>
+        <w:fldChar w:fldCharType="separate"/>
+      </w:r>
+      <w:r>
+        <w:t>4</w:t>
+      </w:r>
+      <w:r>
+        <w:fldChar w:fldCharType="end"/>
+      </w:r>
+      <w:r>
+        <w:t>), but if you wish you may edit the configuration file using your chosen editor (it is an XML document).  A sample configuration file for the Agent is included in Appendix A.</w:t>
+      </w:r>
+    </w:p>
+    <w:p>
+      <w:pPr>
+        <w:pStyle w:val="CitrixBodyText"/>
+      </w:pPr>
+    </w:p>
+    <w:p>
+      <w:pPr>
+        <w:pStyle w:val="CitrixBodyText"/>
+      </w:pPr>
+      <w:r>
+        <w:lastRenderedPageBreak/>
+        <w:t>If you</w:t>
+      </w:r>
+      <w:r>
+        <w:t xml:space="preserve"> </w:t>
+      </w:r>
+      <w:r>
+        <w:t>edit</w:t>
+      </w:r>
+      <w:r>
+        <w:t xml:space="preserve"> the configuration file</w:t>
+      </w:r>
+      <w:r>
+        <w:t xml:space="preserve"> manually</w:t>
+      </w:r>
+      <w:r>
+        <w:t xml:space="preserve">, you will need to restart the </w:t>
       </w:r>
       <w:r>
         <w:rPr>
@@ -1882,6 +2031,11 @@
       <w:pPr>
         <w:pStyle w:val="CitrixBodyText"/>
       </w:pPr>
+    </w:p>
+    <w:p>
+      <w:pPr>
+        <w:pStyle w:val="CitrixBodyText"/>
+      </w:pPr>
       <w:r>
         <w:t>Once the Agent is installed</w:t>
       </w:r>
@@ -1895,7 +2049,10 @@
         <w:t>should</w:t>
       </w:r>
       <w:r>
-        <w:t xml:space="preserve"> install the web app – as shipped t</w:t>
+        <w:t xml:space="preserve"> install the web; </w:t>
+      </w:r>
+      <w:r>
+        <w:t>t</w:t>
       </w:r>
       <w:r>
         <w:t xml:space="preserve">his will use the configuration </w:t>
@@ -1904,32 +2061,43 @@
         <w:t xml:space="preserve">defined for the Agent. </w:t>
       </w:r>
       <w:r>
-        <w:t xml:space="preserve"> At present, installation is only supported to the default web site – attempts to install on other web sites will not work.</w:t>
-      </w:r>
-    </w:p>
-    <w:p>
-      <w:pPr>
-        <w:pStyle w:val="CitrixBodyText"/>
-      </w:pPr>
-    </w:p>
-    <w:p>
-      <w:pPr>
-        <w:pStyle w:val="CitrixBodyText"/>
-      </w:pPr>
-      <w:r>
-        <w:lastRenderedPageBreak/>
+        <w:t xml:space="preserve"> </w:t>
+      </w:r>
+      <w:r>
         <w:t xml:space="preserve">The web app will install to </w:t>
       </w:r>
       <w:hyperlink w:history="1">
         <w:r>
           <w:rPr>
-            <w:rStyle w:val="Hyperlink"/>
+            <w:color w:val="0070C0"/>
           </w:rPr>
-          <w:t>http://&lt;your-xd-controller-address&gt;/Citrix/SelfServiceDesktops</w:t>
+          <w:t xml:space="preserve"> </w:t>
+        </w:r>
+        <w:r>
+          <w:rPr>
+            <w:color w:val="0070C0"/>
+          </w:rPr>
+          <w:t>http://&lt;server&gt;</w:t>
+        </w:r>
+        <w:r>
+          <w:rPr>
+            <w:color w:val="0070C0"/>
+          </w:rPr>
+          <w:t>/Citrix/SelfServiceDesktops</w:t>
+        </w:r>
+        <w:r>
+          <w:rPr>
+            <w:b/>
+            <w:bCs w:val="0"/>
+          </w:rPr>
+          <w:t>.</w:t>
         </w:r>
       </w:hyperlink>
       <w:r>
         <w:t xml:space="preserve"> </w:t>
+      </w:r>
+      <w:r>
+        <w:t xml:space="preserve"> A sample configuration file for the web app is included in Appendix A, but normally you will not need to change this, as all the web app configuration is imported from the agent.</w:t>
       </w:r>
     </w:p>
     <w:p>
@@ -1974,9 +2142,9 @@
     </w:p>
     <w:tbl>
       <w:tblPr>
-        <w:tblStyle w:val="LightShading"/>
+        <w:tblStyle w:val="LightShading2"/>
         <w:tblW w:w="0" w:type="auto"/>
-        <w:tblLook w:val="04A0"/>
+        <w:tblLook w:val="04A0" w:firstRow="1" w:lastRow="0" w:firstColumn="1" w:lastColumn="0" w:noHBand="0" w:noVBand="1"/>
       </w:tblPr>
       <w:tblGrid>
         <w:gridCol w:w="4219"/>
@@ -1984,11 +2152,11 @@
       </w:tblGrid>
       <w:tr>
         <w:trPr>
-          <w:cnfStyle w:val="100000000000"/>
+          <w:cnfStyle w:val="100000000000" w:firstRow="1" w:lastRow="0" w:firstColumn="0" w:lastColumn="0" w:oddVBand="0" w:evenVBand="0" w:oddHBand="0" w:evenHBand="0" w:firstRowFirstColumn="0" w:firstRowLastColumn="0" w:lastRowFirstColumn="0" w:lastRowLastColumn="0"/>
         </w:trPr>
         <w:tc>
           <w:tcPr>
-            <w:cnfStyle w:val="001000000000"/>
+            <w:cnfStyle w:val="001000000000" w:firstRow="0" w:lastRow="0" w:firstColumn="1" w:lastColumn="0" w:oddVBand="0" w:evenVBand="0" w:oddHBand="0" w:evenHBand="0" w:firstRowFirstColumn="0" w:firstRowLastColumn="0" w:lastRowFirstColumn="0" w:lastRowLastColumn="0"/>
             <w:tcW w:w="4219" w:type="dxa"/>
           </w:tcPr>
           <w:p>
@@ -2007,7 +2175,7 @@
           <w:p>
             <w:pPr>
               <w:pStyle w:val="CitrixBodyText"/>
-              <w:cnfStyle w:val="100000000000"/>
+              <w:cnfStyle w:val="100000000000" w:firstRow="1" w:lastRow="0" w:firstColumn="0" w:lastColumn="0" w:oddVBand="0" w:evenVBand="0" w:oddHBand="0" w:evenHBand="0" w:firstRowFirstColumn="0" w:firstRowLastColumn="0" w:lastRowFirstColumn="0" w:lastRowLastColumn="0"/>
             </w:pPr>
             <w:r>
               <w:t>Action</w:t>
@@ -2017,11 +2185,11 @@
       </w:tr>
       <w:tr>
         <w:trPr>
-          <w:cnfStyle w:val="000000100000"/>
+          <w:cnfStyle w:val="000000100000" w:firstRow="0" w:lastRow="0" w:firstColumn="0" w:lastColumn="0" w:oddVBand="0" w:evenVBand="0" w:oddHBand="1" w:evenHBand="0" w:firstRowFirstColumn="0" w:firstRowLastColumn="0" w:lastRowFirstColumn="0" w:lastRowLastColumn="0"/>
         </w:trPr>
         <w:tc>
           <w:tcPr>
-            <w:cnfStyle w:val="001000000000"/>
+            <w:cnfStyle w:val="001000000000" w:firstRow="0" w:lastRow="0" w:firstColumn="1" w:lastColumn="0" w:oddVBand="0" w:evenVBand="0" w:oddHBand="0" w:evenHBand="0" w:firstRowFirstColumn="0" w:firstRowLastColumn="0" w:lastRowFirstColumn="0" w:lastRowLastColumn="0"/>
             <w:tcW w:w="4219" w:type="dxa"/>
           </w:tcPr>
           <w:p>
@@ -2040,16 +2208,14 @@
           <w:p>
             <w:pPr>
               <w:pStyle w:val="CitrixBodyText"/>
-              <w:cnfStyle w:val="000000100000"/>
+              <w:cnfStyle w:val="000000100000" w:firstRow="0" w:lastRow="0" w:firstColumn="0" w:lastColumn="0" w:oddVBand="0" w:evenVBand="0" w:oddHBand="1" w:evenHBand="0" w:firstRowFirstColumn="0" w:firstRowLastColumn="0" w:lastRowFirstColumn="0" w:lastRowLastColumn="0"/>
             </w:pPr>
             <w:r>
               <w:t>The Agent will perform a sanity check of the configuration file when it starts up. If it detects any problems with the configuration; it will log an error in C:\CtxLogs\self-service-desktops-</w:t>
             </w:r>
-            <w:proofErr w:type="gramStart"/>
             <w:r>
-              <w:t>agent.log  and</w:t>
+              <w:t>agent.log and</w:t>
             </w:r>
-            <w:proofErr w:type="gramEnd"/>
             <w:r>
               <w:t xml:space="preserve"> exit. Check the log file and correct any configuration errors.</w:t>
             </w:r>
@@ -2059,13 +2225,19 @@
       <w:tr>
         <w:tc>
           <w:tcPr>
-            <w:cnfStyle w:val="001000000000"/>
+            <w:cnfStyle w:val="001000000000" w:firstRow="0" w:lastRow="0" w:firstColumn="1" w:lastColumn="0" w:oddVBand="0" w:evenVBand="0" w:oddHBand="0" w:evenHBand="0" w:firstRowFirstColumn="0" w:firstRowLastColumn="0" w:lastRowFirstColumn="0" w:lastRowLastColumn="0"/>
             <w:tcW w:w="4219" w:type="dxa"/>
           </w:tcPr>
           <w:p>
             <w:pPr>
               <w:pStyle w:val="CitrixBodyText"/>
             </w:pPr>
+            <w:r>
+              <w:t xml:space="preserve">HTTP Error 403.14 – Forbidden when you try to access the </w:t>
+            </w:r>
+            <w:r>
+              <w:t>Web App</w:t>
+            </w:r>
           </w:p>
         </w:tc>
         <w:tc>
@@ -2075,17 +2247,51 @@
           <w:p>
             <w:pPr>
               <w:pStyle w:val="CitrixBodyText"/>
-              <w:cnfStyle w:val="000000000000"/>
+              <w:cnfStyle w:val="000000000000" w:firstRow="0" w:lastRow="0" w:firstColumn="0" w:lastColumn="0" w:oddVBand="0" w:evenVBand="0" w:oddHBand="0" w:evenHBand="0" w:firstRowFirstColumn="0" w:firstRowLastColumn="0" w:lastRowFirstColumn="0" w:lastRowLastColumn="0"/>
             </w:pPr>
+            <w:r>
+              <w:t xml:space="preserve">Typically this is caused by a problem </w:t>
+            </w:r>
+            <w:r>
+              <w:t>with</w:t>
+            </w:r>
+            <w:r>
+              <w:t xml:space="preserve"> </w:t>
+            </w:r>
+            <w:r>
+              <w:t>ASP.NET Routing</w:t>
+            </w:r>
+            <w:r>
+              <w:t xml:space="preserve"> on Windows 2008. The problem is fixed in Service Pack 1, so we recommend installing that. For more information, and alternative solutions </w:t>
+            </w:r>
+            <w:r>
+              <w:t>if you do not wish to install Service Pack 1</w:t>
+            </w:r>
+            <w:r>
+              <w:t>see reference [</w:t>
+            </w:r>
+            <w:r>
+              <w:fldChar w:fldCharType="begin"/>
+            </w:r>
+            <w:r>
+              <w:instrText xml:space="preserve"> REF _Ref367277681 \r \h </w:instrText>
+            </w:r>
+            <w:r>
+              <w:fldChar w:fldCharType="separate"/>
+            </w:r>
+            <w:r>
+              <w:t>5</w:t>
+            </w:r>
+            <w:r>
+              <w:fldChar w:fldCharType="end"/>
+            </w:r>
+            <w:r>
+              <w:t>].</w:t>
+            </w:r>
           </w:p>
         </w:tc>
       </w:tr>
     </w:tbl>
-    <w:p>
-      <w:pPr>
-        <w:pStyle w:val="CitrixBodyText"/>
-      </w:pPr>
-    </w:p>
     <w:p>
       <w:pPr>
         <w:pStyle w:val="CitrixBodyText"/>
@@ -2112,9 +2318,11 @@
           <w:numId w:val="33"/>
         </w:numPr>
       </w:pPr>
-      <w:r>
-        <w:t>CloudPlatform_self-service_desktops_v02.docx</w:t>
-      </w:r>
+      <w:bookmarkStart w:id="3" w:name="_Ref367278361"/>
+      <w:r>
+        <w:t>Self Service Desktops with Sysprep</w:t>
+      </w:r>
+      <w:bookmarkEnd w:id="3"/>
     </w:p>
     <w:p>
       <w:pPr>
@@ -2124,9 +2332,11 @@
           <w:numId w:val="33"/>
         </w:numPr>
       </w:pPr>
-      <w:r>
-        <w:t>Setting up AD Authentication in CloudPlatform.docx</w:t>
-      </w:r>
+      <w:bookmarkStart w:id="4" w:name="_Ref367278477"/>
+      <w:r>
+        <w:t>Self Service Desktops with PVS</w:t>
+      </w:r>
+      <w:bookmarkEnd w:id="4"/>
     </w:p>
     <w:p>
       <w:pPr>
@@ -2136,8 +2346,49 @@
           <w:numId w:val="33"/>
         </w:numPr>
       </w:pPr>
-      <w:r>
-        <w:t>CloudPlatfomr_auto_join_vm_to_domain.docx</w:t>
+      <w:bookmarkStart w:id="5" w:name="_Ref367278609"/>
+      <w:r>
+        <w:t>Setting up AD Auth</w:t>
+      </w:r>
+      <w:r>
+        <w:t>entication in CloudPlatform</w:t>
+      </w:r>
+      <w:bookmarkEnd w:id="5"/>
+    </w:p>
+    <w:p>
+      <w:pPr>
+        <w:pStyle w:val="CitrixBodyText2"/>
+        <w:numPr>
+          <w:ilvl w:val="0"/>
+          <w:numId w:val="33"/>
+        </w:numPr>
+      </w:pPr>
+      <w:bookmarkStart w:id="6" w:name="_Ref367445558"/>
+      <w:r>
+        <w:t>Self Service Desktops Administration Guide</w:t>
+      </w:r>
+      <w:bookmarkEnd w:id="6"/>
+    </w:p>
+    <w:p>
+      <w:pPr>
+        <w:pStyle w:val="CitrixBodyText2"/>
+        <w:numPr>
+          <w:ilvl w:val="0"/>
+          <w:numId w:val="33"/>
+        </w:numPr>
+      </w:pPr>
+      <w:hyperlink r:id="rId22" w:anchor="configuration_settings_for_routing" w:history="1">
+        <w:bookmarkStart w:id="7" w:name="_Ref367277681"/>
+        <w:r>
+          <w:rPr>
+            <w:rStyle w:val="Hyperlink"/>
+          </w:rPr>
+          <w:t>Configuration Settings for ASP.NET Routing</w:t>
+        </w:r>
+        <w:bookmarkEnd w:id="7"/>
+      </w:hyperlink>
+      <w:r>
+        <w:t xml:space="preserve"> </w:t>
       </w:r>
     </w:p>
     <w:p>
@@ -2145,9 +2396,264 @@
         <w:pStyle w:val="CitrixBodyText"/>
       </w:pPr>
     </w:p>
+    <w:p>
+      <w:pPr>
+        <w:pStyle w:val="CitrixBodyText"/>
+      </w:pPr>
+    </w:p>
+    <w:p>
+      <w:pPr>
+        <w:rPr>
+          <w:rFonts w:ascii="Arial" w:hAnsi="Arial" w:cs="Arial"/>
+          <w:color w:val="4D4F53"/>
+          <w:sz w:val="36"/>
+          <w:szCs w:val="36"/>
+        </w:rPr>
+      </w:pPr>
+      <w:r>
+        <w:br w:type="page"/>
+      </w:r>
+    </w:p>
+    <w:p>
+      <w:pPr>
+        <w:pStyle w:val="CitrixHeading1"/>
+      </w:pPr>
+      <w:r>
+        <w:lastRenderedPageBreak/>
+        <w:t>Appendix A – Sample Configuration Files</w:t>
+      </w:r>
+    </w:p>
+    <w:p>
+      <w:pPr>
+        <w:pStyle w:val="CitrixHeading2"/>
+      </w:pPr>
+    </w:p>
+    <w:p>
+      <w:pPr>
+        <w:pStyle w:val="CitrixHeading2"/>
+      </w:pPr>
+      <w:r>
+        <w:t>Sample Agent Configuration</w:t>
+      </w:r>
+    </w:p>
+    <w:p>
+      <w:pPr>
+        <w:pStyle w:val="CitrixBodyText2"/>
+        <w:ind w:left="0"/>
+      </w:pPr>
+      <w:r>
+        <w:t>The Agent configuration defines all the settings for both the Agent and the web app. We recommend using the Self Service Desktops Administration Tool to manage these settings but you may also edit the XML if required.</w:t>
+      </w:r>
+    </w:p>
+    <w:p>
+      <w:pPr>
+        <w:pStyle w:val="CitrixBodyText2"/>
+        <w:ind w:left="0"/>
+      </w:pPr>
+    </w:p>
+    <w:p>
+      <w:pPr>
+        <w:pStyle w:val="CitrixBodyText2"/>
+        <w:ind w:left="0"/>
+        <w:jc w:val="center"/>
+      </w:pPr>
+      <w:r>
+        <w:rPr>
+          <w:noProof/>
+          <w:lang w:val="en-GB" w:eastAsia="en-GB"/>
+        </w:rPr>
+        <w:drawing>
+          <wp:inline distT="0" distB="0" distL="0" distR="0">
+            <wp:extent cx="5943600" cy="5929630"/>
+            <wp:effectExtent l="19050" t="19050" r="0" b="0"/>
+            <wp:docPr id="5" name="Picture 5"/>
+            <wp:cNvGraphicFramePr>
+              <a:graphicFrameLocks xmlns:a="http://schemas.openxmlformats.org/drawingml/2006/main" noChangeAspect="1"/>
+            </wp:cNvGraphicFramePr>
+            <a:graphic xmlns:a="http://schemas.openxmlformats.org/drawingml/2006/main">
+              <a:graphicData uri="http://schemas.openxmlformats.org/drawingml/2006/picture">
+                <pic:pic xmlns:pic="http://schemas.openxmlformats.org/drawingml/2006/picture">
+                  <pic:nvPicPr>
+                    <pic:cNvPr id="0" name="014C5C7.tmp"/>
+                    <pic:cNvPicPr/>
+                  </pic:nvPicPr>
+                  <pic:blipFill>
+                    <a:blip r:embed="rId23">
+                      <a:extLst>
+                        <a:ext uri="{28A0092B-C50C-407E-A947-70E740481C1C}">
+                          <a14:useLocalDpi xmlns:a14="http://schemas.microsoft.com/office/drawing/2010/main" val="0"/>
+                        </a:ext>
+                      </a:extLst>
+                    </a:blip>
+                    <a:stretch>
+                      <a:fillRect/>
+                    </a:stretch>
+                  </pic:blipFill>
+                  <pic:spPr>
+                    <a:xfrm>
+                      <a:off x="0" y="0"/>
+                      <a:ext cx="5943600" cy="5929630"/>
+                    </a:xfrm>
+                    <a:prstGeom prst="rect">
+                      <a:avLst/>
+                    </a:prstGeom>
+                    <a:ln w="3175">
+                      <a:solidFill>
+                        <a:schemeClr val="accent1"/>
+                      </a:solidFill>
+                    </a:ln>
+                  </pic:spPr>
+                </pic:pic>
+              </a:graphicData>
+            </a:graphic>
+          </wp:inline>
+        </w:drawing>
+      </w:r>
+    </w:p>
+    <w:p>
+      <w:pPr>
+        <w:pStyle w:val="CitrixHeading2"/>
+      </w:pPr>
+    </w:p>
+    <w:p>
+      <w:pPr>
+        <w:pStyle w:val="CitrixHeading2"/>
+      </w:pPr>
+    </w:p>
+    <w:p>
+      <w:pPr>
+        <w:pStyle w:val="CitrixBodyText2"/>
+      </w:pPr>
+    </w:p>
+    <w:p>
+      <w:pPr>
+        <w:rPr>
+          <w:rFonts w:ascii="Arial" w:hAnsi="Arial" w:cs="Arial"/>
+          <w:color w:val="4D4F53"/>
+          <w:sz w:val="28"/>
+          <w:szCs w:val="28"/>
+        </w:rPr>
+      </w:pPr>
+      <w:r>
+        <w:br w:type="page"/>
+      </w:r>
+    </w:p>
+    <w:p>
+      <w:pPr>
+        <w:pStyle w:val="CitrixHeading2"/>
+      </w:pPr>
+      <w:r>
+        <w:lastRenderedPageBreak/>
+        <w:t>Sample Web App Configuration</w:t>
+      </w:r>
+    </w:p>
+    <w:p>
+      <w:pPr>
+        <w:pStyle w:val="CitrixBodyText2"/>
+        <w:ind w:left="0"/>
+      </w:pPr>
+    </w:p>
+    <w:p>
+      <w:pPr>
+        <w:pStyle w:val="CitrixBodyText2"/>
+        <w:ind w:left="0"/>
+      </w:pPr>
+      <w:r>
+        <w:t xml:space="preserve">Under normal circumstances the web app imports </w:t>
+      </w:r>
+      <w:proofErr w:type="gramStart"/>
+      <w:r>
+        <w:t>all of its</w:t>
+      </w:r>
+      <w:proofErr w:type="gramEnd"/>
+      <w:r>
+        <w:t xml:space="preserve"> configuration from the Agent as illustrated by the following configuration file section (this is in the Web.config file of the web app).</w:t>
+      </w:r>
+    </w:p>
+    <w:p>
+      <w:pPr>
+        <w:pStyle w:val="CitrixBodyText2"/>
+        <w:ind w:left="0"/>
+        <w:jc w:val="center"/>
+      </w:pPr>
+    </w:p>
+    <w:p>
+      <w:pPr>
+        <w:pStyle w:val="CitrixBodyText2"/>
+        <w:ind w:left="0"/>
+        <w:jc w:val="center"/>
+      </w:pPr>
+      <w:r>
+        <w:rPr>
+          <w:noProof/>
+          <w:lang w:val="en-GB" w:eastAsia="en-GB"/>
+        </w:rPr>
+        <w:drawing>
+          <wp:inline distT="0" distB="0" distL="0" distR="0">
+            <wp:extent cx="4763165" cy="514422"/>
+            <wp:effectExtent l="19050" t="19050" r="0" b="0"/>
+            <wp:docPr id="9" name="Picture 9"/>
+            <wp:cNvGraphicFramePr>
+              <a:graphicFrameLocks xmlns:a="http://schemas.openxmlformats.org/drawingml/2006/main" noChangeAspect="1"/>
+            </wp:cNvGraphicFramePr>
+            <a:graphic xmlns:a="http://schemas.openxmlformats.org/drawingml/2006/main">
+              <a:graphicData uri="http://schemas.openxmlformats.org/drawingml/2006/picture">
+                <pic:pic xmlns:pic="http://schemas.openxmlformats.org/drawingml/2006/picture">
+                  <pic:nvPicPr>
+                    <pic:cNvPr id="0" name="0144B8A.tmp"/>
+                    <pic:cNvPicPr/>
+                  </pic:nvPicPr>
+                  <pic:blipFill>
+                    <a:blip r:embed="rId24">
+                      <a:extLst>
+                        <a:ext uri="{28A0092B-C50C-407E-A947-70E740481C1C}">
+                          <a14:useLocalDpi xmlns:a14="http://schemas.microsoft.com/office/drawing/2010/main" val="0"/>
+                        </a:ext>
+                      </a:extLst>
+                    </a:blip>
+                    <a:stretch>
+                      <a:fillRect/>
+                    </a:stretch>
+                  </pic:blipFill>
+                  <pic:spPr>
+                    <a:xfrm>
+                      <a:off x="0" y="0"/>
+                      <a:ext cx="4763165" cy="514422"/>
+                    </a:xfrm>
+                    <a:prstGeom prst="rect">
+                      <a:avLst/>
+                    </a:prstGeom>
+                    <a:ln>
+                      <a:solidFill>
+                        <a:schemeClr val="accent1"/>
+                      </a:solidFill>
+                    </a:ln>
+                  </pic:spPr>
+                </pic:pic>
+              </a:graphicData>
+            </a:graphic>
+          </wp:inline>
+        </w:drawing>
+      </w:r>
+    </w:p>
+    <w:p>
+      <w:pPr>
+        <w:pStyle w:val="CitrixBodyText2"/>
+        <w:ind w:left="0"/>
+      </w:pPr>
+    </w:p>
+    <w:p>
+      <w:pPr>
+        <w:pStyle w:val="CitrixBodyText2"/>
+        <w:ind w:left="0"/>
+      </w:pPr>
+      <w:r>
+        <w:t>However, if circumstances make importing the Agent configuration problematic, you are able to clone a full &lt;selfServiceDesktops&gt; element within the Web.config file. If you do this you must make sure that it is consistent with the Agent configuration.</w:t>
+      </w:r>
+    </w:p>
     <w:sectPr>
-      <w:headerReference w:type="default" r:id="rId21"/>
-      <w:footerReference w:type="default" r:id="rId22"/>
+      <w:headerReference w:type="default" r:id="rId25"/>
+      <w:footerReference w:type="default" r:id="rId26"/>
       <w:pgSz w:w="12240" w:h="15840"/>
       <w:pgMar w:top="1440" w:right="1440" w:bottom="1080" w:left="1440" w:header="720" w:footer="720" w:gutter="0"/>
       <w:cols w:space="720"/>
@@ -2159,7 +2665,7 @@
 </file>
 
 <file path=word/endnotes.xml><?xml version="1.0" encoding="utf-8"?>
-<w:endnotes xmlns:ve="http://schemas.openxmlformats.org/markup-compatibility/2006" xmlns:o="urn:schemas-microsoft-com:office:office" xmlns:r="http://schemas.openxmlformats.org/officeDocument/2006/relationships" xmlns:m="http://schemas.openxmlformats.org/officeDocument/2006/math" xmlns:v="urn:schemas-microsoft-com:vml" xmlns:wp="http://schemas.openxmlformats.org/drawingml/2006/wordprocessingDrawing" xmlns:w10="urn:schemas-microsoft-com:office:word" xmlns:w="http://schemas.openxmlformats.org/wordprocessingml/2006/main" xmlns:wne="http://schemas.microsoft.com/office/word/2006/wordml">
+<w:endnotes xmlns:wpc="http://schemas.microsoft.com/office/word/2010/wordprocessingCanvas" xmlns:mc="http://schemas.openxmlformats.org/markup-compatibility/2006" xmlns:o="urn:schemas-microsoft-com:office:office" xmlns:r="http://schemas.openxmlformats.org/officeDocument/2006/relationships" xmlns:m="http://schemas.openxmlformats.org/officeDocument/2006/math" xmlns:v="urn:schemas-microsoft-com:vml" xmlns:wp14="http://schemas.microsoft.com/office/word/2010/wordprocessingDrawing" xmlns:wp="http://schemas.openxmlformats.org/drawingml/2006/wordprocessingDrawing" xmlns:w10="urn:schemas-microsoft-com:office:word" xmlns:w="http://schemas.openxmlformats.org/wordprocessingml/2006/main" xmlns:w14="http://schemas.microsoft.com/office/word/2010/wordml" xmlns:wpg="http://schemas.microsoft.com/office/word/2010/wordprocessingGroup" xmlns:wpi="http://schemas.microsoft.com/office/word/2010/wordprocessingInk" xmlns:wne="http://schemas.microsoft.com/office/word/2006/wordml" xmlns:wps="http://schemas.microsoft.com/office/word/2010/wordprocessingShape" mc:Ignorable="w14 wp14">
   <w:endnote w:type="separator" w:id="-1">
     <w:p>
       <w:pPr>
@@ -2184,7 +2690,7 @@
 </file>
 
 <file path=word/footer1.xml><?xml version="1.0" encoding="utf-8"?>
-<w:ftr xmlns:ve="http://schemas.openxmlformats.org/markup-compatibility/2006" xmlns:o="urn:schemas-microsoft-com:office:office" xmlns:r="http://schemas.openxmlformats.org/officeDocument/2006/relationships" xmlns:m="http://schemas.openxmlformats.org/officeDocument/2006/math" xmlns:v="urn:schemas-microsoft-com:vml" xmlns:wp="http://schemas.openxmlformats.org/drawingml/2006/wordprocessingDrawing" xmlns:w10="urn:schemas-microsoft-com:office:word" xmlns:w="http://schemas.openxmlformats.org/wordprocessingml/2006/main" xmlns:wne="http://schemas.microsoft.com/office/word/2006/wordml">
+<w:ftr xmlns:wpc="http://schemas.microsoft.com/office/word/2010/wordprocessingCanvas" xmlns:mc="http://schemas.openxmlformats.org/markup-compatibility/2006" xmlns:o="urn:schemas-microsoft-com:office:office" xmlns:r="http://schemas.openxmlformats.org/officeDocument/2006/relationships" xmlns:m="http://schemas.openxmlformats.org/officeDocument/2006/math" xmlns:v="urn:schemas-microsoft-com:vml" xmlns:wp14="http://schemas.microsoft.com/office/word/2010/wordprocessingDrawing" xmlns:wp="http://schemas.openxmlformats.org/drawingml/2006/wordprocessingDrawing" xmlns:w10="urn:schemas-microsoft-com:office:word" xmlns:w="http://schemas.openxmlformats.org/wordprocessingml/2006/main" xmlns:w14="http://schemas.microsoft.com/office/word/2010/wordml" xmlns:wpg="http://schemas.microsoft.com/office/word/2010/wordprocessingGroup" xmlns:wpi="http://schemas.microsoft.com/office/word/2010/wordprocessingInk" xmlns:wne="http://schemas.microsoft.com/office/word/2006/wordml" xmlns:wps="http://schemas.microsoft.com/office/word/2010/wordprocessingShape" mc:Ignorable="w14 wp14">
   <w:p>
     <w:pPr>
       <w:pStyle w:val="Footer"/>
@@ -2213,7 +2719,7 @@
         <w:noProof/>
         <w:color w:val="4D4F53"/>
       </w:rPr>
-      <w:t>9</w:t>
+      <w:t>11</w:t>
     </w:r>
     <w:r>
       <w:rPr>
@@ -2227,7 +2733,7 @@
 </file>
 
 <file path=word/footnotes.xml><?xml version="1.0" encoding="utf-8"?>
-<w:footnotes xmlns:ve="http://schemas.openxmlformats.org/markup-compatibility/2006" xmlns:o="urn:schemas-microsoft-com:office:office" xmlns:r="http://schemas.openxmlformats.org/officeDocument/2006/relationships" xmlns:m="http://schemas.openxmlformats.org/officeDocument/2006/math" xmlns:v="urn:schemas-microsoft-com:vml" xmlns:wp="http://schemas.openxmlformats.org/drawingml/2006/wordprocessingDrawing" xmlns:w10="urn:schemas-microsoft-com:office:word" xmlns:w="http://schemas.openxmlformats.org/wordprocessingml/2006/main" xmlns:wne="http://schemas.microsoft.com/office/word/2006/wordml">
+<w:footnotes xmlns:wpc="http://schemas.microsoft.com/office/word/2010/wordprocessingCanvas" xmlns:mc="http://schemas.openxmlformats.org/markup-compatibility/2006" xmlns:o="urn:schemas-microsoft-com:office:office" xmlns:r="http://schemas.openxmlformats.org/officeDocument/2006/relationships" xmlns:m="http://schemas.openxmlformats.org/officeDocument/2006/math" xmlns:v="urn:schemas-microsoft-com:vml" xmlns:wp14="http://schemas.microsoft.com/office/word/2010/wordprocessingDrawing" xmlns:wp="http://schemas.openxmlformats.org/drawingml/2006/wordprocessingDrawing" xmlns:w10="urn:schemas-microsoft-com:office:word" xmlns:w="http://schemas.openxmlformats.org/wordprocessingml/2006/main" xmlns:w14="http://schemas.microsoft.com/office/word/2010/wordml" xmlns:wpg="http://schemas.microsoft.com/office/word/2010/wordprocessingGroup" xmlns:wpi="http://schemas.microsoft.com/office/word/2010/wordprocessingInk" xmlns:wne="http://schemas.microsoft.com/office/word/2006/wordml" xmlns:wps="http://schemas.microsoft.com/office/word/2010/wordprocessingShape" mc:Ignorable="w14 wp14">
   <w:footnote w:type="separator" w:id="-1">
     <w:p>
       <w:pPr>
@@ -2271,7 +2777,7 @@
 </file>
 
 <file path=word/header1.xml><?xml version="1.0" encoding="utf-8"?>
-<w:hdr xmlns:ve="http://schemas.openxmlformats.org/markup-compatibility/2006" xmlns:o="urn:schemas-microsoft-com:office:office" xmlns:r="http://schemas.openxmlformats.org/officeDocument/2006/relationships" xmlns:m="http://schemas.openxmlformats.org/officeDocument/2006/math" xmlns:v="urn:schemas-microsoft-com:vml" xmlns:wp="http://schemas.openxmlformats.org/drawingml/2006/wordprocessingDrawing" xmlns:w10="urn:schemas-microsoft-com:office:word" xmlns:w="http://schemas.openxmlformats.org/wordprocessingml/2006/main" xmlns:wne="http://schemas.microsoft.com/office/word/2006/wordml">
+<w:hdr xmlns:wpc="http://schemas.microsoft.com/office/word/2010/wordprocessingCanvas" xmlns:mc="http://schemas.openxmlformats.org/markup-compatibility/2006" xmlns:o="urn:schemas-microsoft-com:office:office" xmlns:r="http://schemas.openxmlformats.org/officeDocument/2006/relationships" xmlns:m="http://schemas.openxmlformats.org/officeDocument/2006/math" xmlns:v="urn:schemas-microsoft-com:vml" xmlns:wp14="http://schemas.microsoft.com/office/word/2010/wordprocessingDrawing" xmlns:wp="http://schemas.openxmlformats.org/drawingml/2006/wordprocessingDrawing" xmlns:w10="urn:schemas-microsoft-com:office:word" xmlns:w="http://schemas.openxmlformats.org/wordprocessingml/2006/main" xmlns:w14="http://schemas.microsoft.com/office/word/2010/wordml" xmlns:wpg="http://schemas.microsoft.com/office/word/2010/wordprocessingGroup" xmlns:wpi="http://schemas.microsoft.com/office/word/2010/wordprocessingInk" xmlns:wne="http://schemas.microsoft.com/office/word/2006/wordml" xmlns:wps="http://schemas.microsoft.com/office/word/2010/wordprocessingShape" mc:Ignorable="w14 wp14">
   <w:p>
     <w:pPr>
       <w:pStyle w:val="Header"/>
@@ -2302,7 +2808,7 @@
                   <a:blip r:embed="rId1">
                     <a:extLst>
                       <a:ext uri="{28A0092B-C50C-407E-A947-70E740481C1C}">
-                        <a14:useLocalDpi xmlns="" xmlns:wpc="http://schemas.microsoft.com/office/word/2010/wordprocessingCanvas" xmlns:mc="http://schemas.openxmlformats.org/markup-compatibility/2006" xmlns:o="urn:schemas-microsoft-com:office:office" xmlns:v="urn:schemas-microsoft-com:vml" xmlns:wp14="http://schemas.microsoft.com/office/word/2010/wordprocessingDrawing" xmlns:w10="urn:schemas-microsoft-com:office:word" xmlns:w="http://schemas.openxmlformats.org/wordprocessingml/2006/main" xmlns:w14="http://schemas.microsoft.com/office/word/2010/wordml" xmlns:wpg="http://schemas.microsoft.com/office/word/2010/wordprocessingGroup" xmlns:wpi="http://schemas.microsoft.com/office/word/2010/wordprocessingInk" xmlns:wps="http://schemas.microsoft.com/office/word/2010/wordprocessingShape" xmlns:a14="http://schemas.microsoft.com/office/drawing/2010/main" val="0"/>
+                        <a14:useLocalDpi xmlns:a14="http://schemas.microsoft.com/office/drawing/2010/main" val="0"/>
                       </a:ext>
                     </a:extLst>
                   </a:blip>
@@ -2335,7 +2841,7 @@
 </file>
 
 <file path=word/numbering.xml><?xml version="1.0" encoding="utf-8"?>
-<w:numbering xmlns:ve="http://schemas.openxmlformats.org/markup-compatibility/2006" xmlns:o="urn:schemas-microsoft-com:office:office" xmlns:r="http://schemas.openxmlformats.org/officeDocument/2006/relationships" xmlns:m="http://schemas.openxmlformats.org/officeDocument/2006/math" xmlns:v="urn:schemas-microsoft-com:vml" xmlns:wp="http://schemas.openxmlformats.org/drawingml/2006/wordprocessingDrawing" xmlns:w10="urn:schemas-microsoft-com:office:word" xmlns:w="http://schemas.openxmlformats.org/wordprocessingml/2006/main" xmlns:wne="http://schemas.microsoft.com/office/word/2006/wordml">
+<w:numbering xmlns:wpc="http://schemas.microsoft.com/office/word/2010/wordprocessingCanvas" xmlns:mc="http://schemas.openxmlformats.org/markup-compatibility/2006" xmlns:o="urn:schemas-microsoft-com:office:office" xmlns:r="http://schemas.openxmlformats.org/officeDocument/2006/relationships" xmlns:m="http://schemas.openxmlformats.org/officeDocument/2006/math" xmlns:v="urn:schemas-microsoft-com:vml" xmlns:wp14="http://schemas.microsoft.com/office/word/2010/wordprocessingDrawing" xmlns:wp="http://schemas.openxmlformats.org/drawingml/2006/wordprocessingDrawing" xmlns:w10="urn:schemas-microsoft-com:office:word" xmlns:w="http://schemas.openxmlformats.org/wordprocessingml/2006/main" xmlns:w14="http://schemas.microsoft.com/office/word/2010/wordml" xmlns:wpg="http://schemas.microsoft.com/office/word/2010/wordprocessingGroup" xmlns:wpi="http://schemas.microsoft.com/office/word/2010/wordprocessingInk" xmlns:wne="http://schemas.microsoft.com/office/word/2006/wordml" xmlns:wps="http://schemas.microsoft.com/office/word/2010/wordprocessingShape" mc:Ignorable="w14 wp14">
   <w:abstractNum w:abstractNumId="0">
     <w:nsid w:val="02A80C34"/>
     <w:multiLevelType w:val="hybridMultilevel"/>
@@ -5321,6 +5827,119 @@
     </w:lvl>
   </w:abstractNum>
   <w:abstractNum w:abstractNumId="27">
+    <w:nsid w:val="45B4417F"/>
+    <w:multiLevelType w:val="hybridMultilevel"/>
+    <w:tmpl w:val="CE3ED442"/>
+    <w:lvl w:ilvl="0" w:tplc="08090001">
+      <w:start w:val="1"/>
+      <w:numFmt w:val="bullet"/>
+      <w:lvlText w:val=""/>
+      <w:lvlJc w:val="left"/>
+      <w:pPr>
+        <w:ind w:left="720" w:hanging="360"/>
+      </w:pPr>
+      <w:rPr>
+        <w:rFonts w:ascii="Symbol" w:hAnsi="Symbol" w:hint="default"/>
+      </w:rPr>
+    </w:lvl>
+    <w:lvl w:ilvl="1" w:tplc="08090003" w:tentative="1">
+      <w:start w:val="1"/>
+      <w:numFmt w:val="bullet"/>
+      <w:lvlText w:val="o"/>
+      <w:lvlJc w:val="left"/>
+      <w:pPr>
+        <w:ind w:left="1440" w:hanging="360"/>
+      </w:pPr>
+      <w:rPr>
+        <w:rFonts w:ascii="Courier New" w:hAnsi="Courier New" w:cs="Courier New" w:hint="default"/>
+      </w:rPr>
+    </w:lvl>
+    <w:lvl w:ilvl="2" w:tplc="08090005" w:tentative="1">
+      <w:start w:val="1"/>
+      <w:numFmt w:val="bullet"/>
+      <w:lvlText w:val=""/>
+      <w:lvlJc w:val="left"/>
+      <w:pPr>
+        <w:ind w:left="2160" w:hanging="360"/>
+      </w:pPr>
+      <w:rPr>
+        <w:rFonts w:ascii="Wingdings" w:hAnsi="Wingdings" w:hint="default"/>
+      </w:rPr>
+    </w:lvl>
+    <w:lvl w:ilvl="3" w:tplc="08090001" w:tentative="1">
+      <w:start w:val="1"/>
+      <w:numFmt w:val="bullet"/>
+      <w:lvlText w:val=""/>
+      <w:lvlJc w:val="left"/>
+      <w:pPr>
+        <w:ind w:left="2880" w:hanging="360"/>
+      </w:pPr>
+      <w:rPr>
+        <w:rFonts w:ascii="Symbol" w:hAnsi="Symbol" w:hint="default"/>
+      </w:rPr>
+    </w:lvl>
+    <w:lvl w:ilvl="4" w:tplc="08090003" w:tentative="1">
+      <w:start w:val="1"/>
+      <w:numFmt w:val="bullet"/>
+      <w:lvlText w:val="o"/>
+      <w:lvlJc w:val="left"/>
+      <w:pPr>
+        <w:ind w:left="3600" w:hanging="360"/>
+      </w:pPr>
+      <w:rPr>
+        <w:rFonts w:ascii="Courier New" w:hAnsi="Courier New" w:cs="Courier New" w:hint="default"/>
+      </w:rPr>
+    </w:lvl>
+    <w:lvl w:ilvl="5" w:tplc="08090005" w:tentative="1">
+      <w:start w:val="1"/>
+      <w:numFmt w:val="bullet"/>
+      <w:lvlText w:val=""/>
+      <w:lvlJc w:val="left"/>
+      <w:pPr>
+        <w:ind w:left="4320" w:hanging="360"/>
+      </w:pPr>
+      <w:rPr>
+        <w:rFonts w:ascii="Wingdings" w:hAnsi="Wingdings" w:hint="default"/>
+      </w:rPr>
+    </w:lvl>
+    <w:lvl w:ilvl="6" w:tplc="08090001" w:tentative="1">
+      <w:start w:val="1"/>
+      <w:numFmt w:val="bullet"/>
+      <w:lvlText w:val=""/>
+      <w:lvlJc w:val="left"/>
+      <w:pPr>
+        <w:ind w:left="5040" w:hanging="360"/>
+      </w:pPr>
+      <w:rPr>
+        <w:rFonts w:ascii="Symbol" w:hAnsi="Symbol" w:hint="default"/>
+      </w:rPr>
+    </w:lvl>
+    <w:lvl w:ilvl="7" w:tplc="08090003" w:tentative="1">
+      <w:start w:val="1"/>
+      <w:numFmt w:val="bullet"/>
+      <w:lvlText w:val="o"/>
+      <w:lvlJc w:val="left"/>
+      <w:pPr>
+        <w:ind w:left="5760" w:hanging="360"/>
+      </w:pPr>
+      <w:rPr>
+        <w:rFonts w:ascii="Courier New" w:hAnsi="Courier New" w:cs="Courier New" w:hint="default"/>
+      </w:rPr>
+    </w:lvl>
+    <w:lvl w:ilvl="8" w:tplc="08090005" w:tentative="1">
+      <w:start w:val="1"/>
+      <w:numFmt w:val="bullet"/>
+      <w:lvlText w:val=""/>
+      <w:lvlJc w:val="left"/>
+      <w:pPr>
+        <w:ind w:left="6480" w:hanging="360"/>
+      </w:pPr>
+      <w:rPr>
+        <w:rFonts w:ascii="Wingdings" w:hAnsi="Wingdings" w:hint="default"/>
+      </w:rPr>
+    </w:lvl>
+  </w:abstractNum>
+  <w:abstractNum w:abstractNumId="28">
     <w:nsid w:val="4A2E787C"/>
     <w:multiLevelType w:val="hybridMultilevel"/>
     <w:tmpl w:val="F0AEDF78"/>
@@ -5432,7 +6051,7 @@
       </w:rPr>
     </w:lvl>
   </w:abstractNum>
-  <w:abstractNum w:abstractNumId="28">
+  <w:abstractNum w:abstractNumId="29">
     <w:nsid w:val="584D591C"/>
     <w:multiLevelType w:val="hybridMultilevel"/>
     <w:tmpl w:val="B4300BEA"/>
@@ -5545,7 +6164,7 @@
       </w:rPr>
     </w:lvl>
   </w:abstractNum>
-  <w:abstractNum w:abstractNumId="29">
+  <w:abstractNum w:abstractNumId="30">
     <w:nsid w:val="5FC540DB"/>
     <w:multiLevelType w:val="hybridMultilevel"/>
     <w:tmpl w:val="CAB29C7E"/>
@@ -5658,7 +6277,7 @@
       </w:rPr>
     </w:lvl>
   </w:abstractNum>
-  <w:abstractNum w:abstractNumId="30">
+  <w:abstractNum w:abstractNumId="31">
     <w:nsid w:val="610C671F"/>
     <w:multiLevelType w:val="hybridMultilevel"/>
     <w:tmpl w:val="1584EFA8"/>
@@ -5771,7 +6390,7 @@
       </w:rPr>
     </w:lvl>
   </w:abstractNum>
-  <w:abstractNum w:abstractNumId="31">
+  <w:abstractNum w:abstractNumId="32">
     <w:nsid w:val="63AE56B6"/>
     <w:multiLevelType w:val="multilevel"/>
     <w:tmpl w:val="0409001D"/>
@@ -5884,7 +6503,7 @@
       </w:rPr>
     </w:lvl>
   </w:abstractNum>
-  <w:abstractNum w:abstractNumId="32">
+  <w:abstractNum w:abstractNumId="33">
     <w:nsid w:val="66354FEA"/>
     <w:multiLevelType w:val="hybridMultilevel"/>
     <w:tmpl w:val="BD8C2E9A"/>
@@ -5973,7 +6592,7 @@
       </w:pPr>
     </w:lvl>
   </w:abstractNum>
-  <w:abstractNum w:abstractNumId="33">
+  <w:abstractNum w:abstractNumId="34">
     <w:nsid w:val="66C56049"/>
     <w:multiLevelType w:val="hybridMultilevel"/>
     <w:tmpl w:val="57E6A212"/>
@@ -6086,7 +6705,7 @@
       </w:rPr>
     </w:lvl>
   </w:abstractNum>
-  <w:abstractNum w:abstractNumId="34">
+  <w:abstractNum w:abstractNumId="35">
     <w:nsid w:val="6AD8356B"/>
     <w:multiLevelType w:val="hybridMultilevel"/>
     <w:tmpl w:val="2436A50C"/>
@@ -6226,7 +6845,7 @@
       </w:rPr>
     </w:lvl>
   </w:abstractNum>
-  <w:abstractNum w:abstractNumId="35">
+  <w:abstractNum w:abstractNumId="36">
     <w:nsid w:val="6B6B342F"/>
     <w:multiLevelType w:val="hybridMultilevel"/>
     <w:tmpl w:val="43BCEABE"/>
@@ -6339,7 +6958,7 @@
       </w:rPr>
     </w:lvl>
   </w:abstractNum>
-  <w:abstractNum w:abstractNumId="36">
+  <w:abstractNum w:abstractNumId="37">
     <w:nsid w:val="703730A2"/>
     <w:multiLevelType w:val="multilevel"/>
     <w:tmpl w:val="0409001D"/>
@@ -6452,7 +7071,7 @@
       </w:rPr>
     </w:lvl>
   </w:abstractNum>
-  <w:abstractNum w:abstractNumId="37">
+  <w:abstractNum w:abstractNumId="38">
     <w:nsid w:val="73B35FF4"/>
     <w:multiLevelType w:val="hybridMultilevel"/>
     <w:tmpl w:val="CCD8EF2E"/>
@@ -6572,10 +7191,10 @@
     <w:abstractNumId w:val="26"/>
   </w:num>
   <w:num w:numId="3">
-    <w:abstractNumId w:val="31"/>
+    <w:abstractNumId w:val="32"/>
   </w:num>
   <w:num w:numId="4">
-    <w:abstractNumId w:val="36"/>
+    <w:abstractNumId w:val="37"/>
   </w:num>
   <w:num w:numId="5">
     <w:abstractNumId w:val="13"/>
@@ -6584,16 +7203,16 @@
     <w:abstractNumId w:val="23"/>
   </w:num>
   <w:num w:numId="7">
-    <w:abstractNumId w:val="29"/>
+    <w:abstractNumId w:val="30"/>
   </w:num>
   <w:num w:numId="8">
-    <w:abstractNumId w:val="30"/>
+    <w:abstractNumId w:val="31"/>
   </w:num>
   <w:num w:numId="9">
     <w:abstractNumId w:val="4"/>
   </w:num>
   <w:num w:numId="10">
-    <w:abstractNumId w:val="33"/>
+    <w:abstractNumId w:val="34"/>
   </w:num>
   <w:num w:numId="11">
     <w:abstractNumId w:val="22"/>
@@ -6602,13 +7221,13 @@
     <w:abstractNumId w:val="11"/>
   </w:num>
   <w:num w:numId="13">
-    <w:abstractNumId w:val="37"/>
+    <w:abstractNumId w:val="38"/>
   </w:num>
   <w:num w:numId="14">
     <w:abstractNumId w:val="12"/>
   </w:num>
   <w:num w:numId="15">
-    <w:abstractNumId w:val="28"/>
+    <w:abstractNumId w:val="29"/>
   </w:num>
   <w:num w:numId="16">
     <w:abstractNumId w:val="17"/>
@@ -6626,10 +7245,10 @@
     <w:abstractNumId w:val="5"/>
   </w:num>
   <w:num w:numId="21">
-    <w:abstractNumId w:val="35"/>
+    <w:abstractNumId w:val="36"/>
   </w:num>
   <w:num w:numId="22">
-    <w:abstractNumId w:val="27"/>
+    <w:abstractNumId w:val="28"/>
   </w:num>
   <w:num w:numId="23">
     <w:abstractNumId w:val="14"/>
@@ -6638,7 +7257,7 @@
     <w:abstractNumId w:val="20"/>
   </w:num>
   <w:num w:numId="25">
-    <w:abstractNumId w:val="34"/>
+    <w:abstractNumId w:val="35"/>
   </w:num>
   <w:num w:numId="26">
     <w:abstractNumId w:val="1"/>
@@ -6668,7 +7287,7 @@
     <w:abstractNumId w:val="21"/>
   </w:num>
   <w:num w:numId="35">
-    <w:abstractNumId w:val="32"/>
+    <w:abstractNumId w:val="33"/>
   </w:num>
   <w:num w:numId="36">
     <w:abstractNumId w:val="24"/>
@@ -6679,11 +7298,14 @@
   <w:num w:numId="38">
     <w:abstractNumId w:val="16"/>
   </w:num>
+  <w:num w:numId="39">
+    <w:abstractNumId w:val="27"/>
+  </w:num>
 </w:numbering>
 </file>
 
 <file path=word/styles.xml><?xml version="1.0" encoding="utf-8"?>
-<w:styles xmlns:r="http://schemas.openxmlformats.org/officeDocument/2006/relationships" xmlns:w="http://schemas.openxmlformats.org/wordprocessingml/2006/main">
+<w:styles xmlns:mc="http://schemas.openxmlformats.org/markup-compatibility/2006" xmlns:r="http://schemas.openxmlformats.org/officeDocument/2006/relationships" xmlns:w="http://schemas.openxmlformats.org/wordprocessingml/2006/main" xmlns:w14="http://schemas.microsoft.com/office/word/2010/wordml" mc:Ignorable="w14">
   <w:docDefaults>
     <w:rPrDefault>
       <w:rPr>
@@ -7048,7 +7670,6 @@
     <w:uiPriority w:val="99"/>
     <w:semiHidden/>
     <w:unhideWhenUsed/>
-    <w:qFormat/>
     <w:tblPr>
       <w:tblInd w:w="0" w:type="dxa"/>
       <w:tblCellMar>
@@ -8070,8 +8691,8 @@
       <w:ind w:left="288"/>
     </w:pPr>
   </w:style>
-  <w:style w:type="table" w:styleId="LightShading">
-    <w:name w:val="Light Shading"/>
+  <w:style w:type="table" w:customStyle="1" w:styleId="LightShading2">
+    <w:name w:val="Light Shading2"/>
     <w:basedOn w:val="TableNormal"/>
     <w:uiPriority w:val="60"/>
     <w:rsid w:val="00805A70"/>
@@ -9578,7 +10199,7 @@
       <w:ind w:left="288"/>
     </w:pPr>
   </w:style>
-  <w:style w:type="table" w:styleId="LightShading">
+  <w:style w:type="table" w:styleId="LightShading2">
     <w:name w:val="Light Shading"/>
     <w:basedOn w:val="TableNormal"/>
     <w:uiPriority w:val="60"/>
@@ -9983,6 +10604,21 @@
 </file>
 
 <file path=customXml/item1.xml><?xml version="1.0" encoding="utf-8"?>
+<?mso-contentType ?>
+<FormTemplates xmlns="http://schemas.microsoft.com/sharepoint/v3/contenttype/forms">
+  <Display>DocumentLibraryForm</Display>
+  <Edit>DocumentLibraryForm</Edit>
+  <New>DocumentLibraryForm</New>
+</FormTemplates>
+</file>
+
+<file path=customXml/item2.xml><?xml version="1.0" encoding="utf-8"?>
+<p:properties xmlns:p="http://schemas.microsoft.com/office/2006/metadata/properties" xmlns:xsi="http://www.w3.org/2001/XMLSchema-instance">
+  <documentManagement/>
+</p:properties>
+</file>
+
+<file path=customXml/item3.xml><?xml version="1.0" encoding="utf-8"?>
 <ct:contentTypeSchema xmlns:ct="http://schemas.microsoft.com/office/2006/metadata/contentType" xmlns:ma="http://schemas.microsoft.com/office/2006/metadata/properties/metaAttributes" ct:_="" ma:_="" ma:contentTypeName="Document" ma:contentTypeID="0x010100D8AABB61263BB145AD323479D96B5AB9" ma:contentTypeVersion="0" ma:contentTypeDescription="Create a new document." ma:contentTypeScope="" ma:versionID="4f6c3937d35d5da1157559d219de2201">
   <xsd:schema xmlns:xsd="http://www.w3.org/2001/XMLSchema" xmlns:p="http://schemas.microsoft.com/office/2006/metadata/properties" targetNamespace="http://schemas.microsoft.com/office/2006/metadata/properties" ma:root="true" ma:fieldsID="4aeb20c0e3442673af7ee10786458764">
     <xsd:element name="properties">
@@ -10031,26 +10667,27 @@
 </ct:contentTypeSchema>
 </file>
 
-<file path=customXml/item2.xml><?xml version="1.0" encoding="utf-8"?>
-<p:properties xmlns:p="http://schemas.microsoft.com/office/2006/metadata/properties" xmlns:xsi="http://www.w3.org/2001/XMLSchema-instance">
-  <documentManagement/>
-</p:properties>
-</file>
-
-<file path=customXml/item3.xml><?xml version="1.0" encoding="utf-8"?>
-<?mso-contentType ?>
-<FormTemplates xmlns="http://schemas.microsoft.com/sharepoint/v3/contenttype/forms">
-  <Display>DocumentLibraryForm</Display>
-  <Edit>DocumentLibraryForm</Edit>
-  <New>DocumentLibraryForm</New>
-</FormTemplates>
-</file>
-
 <file path=customXml/item4.xml><?xml version="1.0" encoding="utf-8"?>
 <b:Sources xmlns:b="http://schemas.openxmlformats.org/officeDocument/2006/bibliography" xmlns="http://schemas.openxmlformats.org/officeDocument/2006/bibliography" SelectedStyle="\APA.XSL" StyleName="APA"/>
 </file>
 
 <file path=customXml/itemProps1.xml><?xml version="1.0" encoding="utf-8"?>
+<ds:datastoreItem xmlns:ds="http://schemas.openxmlformats.org/officeDocument/2006/customXml" ds:itemID="{C2A3E378-56B0-4CC5-BB83-6207A48EAEFF}">
+  <ds:schemaRefs>
+    <ds:schemaRef ds:uri="http://schemas.microsoft.com/sharepoint/v3/contenttype/forms"/>
+  </ds:schemaRefs>
+</ds:datastoreItem>
+</file>
+
+<file path=customXml/itemProps2.xml><?xml version="1.0" encoding="utf-8"?>
+<ds:datastoreItem xmlns:ds="http://schemas.openxmlformats.org/officeDocument/2006/customXml" ds:itemID="{538E3A36-1ECC-4FB3-982B-BA58CFE3E2D9}">
+  <ds:schemaRefs>
+    <ds:schemaRef ds:uri="http://schemas.microsoft.com/office/2006/metadata/properties"/>
+  </ds:schemaRefs>
+</ds:datastoreItem>
+</file>
+
+<file path=customXml/itemProps3.xml><?xml version="1.0" encoding="utf-8"?>
 <ds:datastoreItem xmlns:ds="http://schemas.openxmlformats.org/officeDocument/2006/customXml" ds:itemID="{A72B7214-4D2E-4FFA-A8BC-E2F528EE0489}">
   <ds:schemaRefs>
     <ds:schemaRef ds:uri="http://schemas.microsoft.com/office/2006/metadata/contentType"/>
@@ -10065,24 +10702,8 @@
 </ds:datastoreItem>
 </file>
 
-<file path=customXml/itemProps2.xml><?xml version="1.0" encoding="utf-8"?>
-<ds:datastoreItem xmlns:ds="http://schemas.openxmlformats.org/officeDocument/2006/customXml" ds:itemID="{538E3A36-1ECC-4FB3-982B-BA58CFE3E2D9}">
-  <ds:schemaRefs>
-    <ds:schemaRef ds:uri="http://schemas.microsoft.com/office/2006/metadata/properties"/>
-  </ds:schemaRefs>
-</ds:datastoreItem>
-</file>
-
-<file path=customXml/itemProps3.xml><?xml version="1.0" encoding="utf-8"?>
-<ds:datastoreItem xmlns:ds="http://schemas.openxmlformats.org/officeDocument/2006/customXml" ds:itemID="{C2A3E378-56B0-4CC5-BB83-6207A48EAEFF}">
-  <ds:schemaRefs>
-    <ds:schemaRef ds:uri="http://schemas.microsoft.com/sharepoint/v3/contenttype/forms"/>
-  </ds:schemaRefs>
-</ds:datastoreItem>
-</file>
-
 <file path=customXml/itemProps4.xml><?xml version="1.0" encoding="utf-8"?>
-<ds:datastoreItem xmlns:ds="http://schemas.openxmlformats.org/officeDocument/2006/customXml" ds:itemID="{772D4677-BBBF-47B0-BB0B-3FA1D1C42CDE}">
+<ds:datastoreItem xmlns:ds="http://schemas.openxmlformats.org/officeDocument/2006/customXml" ds:itemID="{C405EE7A-BEDB-4329-B54F-022CFCC9DB26}">
   <ds:schemaRefs>
     <ds:schemaRef ds:uri="http://schemas.openxmlformats.org/officeDocument/2006/bibliography"/>
   </ds:schemaRefs>

</xml_diff>

<commit_message>
Add new section on iptable rules
</commit_message>
<xml_diff>
--- a/Documents/Release Documentation/Self Service Desktops Installation.docx
+++ b/Documents/Release Documentation/Self Service Desktops Installation.docx
@@ -15,8 +15,6 @@
           <w:sz w:val="24"/>
         </w:rPr>
       </w:pPr>
-      <w:bookmarkStart w:id="0" w:name="_GoBack"/>
-      <w:bookmarkEnd w:id="0"/>
       <w:r>
         <w:rPr>
           <w:rStyle w:val="A1"/>
@@ -160,8 +158,8 @@
           <w:szCs w:val="48"/>
         </w:rPr>
       </w:pPr>
-      <w:bookmarkStart w:id="1" w:name="OLE_LINK3"/>
-      <w:bookmarkStart w:id="2" w:name="OLE_LINK4"/>
+      <w:bookmarkStart w:id="0" w:name="OLE_LINK3"/>
+      <w:bookmarkStart w:id="1" w:name="OLE_LINK4"/>
       <w:r>
         <w:rPr>
           <w:rFonts w:ascii="Arial Bold" w:hAnsi="Arial Bold"/>
@@ -179,8 +177,8 @@
         <w:t>esktops</w:t>
       </w:r>
     </w:p>
+    <w:bookmarkEnd w:id="0"/>
     <w:bookmarkEnd w:id="1"/>
-    <w:bookmarkEnd w:id="2"/>
     <w:p>
       <w:pPr>
         <w:pStyle w:val="CitrixBodyText"/>
@@ -1001,7 +999,392 @@
     <w:p>
       <w:pPr>
         <w:pStyle w:val="CitrixBodyText"/>
+      </w:pPr>
+    </w:p>
+    <w:p>
+      <w:pPr>
+        <w:rPr>
+          <w:rFonts w:ascii="Garamond" w:hAnsi="Garamond"/>
+          <w:sz w:val="24"/>
+          <w:szCs w:val="24"/>
+          <w:lang w:val="en-GB" w:eastAsia="en-GB"/>
+        </w:rPr>
+      </w:pPr>
+      <w:r>
+        <w:rPr>
+          <w:rFonts w:ascii="Garamond" w:hAnsi="Garamond"/>
+          <w:sz w:val="24"/>
+          <w:szCs w:val="24"/>
+        </w:rPr>
+        <w:t xml:space="preserve">You may also need to </w:t>
+      </w:r>
+      <w:r>
+        <w:rPr>
+          <w:rFonts w:ascii="Garamond" w:hAnsi="Garamond"/>
+          <w:sz w:val="24"/>
+          <w:szCs w:val="24"/>
+          <w:lang w:val="en-GB" w:eastAsia="en-GB"/>
+        </w:rPr>
+        <w:t xml:space="preserve">configure </w:t>
+      </w:r>
+      <w:r>
+        <w:rPr>
+          <w:rFonts w:ascii="Garamond" w:hAnsi="Garamond"/>
+          <w:sz w:val="24"/>
+          <w:szCs w:val="24"/>
+          <w:lang w:val="en-GB" w:eastAsia="en-GB"/>
+        </w:rPr>
+        <w:t>the</w:t>
+      </w:r>
+      <w:r>
+        <w:rPr>
+          <w:rFonts w:ascii="Garamond" w:hAnsi="Garamond"/>
+          <w:sz w:val="24"/>
+          <w:szCs w:val="24"/>
+          <w:lang w:val="en-GB" w:eastAsia="en-GB"/>
+        </w:rPr>
+        <w:t xml:space="preserve"> </w:t>
+      </w:r>
+      <w:r>
+        <w:rPr>
+          <w:rFonts w:ascii="Garamond" w:hAnsi="Garamond"/>
+          <w:sz w:val="24"/>
+          <w:szCs w:val="24"/>
+        </w:rPr>
+        <w:t xml:space="preserve">CloudPlatform Management server to </w:t>
+      </w:r>
+      <w:r>
+        <w:rPr>
+          <w:rFonts w:ascii="Garamond" w:hAnsi="Garamond"/>
+          <w:sz w:val="24"/>
+          <w:szCs w:val="24"/>
+          <w:lang w:val="en-GB" w:eastAsia="en-GB"/>
+        </w:rPr>
+        <w:t>allow</w:t>
+      </w:r>
+      <w:r>
+        <w:rPr>
+          <w:rFonts w:ascii="Garamond" w:hAnsi="Garamond"/>
+          <w:sz w:val="24"/>
+          <w:szCs w:val="24"/>
+          <w:lang w:val="en-GB" w:eastAsia="en-GB"/>
+        </w:rPr>
+        <w:t xml:space="preserve"> incoming </w:t>
+      </w:r>
+      <w:r>
+        <w:rPr>
+          <w:rFonts w:ascii="Garamond" w:hAnsi="Garamond"/>
+          <w:sz w:val="24"/>
+          <w:szCs w:val="24"/>
+          <w:lang w:val="en-GB" w:eastAsia="en-GB"/>
+        </w:rPr>
+        <w:t xml:space="preserve">requests on </w:t>
+      </w:r>
+      <w:r>
+        <w:rPr>
+          <w:rFonts w:ascii="Garamond" w:hAnsi="Garamond"/>
+          <w:sz w:val="24"/>
+          <w:szCs w:val="24"/>
+          <w:lang w:val="en-GB" w:eastAsia="en-GB"/>
+        </w:rPr>
+        <w:t>TCP ports 8096 by editing the iptables file.</w:t>
+      </w:r>
+    </w:p>
+    <w:p>
+      <w:pPr>
+        <w:numPr>
+          <w:ilvl w:val="0"/>
+          <w:numId w:val="40"/>
+        </w:numPr>
+        <w:spacing w:before="100" w:beforeAutospacing="1" w:after="100" w:afterAutospacing="1" w:line="240" w:lineRule="auto"/>
+        <w:rPr>
+          <w:rFonts w:ascii="Garamond" w:hAnsi="Garamond"/>
+          <w:sz w:val="24"/>
+          <w:szCs w:val="24"/>
+          <w:lang w:val="en-GB" w:eastAsia="en-GB"/>
+        </w:rPr>
+      </w:pPr>
+      <w:r>
+        <w:rPr>
+          <w:rFonts w:ascii="Garamond" w:hAnsi="Garamond"/>
+          <w:sz w:val="24"/>
+          <w:szCs w:val="24"/>
+          <w:lang w:val="en-GB" w:eastAsia="en-GB"/>
+        </w:rPr>
+        <w:t>On the Management Server r</w:t>
+      </w:r>
+      <w:r>
+        <w:rPr>
+          <w:rFonts w:ascii="Garamond" w:hAnsi="Garamond"/>
+          <w:sz w:val="24"/>
+          <w:szCs w:val="24"/>
+          <w:lang w:val="en-GB" w:eastAsia="en-GB"/>
+        </w:rPr>
+        <w:t xml:space="preserve">un the command: </w:t>
+      </w:r>
+    </w:p>
+    <w:p>
+      <w:pPr>
+        <w:spacing w:before="100" w:beforeAutospacing="1" w:after="100" w:afterAutospacing="1" w:line="240" w:lineRule="auto"/>
         <w:ind w:left="720"/>
+        <w:rPr>
+          <w:rFonts w:ascii="Times New Roman" w:hAnsi="Times New Roman"/>
+          <w:sz w:val="24"/>
+          <w:szCs w:val="24"/>
+          <w:lang w:val="en-GB" w:eastAsia="en-GB"/>
+        </w:rPr>
+      </w:pPr>
+      <w:proofErr w:type="gramStart"/>
+      <w:r>
+        <w:rPr>
+          <w:rFonts w:ascii="Times New Roman" w:hAnsi="Times New Roman"/>
+          <w:color w:val="4F81BD" w:themeColor="accent1"/>
+          <w:sz w:val="24"/>
+          <w:szCs w:val="24"/>
+          <w:lang w:val="en-GB" w:eastAsia="en-GB"/>
+        </w:rPr>
+        <w:t>vi</w:t>
+      </w:r>
+      <w:proofErr w:type="gramEnd"/>
+      <w:r>
+        <w:rPr>
+          <w:rFonts w:ascii="Times New Roman" w:hAnsi="Times New Roman"/>
+          <w:color w:val="4F81BD" w:themeColor="accent1"/>
+          <w:sz w:val="24"/>
+          <w:szCs w:val="24"/>
+          <w:lang w:val="en-GB" w:eastAsia="en-GB"/>
+        </w:rPr>
+        <w:t xml:space="preserve"> /</w:t>
+      </w:r>
+      <w:proofErr w:type="spellStart"/>
+      <w:r>
+        <w:rPr>
+          <w:rFonts w:ascii="Times New Roman" w:hAnsi="Times New Roman"/>
+          <w:color w:val="4F81BD" w:themeColor="accent1"/>
+          <w:sz w:val="24"/>
+          <w:szCs w:val="24"/>
+          <w:lang w:val="en-GB" w:eastAsia="en-GB"/>
+        </w:rPr>
+        <w:t>etc</w:t>
+      </w:r>
+      <w:proofErr w:type="spellEnd"/>
+      <w:r>
+        <w:rPr>
+          <w:rFonts w:ascii="Times New Roman" w:hAnsi="Times New Roman"/>
+          <w:color w:val="4F81BD" w:themeColor="accent1"/>
+          <w:sz w:val="24"/>
+          <w:szCs w:val="24"/>
+          <w:lang w:val="en-GB" w:eastAsia="en-GB"/>
+        </w:rPr>
+        <w:t>/</w:t>
+      </w:r>
+      <w:proofErr w:type="spellStart"/>
+      <w:r>
+        <w:rPr>
+          <w:rFonts w:ascii="Times New Roman" w:hAnsi="Times New Roman"/>
+          <w:color w:val="4F81BD" w:themeColor="accent1"/>
+          <w:sz w:val="24"/>
+          <w:szCs w:val="24"/>
+          <w:lang w:val="en-GB" w:eastAsia="en-GB"/>
+        </w:rPr>
+        <w:t>sysconfig</w:t>
+      </w:r>
+      <w:proofErr w:type="spellEnd"/>
+      <w:r>
+        <w:rPr>
+          <w:rFonts w:ascii="Times New Roman" w:hAnsi="Times New Roman"/>
+          <w:color w:val="4F81BD" w:themeColor="accent1"/>
+          <w:sz w:val="24"/>
+          <w:szCs w:val="24"/>
+          <w:lang w:val="en-GB" w:eastAsia="en-GB"/>
+        </w:rPr>
+        <w:t>/iptables</w:t>
+      </w:r>
+    </w:p>
+    <w:p>
+      <w:pPr>
+        <w:numPr>
+          <w:ilvl w:val="0"/>
+          <w:numId w:val="40"/>
+        </w:numPr>
+        <w:spacing w:before="100" w:beforeAutospacing="1" w:after="100" w:afterAutospacing="1" w:line="240" w:lineRule="auto"/>
+        <w:rPr>
+          <w:rFonts w:ascii="Garamond" w:hAnsi="Garamond"/>
+          <w:sz w:val="24"/>
+          <w:szCs w:val="24"/>
+          <w:lang w:val="en-GB" w:eastAsia="en-GB"/>
+        </w:rPr>
+      </w:pPr>
+      <w:r>
+        <w:rPr>
+          <w:rFonts w:ascii="Garamond" w:hAnsi="Garamond"/>
+          <w:sz w:val="24"/>
+          <w:szCs w:val="24"/>
+          <w:lang w:val="en-GB" w:eastAsia="en-GB"/>
+        </w:rPr>
+        <w:t xml:space="preserve">Add </w:t>
+      </w:r>
+      <w:r>
+        <w:rPr>
+          <w:rFonts w:ascii="Garamond" w:hAnsi="Garamond"/>
+          <w:sz w:val="24"/>
+          <w:szCs w:val="24"/>
+          <w:lang w:val="en-GB" w:eastAsia="en-GB"/>
+        </w:rPr>
+        <w:t>this line</w:t>
+      </w:r>
+      <w:r>
+        <w:rPr>
+          <w:rFonts w:ascii="Garamond" w:hAnsi="Garamond"/>
+          <w:sz w:val="24"/>
+          <w:szCs w:val="24"/>
+          <w:lang w:val="en-GB" w:eastAsia="en-GB"/>
+        </w:rPr>
+        <w:t xml:space="preserve"> </w:t>
+      </w:r>
+    </w:p>
+    <w:p>
+      <w:pPr>
+        <w:tabs>
+          <w:tab w:val="left" w:pos="916"/>
+          <w:tab w:val="left" w:pos="1832"/>
+          <w:tab w:val="left" w:pos="2748"/>
+          <w:tab w:val="left" w:pos="3664"/>
+          <w:tab w:val="left" w:pos="4580"/>
+          <w:tab w:val="left" w:pos="5496"/>
+          <w:tab w:val="left" w:pos="6412"/>
+          <w:tab w:val="left" w:pos="7328"/>
+          <w:tab w:val="left" w:pos="8244"/>
+          <w:tab w:val="left" w:pos="9160"/>
+          <w:tab w:val="left" w:pos="10076"/>
+          <w:tab w:val="left" w:pos="10992"/>
+          <w:tab w:val="left" w:pos="11908"/>
+          <w:tab w:val="left" w:pos="12824"/>
+          <w:tab w:val="left" w:pos="13740"/>
+          <w:tab w:val="left" w:pos="14656"/>
+        </w:tabs>
+        <w:spacing w:line="240" w:lineRule="auto"/>
+        <w:ind w:left="720"/>
+        <w:rPr>
+          <w:rFonts w:ascii="Courier New" w:hAnsi="Courier New" w:cs="Courier New"/>
+          <w:color w:val="4F81BD" w:themeColor="accent1"/>
+          <w:lang w:val="en-GB" w:eastAsia="en-GB"/>
+        </w:rPr>
+      </w:pPr>
+      <w:r>
+        <w:rPr>
+          <w:rFonts w:ascii="Courier New" w:hAnsi="Courier New" w:cs="Courier New"/>
+          <w:color w:val="4F81BD" w:themeColor="accent1"/>
+          <w:lang w:val="en-GB" w:eastAsia="en-GB"/>
+        </w:rPr>
+        <w:t xml:space="preserve">-A INPUT -p </w:t>
+      </w:r>
+      <w:proofErr w:type="spellStart"/>
+      <w:r>
+        <w:rPr>
+          <w:rFonts w:ascii="Courier New" w:hAnsi="Courier New" w:cs="Courier New"/>
+          <w:color w:val="4F81BD" w:themeColor="accent1"/>
+          <w:lang w:val="en-GB" w:eastAsia="en-GB"/>
+        </w:rPr>
+        <w:t>tcp</w:t>
+      </w:r>
+      <w:proofErr w:type="spellEnd"/>
+      <w:r>
+        <w:rPr>
+          <w:rFonts w:ascii="Courier New" w:hAnsi="Courier New" w:cs="Courier New"/>
+          <w:color w:val="4F81BD" w:themeColor="accent1"/>
+          <w:lang w:val="en-GB" w:eastAsia="en-GB"/>
+        </w:rPr>
+        <w:t xml:space="preserve"> -m </w:t>
+      </w:r>
+      <w:proofErr w:type="spellStart"/>
+      <w:r>
+        <w:rPr>
+          <w:rFonts w:ascii="Courier New" w:hAnsi="Courier New" w:cs="Courier New"/>
+          <w:color w:val="4F81BD" w:themeColor="accent1"/>
+          <w:lang w:val="en-GB" w:eastAsia="en-GB"/>
+        </w:rPr>
+        <w:t>tcp</w:t>
+      </w:r>
+      <w:proofErr w:type="spellEnd"/>
+      <w:r>
+        <w:rPr>
+          <w:rFonts w:ascii="Courier New" w:hAnsi="Courier New" w:cs="Courier New"/>
+          <w:color w:val="4F81BD" w:themeColor="accent1"/>
+          <w:lang w:val="en-GB" w:eastAsia="en-GB"/>
+        </w:rPr>
+        <w:t xml:space="preserve"> --</w:t>
+      </w:r>
+      <w:proofErr w:type="spellStart"/>
+      <w:r>
+        <w:rPr>
+          <w:rFonts w:ascii="Courier New" w:hAnsi="Courier New" w:cs="Courier New"/>
+          <w:color w:val="4F81BD" w:themeColor="accent1"/>
+          <w:lang w:val="en-GB" w:eastAsia="en-GB"/>
+        </w:rPr>
+        <w:t>dport</w:t>
+      </w:r>
+      <w:proofErr w:type="spellEnd"/>
+      <w:r>
+        <w:rPr>
+          <w:rFonts w:ascii="Courier New" w:hAnsi="Courier New" w:cs="Courier New"/>
+          <w:color w:val="4F81BD" w:themeColor="accent1"/>
+          <w:lang w:val="en-GB" w:eastAsia="en-GB"/>
+        </w:rPr>
+        <w:t xml:space="preserve"> 8096 -j ACCEPT</w:t>
+      </w:r>
+    </w:p>
+    <w:p>
+      <w:pPr>
+        <w:numPr>
+          <w:ilvl w:val="0"/>
+          <w:numId w:val="40"/>
+        </w:numPr>
+        <w:spacing w:before="100" w:beforeAutospacing="1" w:after="100" w:afterAutospacing="1" w:line="240" w:lineRule="auto"/>
+        <w:rPr>
+          <w:rFonts w:ascii="Garamond" w:hAnsi="Garamond"/>
+          <w:sz w:val="24"/>
+          <w:szCs w:val="24"/>
+          <w:lang w:val="en-GB" w:eastAsia="en-GB"/>
+        </w:rPr>
+      </w:pPr>
+      <w:r>
+        <w:rPr>
+          <w:rFonts w:ascii="Garamond" w:hAnsi="Garamond"/>
+          <w:sz w:val="24"/>
+          <w:szCs w:val="24"/>
+          <w:lang w:val="en-GB" w:eastAsia="en-GB"/>
+        </w:rPr>
+        <w:t xml:space="preserve">Save and exit the file and restart the iptables service using the command: </w:t>
+      </w:r>
+    </w:p>
+    <w:p>
+      <w:pPr>
+        <w:spacing w:before="100" w:beforeAutospacing="1" w:after="100" w:afterAutospacing="1" w:line="240" w:lineRule="auto"/>
+        <w:ind w:left="720" w:firstLine="720"/>
+        <w:rPr>
+          <w:rFonts w:ascii="Times New Roman" w:hAnsi="Times New Roman"/>
+          <w:sz w:val="24"/>
+          <w:szCs w:val="24"/>
+          <w:lang w:val="en-GB" w:eastAsia="en-GB"/>
+        </w:rPr>
+      </w:pPr>
+      <w:r>
+        <w:rPr>
+          <w:rFonts w:ascii="Times New Roman" w:hAnsi="Times New Roman"/>
+          <w:color w:val="4F81BD" w:themeColor="accent1"/>
+          <w:sz w:val="24"/>
+          <w:szCs w:val="24"/>
+          <w:lang w:val="en-GB" w:eastAsia="en-GB"/>
+        </w:rPr>
+        <w:t>service iptables restart</w:t>
+      </w:r>
+      <w:bookmarkStart w:id="2" w:name="_GoBack"/>
+      <w:bookmarkEnd w:id="2"/>
+    </w:p>
+    <w:p>
+      <w:pPr>
+        <w:pStyle w:val="CitrixBodyText"/>
       </w:pPr>
     </w:p>
     <w:p>
@@ -1112,6 +1495,7 @@
         <w:pStyle w:val="CitrixBodyText"/>
       </w:pPr>
       <w:r>
+        <w:lastRenderedPageBreak/>
         <w:t xml:space="preserve">The most important point is that XenDesktop can reach the virtual desktops and vice versa, </w:t>
       </w:r>
       <w:r>
@@ -1193,11 +1577,7 @@
         <w:pStyle w:val="CitrixBodyText"/>
       </w:pPr>
       <w:r>
-        <w:t xml:space="preserve">We will assume that CloudPlatform will just be used to host the self-service desktops. The XenDesktop Controller; Active Directory and optionally the PVS Server reside outside the cloud </w:t>
-      </w:r>
-      <w:r>
-        <w:lastRenderedPageBreak/>
-        <w:t>(either as physical or virtual servers). Also the client access devices deployed for the end users are outside the cloud. This is illustrated below</w:t>
+        <w:t>We will assume that CloudPlatform will just be used to host the self-service desktops. The XenDesktop Controller; Active Directory and optionally the PVS Server reside outside the cloud (either as physical or virtual servers). Also the client access devices deployed for the end users are outside the cloud. This is illustrated below</w:t>
       </w:r>
     </w:p>
     <w:p>
@@ -1253,7 +1633,7 @@
           <v:shape id="_x0000_i1025" type="#_x0000_t75" style="width:495pt;height:325.5pt" o:ole="">
             <v:imagedata r:id="rId16" o:title=""/>
           </v:shape>
-          <o:OLEObject Type="Embed" ProgID="Visio.Drawing.11" ShapeID="_x0000_i1025" DrawAspect="Content" ObjectID="_1441191223" r:id="rId17"/>
+          <o:OLEObject Type="Embed" ProgID="Visio.Drawing.11" ShapeID="_x0000_i1025" DrawAspect="Content" ObjectID="_1446383967" r:id="rId17"/>
         </w:object>
       </w:r>
     </w:p>
@@ -2719,7 +3099,7 @@
         <w:noProof/>
         <w:color w:val="4D4F53"/>
       </w:rPr>
-      <w:t>11</w:t>
+      <w:t>4</w:t>
     </w:r>
     <w:r>
       <w:rPr>
@@ -5033,6 +5413,119 @@
     </w:lvl>
   </w:abstractNum>
   <w:abstractNum w:abstractNumId="20">
+    <w:nsid w:val="2EFB1269"/>
+    <w:multiLevelType w:val="multilevel"/>
+    <w:tmpl w:val="0DA280F2"/>
+    <w:lvl w:ilvl="0">
+      <w:start w:val="1"/>
+      <w:numFmt w:val="lowerLetter"/>
+      <w:lvlText w:val="%1."/>
+      <w:lvlJc w:val="left"/>
+      <w:pPr>
+        <w:tabs>
+          <w:tab w:val="num" w:pos="720"/>
+        </w:tabs>
+        <w:ind w:left="720" w:hanging="360"/>
+      </w:pPr>
+    </w:lvl>
+    <w:lvl w:ilvl="1" w:tentative="1">
+      <w:start w:val="1"/>
+      <w:numFmt w:val="lowerLetter"/>
+      <w:lvlText w:val="%2."/>
+      <w:lvlJc w:val="left"/>
+      <w:pPr>
+        <w:tabs>
+          <w:tab w:val="num" w:pos="1440"/>
+        </w:tabs>
+        <w:ind w:left="1440" w:hanging="360"/>
+      </w:pPr>
+    </w:lvl>
+    <w:lvl w:ilvl="2" w:tentative="1">
+      <w:start w:val="1"/>
+      <w:numFmt w:val="lowerLetter"/>
+      <w:lvlText w:val="%3."/>
+      <w:lvlJc w:val="left"/>
+      <w:pPr>
+        <w:tabs>
+          <w:tab w:val="num" w:pos="2160"/>
+        </w:tabs>
+        <w:ind w:left="2160" w:hanging="360"/>
+      </w:pPr>
+    </w:lvl>
+    <w:lvl w:ilvl="3" w:tentative="1">
+      <w:start w:val="1"/>
+      <w:numFmt w:val="lowerLetter"/>
+      <w:lvlText w:val="%4."/>
+      <w:lvlJc w:val="left"/>
+      <w:pPr>
+        <w:tabs>
+          <w:tab w:val="num" w:pos="2880"/>
+        </w:tabs>
+        <w:ind w:left="2880" w:hanging="360"/>
+      </w:pPr>
+    </w:lvl>
+    <w:lvl w:ilvl="4" w:tentative="1">
+      <w:start w:val="1"/>
+      <w:numFmt w:val="lowerLetter"/>
+      <w:lvlText w:val="%5."/>
+      <w:lvlJc w:val="left"/>
+      <w:pPr>
+        <w:tabs>
+          <w:tab w:val="num" w:pos="3600"/>
+        </w:tabs>
+        <w:ind w:left="3600" w:hanging="360"/>
+      </w:pPr>
+    </w:lvl>
+    <w:lvl w:ilvl="5" w:tentative="1">
+      <w:start w:val="1"/>
+      <w:numFmt w:val="lowerLetter"/>
+      <w:lvlText w:val="%6."/>
+      <w:lvlJc w:val="left"/>
+      <w:pPr>
+        <w:tabs>
+          <w:tab w:val="num" w:pos="4320"/>
+        </w:tabs>
+        <w:ind w:left="4320" w:hanging="360"/>
+      </w:pPr>
+    </w:lvl>
+    <w:lvl w:ilvl="6" w:tentative="1">
+      <w:start w:val="1"/>
+      <w:numFmt w:val="lowerLetter"/>
+      <w:lvlText w:val="%7."/>
+      <w:lvlJc w:val="left"/>
+      <w:pPr>
+        <w:tabs>
+          <w:tab w:val="num" w:pos="5040"/>
+        </w:tabs>
+        <w:ind w:left="5040" w:hanging="360"/>
+      </w:pPr>
+    </w:lvl>
+    <w:lvl w:ilvl="7" w:tentative="1">
+      <w:start w:val="1"/>
+      <w:numFmt w:val="lowerLetter"/>
+      <w:lvlText w:val="%8."/>
+      <w:lvlJc w:val="left"/>
+      <w:pPr>
+        <w:tabs>
+          <w:tab w:val="num" w:pos="5760"/>
+        </w:tabs>
+        <w:ind w:left="5760" w:hanging="360"/>
+      </w:pPr>
+    </w:lvl>
+    <w:lvl w:ilvl="8" w:tentative="1">
+      <w:start w:val="1"/>
+      <w:numFmt w:val="lowerLetter"/>
+      <w:lvlText w:val="%9."/>
+      <w:lvlJc w:val="left"/>
+      <w:pPr>
+        <w:tabs>
+          <w:tab w:val="num" w:pos="6480"/>
+        </w:tabs>
+        <w:ind w:left="6480" w:hanging="360"/>
+      </w:pPr>
+    </w:lvl>
+  </w:abstractNum>
+  <w:abstractNum w:abstractNumId="21">
     <w:nsid w:val="30CD5330"/>
     <w:multiLevelType w:val="hybridMultilevel"/>
     <w:tmpl w:val="4D506B08"/>
@@ -5172,7 +5665,7 @@
       </w:rPr>
     </w:lvl>
   </w:abstractNum>
-  <w:abstractNum w:abstractNumId="21">
+  <w:abstractNum w:abstractNumId="22">
     <w:nsid w:val="32714953"/>
     <w:multiLevelType w:val="hybridMultilevel"/>
     <w:tmpl w:val="92146D40"/>
@@ -5261,7 +5754,7 @@
       </w:pPr>
     </w:lvl>
   </w:abstractNum>
-  <w:abstractNum w:abstractNumId="22">
+  <w:abstractNum w:abstractNumId="23">
     <w:nsid w:val="380F4A54"/>
     <w:multiLevelType w:val="hybridMultilevel"/>
     <w:tmpl w:val="95D4632C"/>
@@ -5374,7 +5867,7 @@
       </w:rPr>
     </w:lvl>
   </w:abstractNum>
-  <w:abstractNum w:abstractNumId="23">
+  <w:abstractNum w:abstractNumId="24">
     <w:nsid w:val="397B719F"/>
     <w:multiLevelType w:val="multilevel"/>
     <w:tmpl w:val="662C25BC"/>
@@ -5487,7 +5980,7 @@
       </w:rPr>
     </w:lvl>
   </w:abstractNum>
-  <w:abstractNum w:abstractNumId="24">
+  <w:abstractNum w:abstractNumId="25">
     <w:nsid w:val="401B7C36"/>
     <w:multiLevelType w:val="hybridMultilevel"/>
     <w:tmpl w:val="EEACC10C"/>
@@ -5600,7 +6093,7 @@
       </w:rPr>
     </w:lvl>
   </w:abstractNum>
-  <w:abstractNum w:abstractNumId="25">
+  <w:abstractNum w:abstractNumId="26">
     <w:nsid w:val="40856C6A"/>
     <w:multiLevelType w:val="hybridMultilevel"/>
     <w:tmpl w:val="B5C4C81C"/>
@@ -5713,7 +6206,7 @@
       </w:rPr>
     </w:lvl>
   </w:abstractNum>
-  <w:abstractNum w:abstractNumId="26">
+  <w:abstractNum w:abstractNumId="27">
     <w:nsid w:val="42811C76"/>
     <w:multiLevelType w:val="multilevel"/>
     <w:tmpl w:val="0409001D"/>
@@ -5826,7 +6319,7 @@
       </w:rPr>
     </w:lvl>
   </w:abstractNum>
-  <w:abstractNum w:abstractNumId="27">
+  <w:abstractNum w:abstractNumId="28">
     <w:nsid w:val="45B4417F"/>
     <w:multiLevelType w:val="hybridMultilevel"/>
     <w:tmpl w:val="CE3ED442"/>
@@ -5939,7 +6432,7 @@
       </w:rPr>
     </w:lvl>
   </w:abstractNum>
-  <w:abstractNum w:abstractNumId="28">
+  <w:abstractNum w:abstractNumId="29">
     <w:nsid w:val="4A2E787C"/>
     <w:multiLevelType w:val="hybridMultilevel"/>
     <w:tmpl w:val="F0AEDF78"/>
@@ -6051,7 +6544,7 @@
       </w:rPr>
     </w:lvl>
   </w:abstractNum>
-  <w:abstractNum w:abstractNumId="29">
+  <w:abstractNum w:abstractNumId="30">
     <w:nsid w:val="584D591C"/>
     <w:multiLevelType w:val="hybridMultilevel"/>
     <w:tmpl w:val="B4300BEA"/>
@@ -6164,7 +6657,7 @@
       </w:rPr>
     </w:lvl>
   </w:abstractNum>
-  <w:abstractNum w:abstractNumId="30">
+  <w:abstractNum w:abstractNumId="31">
     <w:nsid w:val="5FC540DB"/>
     <w:multiLevelType w:val="hybridMultilevel"/>
     <w:tmpl w:val="CAB29C7E"/>
@@ -6277,7 +6770,7 @@
       </w:rPr>
     </w:lvl>
   </w:abstractNum>
-  <w:abstractNum w:abstractNumId="31">
+  <w:abstractNum w:abstractNumId="32">
     <w:nsid w:val="610C671F"/>
     <w:multiLevelType w:val="hybridMultilevel"/>
     <w:tmpl w:val="1584EFA8"/>
@@ -6390,7 +6883,7 @@
       </w:rPr>
     </w:lvl>
   </w:abstractNum>
-  <w:abstractNum w:abstractNumId="32">
+  <w:abstractNum w:abstractNumId="33">
     <w:nsid w:val="63AE56B6"/>
     <w:multiLevelType w:val="multilevel"/>
     <w:tmpl w:val="0409001D"/>
@@ -6503,7 +6996,7 @@
       </w:rPr>
     </w:lvl>
   </w:abstractNum>
-  <w:abstractNum w:abstractNumId="33">
+  <w:abstractNum w:abstractNumId="34">
     <w:nsid w:val="66354FEA"/>
     <w:multiLevelType w:val="hybridMultilevel"/>
     <w:tmpl w:val="BD8C2E9A"/>
@@ -6592,7 +7085,7 @@
       </w:pPr>
     </w:lvl>
   </w:abstractNum>
-  <w:abstractNum w:abstractNumId="34">
+  <w:abstractNum w:abstractNumId="35">
     <w:nsid w:val="66C56049"/>
     <w:multiLevelType w:val="hybridMultilevel"/>
     <w:tmpl w:val="57E6A212"/>
@@ -6705,7 +7198,7 @@
       </w:rPr>
     </w:lvl>
   </w:abstractNum>
-  <w:abstractNum w:abstractNumId="35">
+  <w:abstractNum w:abstractNumId="36">
     <w:nsid w:val="6AD8356B"/>
     <w:multiLevelType w:val="hybridMultilevel"/>
     <w:tmpl w:val="2436A50C"/>
@@ -6845,7 +7338,7 @@
       </w:rPr>
     </w:lvl>
   </w:abstractNum>
-  <w:abstractNum w:abstractNumId="36">
+  <w:abstractNum w:abstractNumId="37">
     <w:nsid w:val="6B6B342F"/>
     <w:multiLevelType w:val="hybridMultilevel"/>
     <w:tmpl w:val="43BCEABE"/>
@@ -6958,7 +7451,7 @@
       </w:rPr>
     </w:lvl>
   </w:abstractNum>
-  <w:abstractNum w:abstractNumId="37">
+  <w:abstractNum w:abstractNumId="38">
     <w:nsid w:val="703730A2"/>
     <w:multiLevelType w:val="multilevel"/>
     <w:tmpl w:val="0409001D"/>
@@ -7071,7 +7564,7 @@
       </w:rPr>
     </w:lvl>
   </w:abstractNum>
-  <w:abstractNum w:abstractNumId="38">
+  <w:abstractNum w:abstractNumId="39">
     <w:nsid w:val="73B35FF4"/>
     <w:multiLevelType w:val="hybridMultilevel"/>
     <w:tmpl w:val="CCD8EF2E"/>
@@ -7188,46 +7681,46 @@
     <w:abstractNumId w:val="6"/>
   </w:num>
   <w:num w:numId="2">
-    <w:abstractNumId w:val="26"/>
+    <w:abstractNumId w:val="27"/>
   </w:num>
   <w:num w:numId="3">
-    <w:abstractNumId w:val="32"/>
+    <w:abstractNumId w:val="33"/>
   </w:num>
   <w:num w:numId="4">
-    <w:abstractNumId w:val="37"/>
+    <w:abstractNumId w:val="38"/>
   </w:num>
   <w:num w:numId="5">
     <w:abstractNumId w:val="13"/>
   </w:num>
   <w:num w:numId="6">
-    <w:abstractNumId w:val="23"/>
+    <w:abstractNumId w:val="24"/>
   </w:num>
   <w:num w:numId="7">
-    <w:abstractNumId w:val="30"/>
+    <w:abstractNumId w:val="31"/>
   </w:num>
   <w:num w:numId="8">
-    <w:abstractNumId w:val="31"/>
+    <w:abstractNumId w:val="32"/>
   </w:num>
   <w:num w:numId="9">
     <w:abstractNumId w:val="4"/>
   </w:num>
   <w:num w:numId="10">
-    <w:abstractNumId w:val="34"/>
+    <w:abstractNumId w:val="35"/>
   </w:num>
   <w:num w:numId="11">
-    <w:abstractNumId w:val="22"/>
+    <w:abstractNumId w:val="23"/>
   </w:num>
   <w:num w:numId="12">
     <w:abstractNumId w:val="11"/>
   </w:num>
   <w:num w:numId="13">
-    <w:abstractNumId w:val="38"/>
+    <w:abstractNumId w:val="39"/>
   </w:num>
   <w:num w:numId="14">
     <w:abstractNumId w:val="12"/>
   </w:num>
   <w:num w:numId="15">
-    <w:abstractNumId w:val="29"/>
+    <w:abstractNumId w:val="30"/>
   </w:num>
   <w:num w:numId="16">
     <w:abstractNumId w:val="17"/>
@@ -7239,25 +7732,25 @@
     <w:abstractNumId w:val="18"/>
   </w:num>
   <w:num w:numId="19">
-    <w:abstractNumId w:val="25"/>
+    <w:abstractNumId w:val="26"/>
   </w:num>
   <w:num w:numId="20">
     <w:abstractNumId w:val="5"/>
   </w:num>
   <w:num w:numId="21">
-    <w:abstractNumId w:val="36"/>
+    <w:abstractNumId w:val="37"/>
   </w:num>
   <w:num w:numId="22">
-    <w:abstractNumId w:val="28"/>
+    <w:abstractNumId w:val="29"/>
   </w:num>
   <w:num w:numId="23">
     <w:abstractNumId w:val="14"/>
   </w:num>
   <w:num w:numId="24">
-    <w:abstractNumId w:val="20"/>
+    <w:abstractNumId w:val="21"/>
   </w:num>
   <w:num w:numId="25">
-    <w:abstractNumId w:val="35"/>
+    <w:abstractNumId w:val="36"/>
   </w:num>
   <w:num w:numId="26">
     <w:abstractNumId w:val="1"/>
@@ -7284,13 +7777,13 @@
     <w:abstractNumId w:val="3"/>
   </w:num>
   <w:num w:numId="34">
-    <w:abstractNumId w:val="21"/>
+    <w:abstractNumId w:val="22"/>
   </w:num>
   <w:num w:numId="35">
-    <w:abstractNumId w:val="33"/>
+    <w:abstractNumId w:val="34"/>
   </w:num>
   <w:num w:numId="36">
-    <w:abstractNumId w:val="24"/>
+    <w:abstractNumId w:val="25"/>
   </w:num>
   <w:num w:numId="37">
     <w:abstractNumId w:val="7"/>
@@ -7299,7 +7792,10 @@
     <w:abstractNumId w:val="16"/>
   </w:num>
   <w:num w:numId="39">
-    <w:abstractNumId w:val="27"/>
+    <w:abstractNumId w:val="28"/>
+  </w:num>
+  <w:num w:numId="40">
+    <w:abstractNumId w:val="20"/>
   </w:num>
 </w:numbering>
 </file>
@@ -8807,6 +9303,72 @@
       <w:sz w:val="24"/>
       <w:szCs w:val="24"/>
       <w:lang w:val="de-DE" w:eastAsia="de-DE"/>
+    </w:rPr>
+  </w:style>
+  <w:style w:type="character" w:customStyle="1" w:styleId="ph">
+    <w:name w:val="ph"/>
+    <w:basedOn w:val="DefaultParagraphFont"/>
+    <w:rsid w:val="00331B95"/>
+  </w:style>
+  <w:style w:type="paragraph" w:customStyle="1" w:styleId="p">
+    <w:name w:val="p"/>
+    <w:basedOn w:val="Normal"/>
+    <w:rsid w:val="00331B95"/>
+    <w:pPr>
+      <w:spacing w:before="100" w:beforeAutospacing="1" w:after="100" w:afterAutospacing="1" w:line="240" w:lineRule="auto"/>
+    </w:pPr>
+    <w:rPr>
+      <w:rFonts w:ascii="Times New Roman" w:hAnsi="Times New Roman"/>
+      <w:sz w:val="24"/>
+      <w:szCs w:val="24"/>
+      <w:lang w:val="en-GB" w:eastAsia="en-GB"/>
+    </w:rPr>
+  </w:style>
+  <w:style w:type="paragraph" w:styleId="HTMLPreformatted">
+    <w:name w:val="HTML Preformatted"/>
+    <w:basedOn w:val="Normal"/>
+    <w:link w:val="HTMLPreformattedChar"/>
+    <w:uiPriority w:val="99"/>
+    <w:semiHidden/>
+    <w:unhideWhenUsed/>
+    <w:locked/>
+    <w:rsid w:val="00331B95"/>
+    <w:pPr>
+      <w:tabs>
+        <w:tab w:val="left" w:pos="916"/>
+        <w:tab w:val="left" w:pos="1832"/>
+        <w:tab w:val="left" w:pos="2748"/>
+        <w:tab w:val="left" w:pos="3664"/>
+        <w:tab w:val="left" w:pos="4580"/>
+        <w:tab w:val="left" w:pos="5496"/>
+        <w:tab w:val="left" w:pos="6412"/>
+        <w:tab w:val="left" w:pos="7328"/>
+        <w:tab w:val="left" w:pos="8244"/>
+        <w:tab w:val="left" w:pos="9160"/>
+        <w:tab w:val="left" w:pos="10076"/>
+        <w:tab w:val="left" w:pos="10992"/>
+        <w:tab w:val="left" w:pos="11908"/>
+        <w:tab w:val="left" w:pos="12824"/>
+        <w:tab w:val="left" w:pos="13740"/>
+        <w:tab w:val="left" w:pos="14656"/>
+      </w:tabs>
+      <w:spacing w:line="240" w:lineRule="auto"/>
+    </w:pPr>
+    <w:rPr>
+      <w:rFonts w:ascii="Courier New" w:hAnsi="Courier New" w:cs="Courier New"/>
+      <w:lang w:val="en-GB" w:eastAsia="en-GB"/>
+    </w:rPr>
+  </w:style>
+  <w:style w:type="character" w:customStyle="1" w:styleId="HTMLPreformattedChar">
+    <w:name w:val="HTML Preformatted Char"/>
+    <w:basedOn w:val="DefaultParagraphFont"/>
+    <w:link w:val="HTMLPreformatted"/>
+    <w:uiPriority w:val="99"/>
+    <w:semiHidden/>
+    <w:rsid w:val="00331B95"/>
+    <w:rPr>
+      <w:rFonts w:ascii="Courier New" w:hAnsi="Courier New" w:cs="Courier New"/>
+      <w:lang w:val="en-GB" w:eastAsia="en-GB"/>
     </w:rPr>
   </w:style>
 </w:styles>
@@ -10703,7 +11265,7 @@
 </file>
 
 <file path=customXml/itemProps4.xml><?xml version="1.0" encoding="utf-8"?>
-<ds:datastoreItem xmlns:ds="http://schemas.openxmlformats.org/officeDocument/2006/customXml" ds:itemID="{C405EE7A-BEDB-4329-B54F-022CFCC9DB26}">
+<ds:datastoreItem xmlns:ds="http://schemas.openxmlformats.org/officeDocument/2006/customXml" ds:itemID="{533B7ACF-8560-4FD1-B5EE-0C3C662FCCD0}">
   <ds:schemaRefs>
     <ds:schemaRef ds:uri="http://schemas.openxmlformats.org/officeDocument/2006/bibliography"/>
   </ds:schemaRefs>

</xml_diff>